<commit_message>
player_image example and informe update
</commit_message>
<xml_diff>
--- a/ENTREGA/INFORME_Practica1_Webscraping.docx
+++ b/ENTREGA/INFORME_Practica1_Webscraping.docx
@@ -368,13 +368,7 @@
         <w:rPr>
           <w:lang w:val="ca-ES"/>
         </w:rPr>
-        <w:t>Joaquim de Dalmases Juanet</w:t>
-      </w:r>
-      <w:r>
-        <w:rPr>
-          <w:lang w:val="ca-ES"/>
-        </w:rPr>
-        <w:t xml:space="preserve"> (quim</w:t>
+        <w:t>Joaquim de Dalmases Juanet (quim</w:t>
       </w:r>
       <w:r>
         <w:rPr>
@@ -7162,7 +7156,11 @@
     </w:p>
     <w:p>
       <w:pPr>
-        <w:ind w:left="426"/>
+        <w:pStyle w:val="Prrafodelista"/>
+        <w:numPr>
+          <w:ilvl w:val="0"/>
+          <w:numId w:val="14"/>
+        </w:numPr>
         <w:rPr>
           <w:rFonts w:asciiTheme="minorHAnsi" w:hAnsiTheme="minorHAnsi" w:cstheme="minorHAnsi"/>
           <w:lang w:val="ca-ES"/>
@@ -7181,7 +7179,7 @@
           <w:rFonts w:asciiTheme="minorHAnsi" w:hAnsiTheme="minorHAnsi" w:cstheme="minorHAnsi"/>
           <w:lang w:val="ca-ES"/>
         </w:rPr>
-        <w:t xml:space="preserve"> fitxer molt bàsic per a obrir els csv amb </w:t>
+        <w:t xml:space="preserve"> fitxer bàsic per a obrir els csv amb </w:t>
       </w:r>
       <w:proofErr w:type="spellStart"/>
       <w:r>
@@ -7206,7 +7204,21 @@
           <w:rFonts w:asciiTheme="minorHAnsi" w:hAnsiTheme="minorHAnsi" w:cstheme="minorHAnsi"/>
           <w:lang w:val="ca-ES"/>
         </w:rPr>
-        <w:t>revisar els fitxers.</w:t>
+        <w:t>revisar els fitxers</w:t>
+      </w:r>
+      <w:r>
+        <w:rPr>
+          <w:rFonts w:asciiTheme="minorHAnsi" w:hAnsiTheme="minorHAnsi" w:cstheme="minorHAnsi"/>
+          <w:lang w:val="ca-ES"/>
+        </w:rPr>
+        <w:t>, aporta dues funcions per fer-hi una ullada ràpida als CSV</w:t>
+      </w:r>
+      <w:r>
+        <w:rPr>
+          <w:rFonts w:asciiTheme="minorHAnsi" w:hAnsiTheme="minorHAnsi" w:cstheme="minorHAnsi"/>
+          <w:lang w:val="ca-ES"/>
+        </w:rPr>
+        <w:t>.</w:t>
       </w:r>
     </w:p>
     <w:p>
@@ -7217,6 +7229,19 @@
           <w:lang w:val="ca-ES"/>
         </w:rPr>
       </w:pPr>
+    </w:p>
+    <w:p>
+      <w:pPr>
+        <w:pStyle w:val="Prrafodelista"/>
+        <w:numPr>
+          <w:ilvl w:val="0"/>
+          <w:numId w:val="14"/>
+        </w:numPr>
+        <w:rPr>
+          <w:rFonts w:asciiTheme="minorHAnsi" w:hAnsiTheme="minorHAnsi" w:cstheme="minorHAnsi"/>
+          <w:lang w:val="ca-ES"/>
+        </w:rPr>
+      </w:pPr>
       <w:r>
         <w:rPr>
           <w:rFonts w:asciiTheme="minorHAnsi" w:hAnsiTheme="minorHAnsi" w:cstheme="minorHAnsi"/>
@@ -7260,8 +7285,6 @@
         </w:rPr>
         <w:t>Facebook (en el sentit d’anuari) com es mostra a la imatge següent:</w:t>
       </w:r>
-      <w:bookmarkStart w:id="21" w:name="_GoBack"/>
-      <w:bookmarkEnd w:id="21"/>
     </w:p>
     <w:p>
       <w:pPr>
@@ -7446,8 +7469,8 @@
           <w:lang w:val="ca-ES"/>
         </w:rPr>
       </w:pPr>
-      <w:bookmarkStart w:id="22" w:name="_Toc5038076"/>
-      <w:bookmarkStart w:id="23" w:name="_Toc5038429"/>
+      <w:bookmarkStart w:id="21" w:name="_Toc5038076"/>
+      <w:bookmarkStart w:id="22" w:name="_Toc5038429"/>
       <w:r>
         <w:rPr>
           <w:rFonts w:asciiTheme="majorHAnsi" w:hAnsiTheme="majorHAnsi" w:cstheme="majorHAnsi"/>
@@ -7457,8 +7480,8 @@
         </w:rPr>
         <w:t>Dataset. Presentar el dataset en format CSV.</w:t>
       </w:r>
+      <w:bookmarkEnd w:id="21"/>
       <w:bookmarkEnd w:id="22"/>
-      <w:bookmarkEnd w:id="23"/>
     </w:p>
     <w:p>
       <w:pPr>
@@ -8070,6 +8093,17 @@
         </w:rPr>
         <w:t>:</w:t>
       </w:r>
+    </w:p>
+    <w:p>
+      <w:pPr>
+        <w:ind w:left="426"/>
+        <w:rPr>
+          <w:rFonts w:asciiTheme="minorHAnsi" w:hAnsiTheme="minorHAnsi" w:cstheme="minorHAnsi"/>
+          <w:lang w:val="ca-ES"/>
+        </w:rPr>
+      </w:pPr>
+      <w:bookmarkStart w:id="23" w:name="_GoBack"/>
+      <w:bookmarkEnd w:id="23"/>
     </w:p>
     <w:p>
       <w:pPr>
@@ -8467,25 +8501,7 @@
               <w:sz w:val="18"/>
               <w:lang w:val="ca-ES"/>
             </w:rPr>
-            <w:t>p</w:t>
-          </w:r>
-          <w:r>
-            <w:rPr>
-              <w:b/>
-              <w:color w:val="4472C4" w:themeColor="accent1"/>
-              <w:sz w:val="18"/>
-              <w:lang w:val="ca-ES"/>
-            </w:rPr>
-            <w:t>r</w:t>
-          </w:r>
-          <w:r>
-            <w:rPr>
-              <w:b/>
-              <w:color w:val="4472C4" w:themeColor="accent1"/>
-              <w:sz w:val="18"/>
-              <w:lang w:val="ca-ES"/>
-            </w:rPr>
-            <w:t>ac1</w:t>
+            <w:t>prac1</w:t>
           </w:r>
           <w:r>
             <w:rPr>
@@ -8863,6 +8879,119 @@
     </w:lvl>
   </w:abstractNum>
   <w:abstractNum w:abstractNumId="1" w15:restartNumberingAfterBreak="0">
+    <w:nsid w:val="0E5A3E64"/>
+    <w:multiLevelType w:val="hybridMultilevel"/>
+    <w:tmpl w:val="7E6E9E60"/>
+    <w:lvl w:ilvl="0" w:tplc="0C0A0001">
+      <w:start w:val="1"/>
+      <w:numFmt w:val="bullet"/>
+      <w:lvlText w:val=""/>
+      <w:lvlJc w:val="left"/>
+      <w:pPr>
+        <w:ind w:left="1136" w:hanging="360"/>
+      </w:pPr>
+      <w:rPr>
+        <w:rFonts w:ascii="Symbol" w:hAnsi="Symbol" w:hint="default"/>
+      </w:rPr>
+    </w:lvl>
+    <w:lvl w:ilvl="1" w:tplc="0C0A0003" w:tentative="1">
+      <w:start w:val="1"/>
+      <w:numFmt w:val="bullet"/>
+      <w:lvlText w:val="o"/>
+      <w:lvlJc w:val="left"/>
+      <w:pPr>
+        <w:ind w:left="1856" w:hanging="360"/>
+      </w:pPr>
+      <w:rPr>
+        <w:rFonts w:ascii="Courier New" w:hAnsi="Courier New" w:cs="Courier New" w:hint="default"/>
+      </w:rPr>
+    </w:lvl>
+    <w:lvl w:ilvl="2" w:tplc="0C0A0005" w:tentative="1">
+      <w:start w:val="1"/>
+      <w:numFmt w:val="bullet"/>
+      <w:lvlText w:val=""/>
+      <w:lvlJc w:val="left"/>
+      <w:pPr>
+        <w:ind w:left="2576" w:hanging="360"/>
+      </w:pPr>
+      <w:rPr>
+        <w:rFonts w:ascii="Wingdings" w:hAnsi="Wingdings" w:hint="default"/>
+      </w:rPr>
+    </w:lvl>
+    <w:lvl w:ilvl="3" w:tplc="0C0A0001" w:tentative="1">
+      <w:start w:val="1"/>
+      <w:numFmt w:val="bullet"/>
+      <w:lvlText w:val=""/>
+      <w:lvlJc w:val="left"/>
+      <w:pPr>
+        <w:ind w:left="3296" w:hanging="360"/>
+      </w:pPr>
+      <w:rPr>
+        <w:rFonts w:ascii="Symbol" w:hAnsi="Symbol" w:hint="default"/>
+      </w:rPr>
+    </w:lvl>
+    <w:lvl w:ilvl="4" w:tplc="0C0A0003" w:tentative="1">
+      <w:start w:val="1"/>
+      <w:numFmt w:val="bullet"/>
+      <w:lvlText w:val="o"/>
+      <w:lvlJc w:val="left"/>
+      <w:pPr>
+        <w:ind w:left="4016" w:hanging="360"/>
+      </w:pPr>
+      <w:rPr>
+        <w:rFonts w:ascii="Courier New" w:hAnsi="Courier New" w:cs="Courier New" w:hint="default"/>
+      </w:rPr>
+    </w:lvl>
+    <w:lvl w:ilvl="5" w:tplc="0C0A0005" w:tentative="1">
+      <w:start w:val="1"/>
+      <w:numFmt w:val="bullet"/>
+      <w:lvlText w:val=""/>
+      <w:lvlJc w:val="left"/>
+      <w:pPr>
+        <w:ind w:left="4736" w:hanging="360"/>
+      </w:pPr>
+      <w:rPr>
+        <w:rFonts w:ascii="Wingdings" w:hAnsi="Wingdings" w:hint="default"/>
+      </w:rPr>
+    </w:lvl>
+    <w:lvl w:ilvl="6" w:tplc="0C0A0001" w:tentative="1">
+      <w:start w:val="1"/>
+      <w:numFmt w:val="bullet"/>
+      <w:lvlText w:val=""/>
+      <w:lvlJc w:val="left"/>
+      <w:pPr>
+        <w:ind w:left="5456" w:hanging="360"/>
+      </w:pPr>
+      <w:rPr>
+        <w:rFonts w:ascii="Symbol" w:hAnsi="Symbol" w:hint="default"/>
+      </w:rPr>
+    </w:lvl>
+    <w:lvl w:ilvl="7" w:tplc="0C0A0003" w:tentative="1">
+      <w:start w:val="1"/>
+      <w:numFmt w:val="bullet"/>
+      <w:lvlText w:val="o"/>
+      <w:lvlJc w:val="left"/>
+      <w:pPr>
+        <w:ind w:left="6176" w:hanging="360"/>
+      </w:pPr>
+      <w:rPr>
+        <w:rFonts w:ascii="Courier New" w:hAnsi="Courier New" w:cs="Courier New" w:hint="default"/>
+      </w:rPr>
+    </w:lvl>
+    <w:lvl w:ilvl="8" w:tplc="0C0A0005" w:tentative="1">
+      <w:start w:val="1"/>
+      <w:numFmt w:val="bullet"/>
+      <w:lvlText w:val=""/>
+      <w:lvlJc w:val="left"/>
+      <w:pPr>
+        <w:ind w:left="6896" w:hanging="360"/>
+      </w:pPr>
+      <w:rPr>
+        <w:rFonts w:ascii="Wingdings" w:hAnsi="Wingdings" w:hint="default"/>
+      </w:rPr>
+    </w:lvl>
+  </w:abstractNum>
+  <w:abstractNum w:abstractNumId="2" w15:restartNumberingAfterBreak="0">
     <w:nsid w:val="2FA34B28"/>
     <w:multiLevelType w:val="hybridMultilevel"/>
     <w:tmpl w:val="0700C9B6"/>
@@ -8955,7 +9084,7 @@
       </w:pPr>
     </w:lvl>
   </w:abstractNum>
-  <w:abstractNum w:abstractNumId="2" w15:restartNumberingAfterBreak="0">
+  <w:abstractNum w:abstractNumId="3" w15:restartNumberingAfterBreak="0">
     <w:nsid w:val="3E254B79"/>
     <w:multiLevelType w:val="hybridMultilevel"/>
     <w:tmpl w:val="A1385974"/>
@@ -9044,7 +9173,7 @@
       </w:pPr>
     </w:lvl>
   </w:abstractNum>
-  <w:abstractNum w:abstractNumId="3" w15:restartNumberingAfterBreak="0">
+  <w:abstractNum w:abstractNumId="4" w15:restartNumberingAfterBreak="0">
     <w:nsid w:val="4CDB27CB"/>
     <w:multiLevelType w:val="hybridMultilevel"/>
     <w:tmpl w:val="9B8238AA"/>
@@ -9133,7 +9262,7 @@
       </w:pPr>
     </w:lvl>
   </w:abstractNum>
-  <w:abstractNum w:abstractNumId="4" w15:restartNumberingAfterBreak="0">
+  <w:abstractNum w:abstractNumId="5" w15:restartNumberingAfterBreak="0">
     <w:nsid w:val="5D612EA2"/>
     <w:multiLevelType w:val="hybridMultilevel"/>
     <w:tmpl w:val="61CAF4FC"/>
@@ -9219,7 +9348,7 @@
       </w:pPr>
     </w:lvl>
   </w:abstractNum>
-  <w:abstractNum w:abstractNumId="5" w15:restartNumberingAfterBreak="0">
+  <w:abstractNum w:abstractNumId="6" w15:restartNumberingAfterBreak="0">
     <w:nsid w:val="5DAE1CD4"/>
     <w:multiLevelType w:val="hybridMultilevel"/>
     <w:tmpl w:val="42D0987C"/>
@@ -9305,7 +9434,7 @@
       </w:pPr>
     </w:lvl>
   </w:abstractNum>
-  <w:abstractNum w:abstractNumId="6" w15:restartNumberingAfterBreak="0">
+  <w:abstractNum w:abstractNumId="7" w15:restartNumberingAfterBreak="0">
     <w:nsid w:val="5FAD380A"/>
     <w:multiLevelType w:val="hybridMultilevel"/>
     <w:tmpl w:val="22AC7D78"/>
@@ -9418,7 +9547,7 @@
       </w:rPr>
     </w:lvl>
   </w:abstractNum>
-  <w:abstractNum w:abstractNumId="7" w15:restartNumberingAfterBreak="0">
+  <w:abstractNum w:abstractNumId="8" w15:restartNumberingAfterBreak="0">
     <w:nsid w:val="66730CE2"/>
     <w:multiLevelType w:val="hybridMultilevel"/>
     <w:tmpl w:val="EE88919C"/>
@@ -9630,7 +9759,7 @@
       </w:rPr>
     </w:lvl>
   </w:abstractNum>
-  <w:abstractNum w:abstractNumId="8" w15:restartNumberingAfterBreak="0">
+  <w:abstractNum w:abstractNumId="9" w15:restartNumberingAfterBreak="0">
     <w:nsid w:val="66F468CB"/>
     <w:multiLevelType w:val="hybridMultilevel"/>
     <w:tmpl w:val="188E72B0"/>
@@ -9716,7 +9845,7 @@
       </w:pPr>
     </w:lvl>
   </w:abstractNum>
-  <w:abstractNum w:abstractNumId="9" w15:restartNumberingAfterBreak="0">
+  <w:abstractNum w:abstractNumId="10" w15:restartNumberingAfterBreak="0">
     <w:nsid w:val="6D5811D3"/>
     <w:multiLevelType w:val="hybridMultilevel"/>
     <w:tmpl w:val="13F62AD0"/>
@@ -9829,7 +9958,7 @@
       </w:rPr>
     </w:lvl>
   </w:abstractNum>
-  <w:abstractNum w:abstractNumId="10" w15:restartNumberingAfterBreak="0">
+  <w:abstractNum w:abstractNumId="11" w15:restartNumberingAfterBreak="0">
     <w:nsid w:val="6DE07E4C"/>
     <w:multiLevelType w:val="hybridMultilevel"/>
     <w:tmpl w:val="02E8BCFC"/>
@@ -9942,7 +10071,7 @@
       </w:rPr>
     </w:lvl>
   </w:abstractNum>
-  <w:abstractNum w:abstractNumId="11" w15:restartNumberingAfterBreak="0">
+  <w:abstractNum w:abstractNumId="12" w15:restartNumberingAfterBreak="0">
     <w:nsid w:val="70F960CF"/>
     <w:multiLevelType w:val="hybridMultilevel"/>
     <w:tmpl w:val="73C48394"/>
@@ -10055,7 +10184,7 @@
       </w:rPr>
     </w:lvl>
   </w:abstractNum>
-  <w:abstractNum w:abstractNumId="12" w15:restartNumberingAfterBreak="0">
+  <w:abstractNum w:abstractNumId="13" w15:restartNumberingAfterBreak="0">
     <w:nsid w:val="7603291F"/>
     <w:multiLevelType w:val="hybridMultilevel"/>
     <w:tmpl w:val="A954ABFC"/>
@@ -10156,43 +10285,46 @@
     </w:lvl>
   </w:abstractNum>
   <w:num w:numId="1">
+    <w:abstractNumId w:val="7"/>
+  </w:num>
+  <w:num w:numId="2">
+    <w:abstractNumId w:val="5"/>
+  </w:num>
+  <w:num w:numId="3">
+    <w:abstractNumId w:val="9"/>
+  </w:num>
+  <w:num w:numId="4">
+    <w:abstractNumId w:val="8"/>
+  </w:num>
+  <w:num w:numId="5">
     <w:abstractNumId w:val="6"/>
   </w:num>
-  <w:num w:numId="2">
-    <w:abstractNumId w:val="4"/>
-  </w:num>
-  <w:num w:numId="3">
-    <w:abstractNumId w:val="8"/>
-  </w:num>
-  <w:num w:numId="4">
-    <w:abstractNumId w:val="7"/>
-  </w:num>
-  <w:num w:numId="5">
-    <w:abstractNumId w:val="5"/>
-  </w:num>
   <w:num w:numId="6">
-    <w:abstractNumId w:val="1"/>
+    <w:abstractNumId w:val="2"/>
   </w:num>
   <w:num w:numId="7">
-    <w:abstractNumId w:val="2"/>
+    <w:abstractNumId w:val="3"/>
   </w:num>
   <w:num w:numId="8">
-    <w:abstractNumId w:val="10"/>
+    <w:abstractNumId w:val="11"/>
   </w:num>
   <w:num w:numId="9">
-    <w:abstractNumId w:val="11"/>
+    <w:abstractNumId w:val="12"/>
   </w:num>
   <w:num w:numId="10">
     <w:abstractNumId w:val="0"/>
   </w:num>
   <w:num w:numId="11">
-    <w:abstractNumId w:val="12"/>
+    <w:abstractNumId w:val="13"/>
   </w:num>
   <w:num w:numId="12">
-    <w:abstractNumId w:val="3"/>
+    <w:abstractNumId w:val="4"/>
   </w:num>
   <w:num w:numId="13">
-    <w:abstractNumId w:val="9"/>
+    <w:abstractNumId w:val="10"/>
+  </w:num>
+  <w:num w:numId="14">
+    <w:abstractNumId w:val="1"/>
   </w:num>
 </w:numbering>
 </file>
@@ -10320,6 +10452,7 @@
     <w:lsdException w:name="HTML Sample" w:semiHidden="1" w:unhideWhenUsed="1"/>
     <w:lsdException w:name="HTML Typewriter" w:semiHidden="1" w:unhideWhenUsed="1"/>
     <w:lsdException w:name="HTML Variable" w:semiHidden="1" w:unhideWhenUsed="1"/>
+    <w:lsdException w:name="Normal Table" w:semiHidden="1" w:unhideWhenUsed="1"/>
     <w:lsdException w:name="annotation subject" w:semiHidden="1" w:unhideWhenUsed="1"/>
     <w:lsdException w:name="No List" w:semiHidden="1" w:unhideWhenUsed="1"/>
     <w:lsdException w:name="Outline List 1" w:semiHidden="1" w:unhideWhenUsed="1"/>
@@ -10366,8 +10499,10 @@
     <w:lsdException w:name="Table Subtle 2" w:semiHidden="1" w:unhideWhenUsed="1"/>
     <w:lsdException w:name="Table Web 1" w:semiHidden="1" w:unhideWhenUsed="1"/>
     <w:lsdException w:name="Table Web 2" w:semiHidden="1" w:unhideWhenUsed="1"/>
+    <w:lsdException w:name="Table Web 3" w:semiHidden="1" w:unhideWhenUsed="1"/>
     <w:lsdException w:name="Balloon Text" w:semiHidden="1" w:unhideWhenUsed="1"/>
     <w:lsdException w:name="Table Grid" w:uiPriority="59"/>
+    <w:lsdException w:name="Table Theme" w:semiHidden="1" w:unhideWhenUsed="1"/>
     <w:lsdException w:name="Placeholder Text" w:semiHidden="1"/>
     <w:lsdException w:name="No Spacing" w:uiPriority="1" w:qFormat="1"/>
     <w:lsdException w:name="Light Shading" w:uiPriority="60"/>
@@ -11184,7 +11319,7 @@
 </file>
 
 <file path=customXml/itemProps1.xml><?xml version="1.0" encoding="utf-8"?>
-<ds:datastoreItem xmlns:ds="http://schemas.openxmlformats.org/officeDocument/2006/customXml" ds:itemID="{001F7028-BAC1-410E-9738-B6007131C472}">
+<ds:datastoreItem xmlns:ds="http://schemas.openxmlformats.org/officeDocument/2006/customXml" ds:itemID="{71C89636-9C43-47FF-B244-C25988BBF4B3}">
   <ds:schemaRefs>
     <ds:schemaRef ds:uri="http://schemas.openxmlformats.org/officeDocument/2006/bibliography"/>
   </ds:schemaRefs>

</xml_diff>

<commit_message>
Actualització de l'informe de la PAC
</commit_message>
<xml_diff>
--- a/ENTREGA/INFORME_Practica1_Webscraping.docx
+++ b/ENTREGA/INFORME_Practica1_Webscraping.docx
@@ -22,7 +22,7 @@
         <w:ind w:left="0" w:firstLine="0"/>
         <w:jc w:val="center"/>
         <w:rPr>
-          <w:rFonts w:ascii="Baskerville Old Face" w:hAnsi="Baskerville Old Face"/>
+          <w:rFonts w:asciiTheme="minorHAnsi" w:hAnsiTheme="minorHAnsi" w:cstheme="minorHAnsi"/>
           <w:sz w:val="48"/>
           <w:szCs w:val="48"/>
           <w:lang w:val="ca-ES"/>
@@ -30,7 +30,7 @@
       </w:pPr>
       <w:r>
         <w:rPr>
-          <w:rFonts w:ascii="Baskerville Old Face" w:hAnsi="Baskerville Old Face"/>
+          <w:rFonts w:asciiTheme="minorHAnsi" w:hAnsiTheme="minorHAnsi" w:cstheme="minorHAnsi"/>
           <w:sz w:val="48"/>
           <w:szCs w:val="48"/>
           <w:lang w:val="ca-ES"/>
@@ -44,7 +44,7 @@
         <w:ind w:left="0" w:firstLine="0"/>
         <w:jc w:val="center"/>
         <w:rPr>
-          <w:rFonts w:ascii="Baskerville Old Face" w:hAnsi="Baskerville Old Face"/>
+          <w:rFonts w:asciiTheme="minorHAnsi" w:hAnsiTheme="minorHAnsi" w:cstheme="minorHAnsi"/>
           <w:sz w:val="48"/>
           <w:szCs w:val="48"/>
           <w:lang w:val="ca-ES"/>
@@ -52,7 +52,7 @@
       </w:pPr>
       <w:r>
         <w:rPr>
-          <w:rFonts w:ascii="Baskerville Old Face" w:hAnsi="Baskerville Old Face"/>
+          <w:rFonts w:asciiTheme="minorHAnsi" w:hAnsiTheme="minorHAnsi" w:cstheme="minorHAnsi"/>
           <w:sz w:val="48"/>
           <w:szCs w:val="48"/>
           <w:lang w:val="ca-ES"/>
@@ -66,6 +66,8 @@
         <w:ind w:left="0" w:firstLine="0"/>
         <w:jc w:val="left"/>
         <w:rPr>
+          <w:rFonts w:asciiTheme="minorHAnsi" w:hAnsiTheme="minorHAnsi" w:cstheme="minorHAnsi"/>
+          <w:sz w:val="28"/>
           <w:lang w:val="ca-ES"/>
         </w:rPr>
       </w:pPr>
@@ -76,22 +78,24 @@
         <w:ind w:left="0" w:firstLine="0"/>
         <w:jc w:val="center"/>
         <w:rPr>
+          <w:rFonts w:asciiTheme="minorHAnsi" w:hAnsiTheme="minorHAnsi" w:cstheme="minorHAnsi"/>
           <w:b/>
           <w:color w:val="70AD47" w:themeColor="accent6"/>
-          <w:sz w:val="28"/>
+          <w:sz w:val="36"/>
           <w:szCs w:val="28"/>
           <w:lang w:val="ca-ES"/>
         </w:rPr>
       </w:pPr>
       <w:r>
         <w:rPr>
+          <w:rFonts w:asciiTheme="minorHAnsi" w:hAnsiTheme="minorHAnsi" w:cstheme="minorHAnsi"/>
           <w:b/>
           <w:color w:val="70AD47" w:themeColor="accent6"/>
-          <w:sz w:val="28"/>
+          <w:sz w:val="36"/>
           <w:szCs w:val="28"/>
           <w:lang w:val="ca-ES"/>
         </w:rPr>
-        <w:t>LLIGA DE FUTBOL DE 1ª Divisió</w:t>
+        <w:t xml:space="preserve">FutStd 2018-2019 </w:t>
       </w:r>
     </w:p>
     <w:p>
@@ -100,22 +104,24 @@
         <w:ind w:left="0" w:firstLine="0"/>
         <w:jc w:val="center"/>
         <w:rPr>
+          <w:rFonts w:asciiTheme="minorHAnsi" w:hAnsiTheme="minorHAnsi" w:cstheme="minorHAnsi"/>
           <w:b/>
           <w:color w:val="70AD47" w:themeColor="accent6"/>
-          <w:sz w:val="28"/>
+          <w:sz w:val="24"/>
           <w:szCs w:val="28"/>
           <w:lang w:val="ca-ES"/>
         </w:rPr>
       </w:pPr>
       <w:r>
         <w:rPr>
+          <w:rFonts w:asciiTheme="minorHAnsi" w:hAnsiTheme="minorHAnsi" w:cstheme="minorHAnsi"/>
           <w:b/>
           <w:color w:val="70AD47" w:themeColor="accent6"/>
-          <w:sz w:val="28"/>
+          <w:sz w:val="24"/>
           <w:szCs w:val="28"/>
           <w:lang w:val="ca-ES"/>
         </w:rPr>
-        <w:t>TEMPORADA 2018-2019</w:t>
+        <w:t>LLIGA DE FUTBOL DE 1ª Divisió</w:t>
       </w:r>
     </w:p>
     <w:p>
@@ -124,27 +130,56 @@
         <w:ind w:left="0" w:firstLine="0"/>
         <w:jc w:val="center"/>
         <w:rPr>
+          <w:rFonts w:asciiTheme="minorHAnsi" w:hAnsiTheme="minorHAnsi" w:cstheme="minorHAnsi"/>
           <w:b/>
           <w:color w:val="70AD47" w:themeColor="accent6"/>
-          <w:sz w:val="28"/>
+          <w:sz w:val="24"/>
           <w:szCs w:val="28"/>
           <w:lang w:val="ca-ES"/>
         </w:rPr>
       </w:pPr>
       <w:r>
         <w:rPr>
+          <w:rFonts w:asciiTheme="minorHAnsi" w:hAnsiTheme="minorHAnsi" w:cstheme="minorHAnsi"/>
           <w:b/>
           <w:color w:val="70AD47" w:themeColor="accent6"/>
-          <w:sz w:val="28"/>
+          <w:sz w:val="24"/>
           <w:szCs w:val="28"/>
           <w:lang w:val="ca-ES"/>
         </w:rPr>
+        <w:t>TEMPORADA 2018-2019</w:t>
+      </w:r>
+    </w:p>
+    <w:p>
+      <w:pPr>
+        <w:spacing w:after="160" w:line="259" w:lineRule="auto"/>
+        <w:ind w:left="0" w:firstLine="0"/>
+        <w:jc w:val="center"/>
+        <w:rPr>
+          <w:rFonts w:asciiTheme="minorHAnsi" w:hAnsiTheme="minorHAnsi" w:cstheme="minorHAnsi"/>
+          <w:b/>
+          <w:color w:val="70AD47" w:themeColor="accent6"/>
+          <w:sz w:val="24"/>
+          <w:szCs w:val="28"/>
+          <w:lang w:val="ca-ES"/>
+        </w:rPr>
+      </w:pPr>
+      <w:r>
+        <w:rPr>
+          <w:rFonts w:asciiTheme="minorHAnsi" w:hAnsiTheme="minorHAnsi" w:cstheme="minorHAnsi"/>
+          <w:b/>
+          <w:color w:val="70AD47" w:themeColor="accent6"/>
+          <w:sz w:val="24"/>
+          <w:szCs w:val="28"/>
+          <w:lang w:val="ca-ES"/>
+        </w:rPr>
         <w:t>(</w:t>
       </w:r>
       <w:r>
         <w:rPr>
+          <w:rFonts w:asciiTheme="minorHAnsi" w:hAnsiTheme="minorHAnsi" w:cstheme="minorHAnsi"/>
           <w:color w:val="70AD47" w:themeColor="accent6"/>
-          <w:sz w:val="28"/>
+          <w:sz w:val="24"/>
           <w:szCs w:val="28"/>
           <w:lang w:val="ca-ES"/>
         </w:rPr>
@@ -152,10 +187,11 @@
       </w:r>
       <w:r>
         <w:rPr>
+          <w:rFonts w:asciiTheme="minorHAnsi" w:hAnsiTheme="minorHAnsi" w:cstheme="minorHAnsi"/>
           <w:b/>
           <w:noProof/>
           <w:color w:val="70AD47" w:themeColor="accent6"/>
-          <w:sz w:val="28"/>
+          <w:sz w:val="24"/>
           <w:szCs w:val="28"/>
           <w:lang w:val="ca-ES"/>
         </w:rPr>
@@ -210,9 +246,10 @@
       </w:r>
       <w:r>
         <w:rPr>
+          <w:rFonts w:asciiTheme="minorHAnsi" w:hAnsiTheme="minorHAnsi" w:cstheme="minorHAnsi"/>
           <w:b/>
           <w:color w:val="70AD47" w:themeColor="accent6"/>
-          <w:sz w:val="28"/>
+          <w:sz w:val="24"/>
           <w:szCs w:val="28"/>
           <w:lang w:val="ca-ES"/>
         </w:rPr>
@@ -507,6 +544,7 @@
           <w:noProof/>
           <w:color w:val="auto"/>
           <w:sz w:val="22"/>
+          <w:lang w:val="es-ES" w:eastAsia="es-ES"/>
         </w:rPr>
       </w:pPr>
       <w:r>
@@ -518,7 +556,7 @@
       <w:r>
         <w:fldChar w:fldCharType="separate"/>
       </w:r>
-      <w:hyperlink w:anchor="_Toc5038420" w:history="1">
+      <w:hyperlink w:anchor="_Toc5391150" w:history="1">
         <w:r>
           <w:rPr>
             <w:rStyle w:val="Hipervnculo"/>
@@ -533,6 +571,7 @@
             <w:noProof/>
             <w:color w:val="auto"/>
             <w:sz w:val="22"/>
+            <w:lang w:val="es-ES" w:eastAsia="es-ES"/>
           </w:rPr>
           <w:tab/>
         </w:r>
@@ -556,13 +595,6 @@
             <w:noProof/>
             <w:webHidden/>
           </w:rPr>
-          <w:tab/>
-        </w:r>
-        <w:r>
-          <w:rPr>
-            <w:noProof/>
-            <w:webHidden/>
-          </w:rPr>
           <w:fldChar w:fldCharType="begin"/>
         </w:r>
         <w:r>
@@ -570,397 +602,7 @@
             <w:noProof/>
             <w:webHidden/>
           </w:rPr>
-          <w:instrText xml:space="preserve"> PAGEREF _Toc5038420 \h </w:instrText>
-        </w:r>
-        <w:r>
-          <w:rPr>
-            <w:noProof/>
-            <w:webHidden/>
-          </w:rPr>
-        </w:r>
-        <w:r>
-          <w:rPr>
-            <w:noProof/>
-            <w:webHidden/>
-          </w:rPr>
-          <w:fldChar w:fldCharType="separate"/>
-        </w:r>
-        <w:r>
-          <w:rPr>
-            <w:noProof/>
-            <w:webHidden/>
-          </w:rPr>
-          <w:t>2</w:t>
-        </w:r>
-        <w:r>
-          <w:rPr>
-            <w:noProof/>
-            <w:webHidden/>
-          </w:rPr>
-          <w:fldChar w:fldCharType="end"/>
-        </w:r>
-      </w:hyperlink>
-    </w:p>
-    <w:p>
-      <w:pPr>
-        <w:pStyle w:val="TDC1"/>
-        <w:rPr>
-          <w:rFonts w:eastAsiaTheme="minorEastAsia" w:cstheme="minorBidi"/>
-          <w:noProof/>
-          <w:color w:val="auto"/>
-          <w:sz w:val="22"/>
-        </w:rPr>
-      </w:pPr>
-      <w:hyperlink w:anchor="_Toc5038421" w:history="1">
-        <w:r>
-          <w:rPr>
-            <w:rStyle w:val="Hipervnculo"/>
-            <w:rFonts w:asciiTheme="majorHAnsi" w:hAnsiTheme="majorHAnsi" w:cstheme="majorHAnsi"/>
-            <w:noProof/>
-          </w:rPr>
-          <w:t>2.</w:t>
-        </w:r>
-        <w:r>
-          <w:rPr>
-            <w:rFonts w:eastAsiaTheme="minorEastAsia" w:cstheme="minorBidi"/>
-            <w:noProof/>
-            <w:color w:val="auto"/>
-            <w:sz w:val="22"/>
-          </w:rPr>
-          <w:tab/>
-        </w:r>
-        <w:r>
-          <w:rPr>
-            <w:rStyle w:val="Hipervnculo"/>
-            <w:rFonts w:asciiTheme="majorHAnsi" w:hAnsiTheme="majorHAnsi" w:cstheme="majorHAnsi"/>
-            <w:noProof/>
-          </w:rPr>
-          <w:t>Definir un títol pel dataset. Triar un títol que sigui descriptiu.</w:t>
-        </w:r>
-        <w:r>
-          <w:rPr>
-            <w:noProof/>
-            <w:webHidden/>
-          </w:rPr>
-          <w:tab/>
-        </w:r>
-        <w:r>
-          <w:rPr>
-            <w:noProof/>
-            <w:webHidden/>
-          </w:rPr>
-          <w:tab/>
-        </w:r>
-        <w:r>
-          <w:rPr>
-            <w:noProof/>
-            <w:webHidden/>
-          </w:rPr>
-          <w:fldChar w:fldCharType="begin"/>
-        </w:r>
-        <w:r>
-          <w:rPr>
-            <w:noProof/>
-            <w:webHidden/>
-          </w:rPr>
-          <w:instrText xml:space="preserve"> PAGEREF _Toc5038421 \h </w:instrText>
-        </w:r>
-        <w:r>
-          <w:rPr>
-            <w:noProof/>
-            <w:webHidden/>
-          </w:rPr>
-        </w:r>
-        <w:r>
-          <w:rPr>
-            <w:noProof/>
-            <w:webHidden/>
-          </w:rPr>
-          <w:fldChar w:fldCharType="separate"/>
-        </w:r>
-        <w:r>
-          <w:rPr>
-            <w:noProof/>
-            <w:webHidden/>
-          </w:rPr>
-          <w:t>2</w:t>
-        </w:r>
-        <w:r>
-          <w:rPr>
-            <w:noProof/>
-            <w:webHidden/>
-          </w:rPr>
-          <w:fldChar w:fldCharType="end"/>
-        </w:r>
-      </w:hyperlink>
-    </w:p>
-    <w:p>
-      <w:pPr>
-        <w:pStyle w:val="TDC1"/>
-        <w:rPr>
-          <w:rFonts w:eastAsiaTheme="minorEastAsia" w:cstheme="minorBidi"/>
-          <w:noProof/>
-          <w:color w:val="auto"/>
-          <w:sz w:val="22"/>
-        </w:rPr>
-      </w:pPr>
-      <w:hyperlink w:anchor="_Toc5038422" w:history="1">
-        <w:r>
-          <w:rPr>
-            <w:rStyle w:val="Hipervnculo"/>
-            <w:rFonts w:asciiTheme="majorHAnsi" w:hAnsiTheme="majorHAnsi" w:cstheme="majorHAnsi"/>
-            <w:noProof/>
-          </w:rPr>
-          <w:t>3.</w:t>
-        </w:r>
-        <w:r>
-          <w:rPr>
-            <w:rFonts w:eastAsiaTheme="minorEastAsia" w:cstheme="minorBidi"/>
-            <w:noProof/>
-            <w:color w:val="auto"/>
-            <w:sz w:val="22"/>
-          </w:rPr>
-          <w:tab/>
-        </w:r>
-        <w:r>
-          <w:rPr>
-            <w:rStyle w:val="Hipervnculo"/>
-            <w:rFonts w:asciiTheme="majorHAnsi" w:hAnsiTheme="majorHAnsi" w:cstheme="majorHAnsi"/>
-            <w:noProof/>
-          </w:rPr>
-          <w:t>Descripció del dataset. Desenvolupar una descripció breu del conjunt de dades que s'ha extret (és necessari que aquesta descripció tingui sentit amb el títol triat).</w:t>
-        </w:r>
-        <w:r>
-          <w:rPr>
-            <w:rStyle w:val="Hipervnculo"/>
-            <w:rFonts w:asciiTheme="majorHAnsi" w:hAnsiTheme="majorHAnsi" w:cstheme="majorHAnsi"/>
-            <w:noProof/>
-          </w:rPr>
-          <w:tab/>
-        </w:r>
-        <w:r>
-          <w:rPr>
-            <w:rStyle w:val="Hipervnculo"/>
-            <w:rFonts w:asciiTheme="majorHAnsi" w:hAnsiTheme="majorHAnsi" w:cstheme="majorHAnsi"/>
-            <w:noProof/>
-          </w:rPr>
-          <w:tab/>
-        </w:r>
-        <w:r>
-          <w:rPr>
-            <w:noProof/>
-            <w:webHidden/>
-          </w:rPr>
-          <w:fldChar w:fldCharType="begin"/>
-        </w:r>
-        <w:r>
-          <w:rPr>
-            <w:noProof/>
-            <w:webHidden/>
-          </w:rPr>
-          <w:instrText xml:space="preserve"> PAGEREF _Toc5038422 \h </w:instrText>
-        </w:r>
-        <w:r>
-          <w:rPr>
-            <w:noProof/>
-            <w:webHidden/>
-          </w:rPr>
-        </w:r>
-        <w:r>
-          <w:rPr>
-            <w:noProof/>
-            <w:webHidden/>
-          </w:rPr>
-          <w:fldChar w:fldCharType="separate"/>
-        </w:r>
-        <w:r>
-          <w:rPr>
-            <w:noProof/>
-            <w:webHidden/>
-          </w:rPr>
-          <w:t>2</w:t>
-        </w:r>
-        <w:r>
-          <w:rPr>
-            <w:noProof/>
-            <w:webHidden/>
-          </w:rPr>
-          <w:fldChar w:fldCharType="end"/>
-        </w:r>
-      </w:hyperlink>
-    </w:p>
-    <w:p>
-      <w:pPr>
-        <w:pStyle w:val="TDC1"/>
-        <w:rPr>
-          <w:rFonts w:eastAsiaTheme="minorEastAsia" w:cstheme="minorBidi"/>
-          <w:noProof/>
-          <w:color w:val="auto"/>
-          <w:sz w:val="22"/>
-        </w:rPr>
-      </w:pPr>
-      <w:hyperlink w:anchor="_Toc5038423" w:history="1">
-        <w:r>
-          <w:rPr>
-            <w:rStyle w:val="Hipervnculo"/>
-            <w:rFonts w:asciiTheme="majorHAnsi" w:hAnsiTheme="majorHAnsi" w:cstheme="majorHAnsi"/>
-            <w:noProof/>
-          </w:rPr>
-          <w:t>4.</w:t>
-        </w:r>
-        <w:r>
-          <w:rPr>
-            <w:rFonts w:eastAsiaTheme="minorEastAsia" w:cstheme="minorBidi"/>
-            <w:noProof/>
-            <w:color w:val="auto"/>
-            <w:sz w:val="22"/>
-          </w:rPr>
-          <w:tab/>
-        </w:r>
-        <w:r>
-          <w:rPr>
-            <w:rStyle w:val="Hipervnculo"/>
-            <w:rFonts w:asciiTheme="majorHAnsi" w:hAnsiTheme="majorHAnsi" w:cstheme="majorHAnsi"/>
-            <w:noProof/>
-          </w:rPr>
-          <w:t>Representació gràfica. Presentar una imatge</w:t>
-        </w:r>
-        <w:r>
-          <w:rPr>
-            <w:rStyle w:val="Hipervnculo"/>
-            <w:rFonts w:asciiTheme="majorHAnsi" w:hAnsiTheme="majorHAnsi" w:cstheme="majorHAnsi"/>
-            <w:noProof/>
-          </w:rPr>
-          <w:t xml:space="preserve"> o </w:t>
-        </w:r>
-        <w:r>
-          <w:rPr>
-            <w:rStyle w:val="Hipervnculo"/>
-            <w:rFonts w:asciiTheme="majorHAnsi" w:hAnsiTheme="majorHAnsi" w:cstheme="majorHAnsi"/>
-            <w:noProof/>
-          </w:rPr>
-          <w:t>esquema que identifiqui el dataset visualment</w:t>
-        </w:r>
-        <w:r>
-          <w:rPr>
-            <w:noProof/>
-            <w:webHidden/>
-          </w:rPr>
-          <w:tab/>
-        </w:r>
-        <w:r>
-          <w:rPr>
-            <w:noProof/>
-            <w:webHidden/>
-          </w:rPr>
-          <w:tab/>
-        </w:r>
-        <w:r>
-          <w:rPr>
-            <w:noProof/>
-            <w:webHidden/>
-          </w:rPr>
-          <w:fldChar w:fldCharType="begin"/>
-        </w:r>
-        <w:r>
-          <w:rPr>
-            <w:noProof/>
-            <w:webHidden/>
-          </w:rPr>
-          <w:instrText xml:space="preserve"> PAGEREF _Toc5038423 \h </w:instrText>
-        </w:r>
-        <w:r>
-          <w:rPr>
-            <w:noProof/>
-            <w:webHidden/>
-          </w:rPr>
-        </w:r>
-        <w:r>
-          <w:rPr>
-            <w:noProof/>
-            <w:webHidden/>
-          </w:rPr>
-          <w:fldChar w:fldCharType="separate"/>
-        </w:r>
-        <w:r>
-          <w:rPr>
-            <w:noProof/>
-            <w:webHidden/>
-          </w:rPr>
-          <w:t>2</w:t>
-        </w:r>
-        <w:r>
-          <w:rPr>
-            <w:noProof/>
-            <w:webHidden/>
-          </w:rPr>
-          <w:fldChar w:fldCharType="end"/>
-        </w:r>
-      </w:hyperlink>
-    </w:p>
-    <w:p>
-      <w:pPr>
-        <w:pStyle w:val="TDC1"/>
-        <w:rPr>
-          <w:rFonts w:eastAsiaTheme="minorEastAsia" w:cstheme="minorBidi"/>
-          <w:noProof/>
-          <w:color w:val="auto"/>
-          <w:sz w:val="22"/>
-        </w:rPr>
-      </w:pPr>
-      <w:hyperlink w:anchor="_Toc5038424" w:history="1">
-        <w:r>
-          <w:rPr>
-            <w:rStyle w:val="Hipervnculo"/>
-            <w:rFonts w:asciiTheme="majorHAnsi" w:hAnsiTheme="majorHAnsi" w:cstheme="majorHAnsi"/>
-            <w:noProof/>
-          </w:rPr>
-          <w:t>5.</w:t>
-        </w:r>
-        <w:r>
-          <w:rPr>
-            <w:rFonts w:eastAsiaTheme="minorEastAsia" w:cstheme="minorBidi"/>
-            <w:noProof/>
-            <w:color w:val="auto"/>
-            <w:sz w:val="22"/>
-          </w:rPr>
-          <w:tab/>
-        </w:r>
-        <w:r>
-          <w:rPr>
-            <w:rStyle w:val="Hipervnculo"/>
-            <w:rFonts w:asciiTheme="majorHAnsi" w:hAnsiTheme="majorHAnsi" w:cstheme="majorHAnsi"/>
-            <w:noProof/>
-          </w:rPr>
-          <w:t>Contingut. Explicar els camps que inclou el dataset, el període de temps de les dades i com s'ha recollit.</w:t>
-        </w:r>
-        <w:r>
-          <w:rPr>
-            <w:noProof/>
-            <w:webHidden/>
-          </w:rPr>
-          <w:tab/>
-        </w:r>
-        <w:r>
-          <w:rPr>
-            <w:noProof/>
-            <w:webHidden/>
-          </w:rPr>
-          <w:tab/>
-        </w:r>
-        <w:r>
-          <w:rPr>
-            <w:noProof/>
-            <w:webHidden/>
-          </w:rPr>
-          <w:fldChar w:fldCharType="begin"/>
-        </w:r>
-        <w:r>
-          <w:rPr>
-            <w:noProof/>
-            <w:webHidden/>
-          </w:rPr>
-          <w:instrText xml:space="preserve"> PAGEREF _Toc5038424 \h </w:instrText>
+          <w:instrText xml:space="preserve"> PAGEREF _Toc5391150 \h </w:instrText>
         </w:r>
         <w:r>
           <w:rPr>
@@ -999,16 +641,17 @@
           <w:noProof/>
           <w:color w:val="auto"/>
           <w:sz w:val="22"/>
-        </w:rPr>
-      </w:pPr>
-      <w:hyperlink w:anchor="_Toc5038425" w:history="1">
+          <w:lang w:val="es-ES" w:eastAsia="es-ES"/>
+        </w:rPr>
+      </w:pPr>
+      <w:hyperlink w:anchor="_Toc5391151" w:history="1">
         <w:r>
           <w:rPr>
             <w:rStyle w:val="Hipervnculo"/>
             <w:rFonts w:asciiTheme="majorHAnsi" w:hAnsiTheme="majorHAnsi" w:cstheme="majorHAnsi"/>
             <w:noProof/>
           </w:rPr>
-          <w:t>6.</w:t>
+          <w:t>2.</w:t>
         </w:r>
         <w:r>
           <w:rPr>
@@ -1016,6 +659,7 @@
             <w:noProof/>
             <w:color w:val="auto"/>
             <w:sz w:val="22"/>
+            <w:lang w:val="es-ES" w:eastAsia="es-ES"/>
           </w:rPr>
           <w:tab/>
         </w:r>
@@ -1025,14 +669,7 @@
             <w:rFonts w:asciiTheme="majorHAnsi" w:hAnsiTheme="majorHAnsi" w:cstheme="majorHAnsi"/>
             <w:noProof/>
           </w:rPr>
-          <w:t>Agraïments. Presentar el propietari del conjunt de dades. És necessari incloure cites de recerca o anàlisis anteriors (si n'hi ha).</w:t>
-        </w:r>
-        <w:r>
-          <w:rPr>
-            <w:noProof/>
-            <w:webHidden/>
-          </w:rPr>
-          <w:tab/>
+          <w:t>Definir un títol pel dataset. Triar un títol que sigui descriptiu.</w:t>
         </w:r>
         <w:r>
           <w:rPr>
@@ -1053,7 +690,271 @@
             <w:noProof/>
             <w:webHidden/>
           </w:rPr>
-          <w:instrText xml:space="preserve"> PAGEREF _Toc5038425 \h </w:instrText>
+          <w:instrText xml:space="preserve"> PAGEREF _Toc5391151 \h </w:instrText>
+        </w:r>
+        <w:r>
+          <w:rPr>
+            <w:noProof/>
+            <w:webHidden/>
+          </w:rPr>
+        </w:r>
+        <w:r>
+          <w:rPr>
+            <w:noProof/>
+            <w:webHidden/>
+          </w:rPr>
+          <w:fldChar w:fldCharType="separate"/>
+        </w:r>
+        <w:r>
+          <w:rPr>
+            <w:noProof/>
+            <w:webHidden/>
+          </w:rPr>
+          <w:t>3</w:t>
+        </w:r>
+        <w:r>
+          <w:rPr>
+            <w:noProof/>
+            <w:webHidden/>
+          </w:rPr>
+          <w:fldChar w:fldCharType="end"/>
+        </w:r>
+      </w:hyperlink>
+    </w:p>
+    <w:p>
+      <w:pPr>
+        <w:pStyle w:val="TDC1"/>
+        <w:rPr>
+          <w:rFonts w:eastAsiaTheme="minorEastAsia" w:cstheme="minorBidi"/>
+          <w:noProof/>
+          <w:color w:val="auto"/>
+          <w:sz w:val="22"/>
+          <w:lang w:val="es-ES" w:eastAsia="es-ES"/>
+        </w:rPr>
+      </w:pPr>
+      <w:hyperlink w:anchor="_Toc5391152" w:history="1">
+        <w:r>
+          <w:rPr>
+            <w:rStyle w:val="Hipervnculo"/>
+            <w:rFonts w:asciiTheme="majorHAnsi" w:hAnsiTheme="majorHAnsi" w:cstheme="majorHAnsi"/>
+            <w:noProof/>
+          </w:rPr>
+          <w:t>3.</w:t>
+        </w:r>
+        <w:r>
+          <w:rPr>
+            <w:rFonts w:eastAsiaTheme="minorEastAsia" w:cstheme="minorBidi"/>
+            <w:noProof/>
+            <w:color w:val="auto"/>
+            <w:sz w:val="22"/>
+            <w:lang w:val="es-ES" w:eastAsia="es-ES"/>
+          </w:rPr>
+          <w:tab/>
+        </w:r>
+        <w:r>
+          <w:rPr>
+            <w:rStyle w:val="Hipervnculo"/>
+            <w:rFonts w:asciiTheme="majorHAnsi" w:hAnsiTheme="majorHAnsi" w:cstheme="majorHAnsi"/>
+            <w:noProof/>
+          </w:rPr>
+          <w:t>Descripció del dataset. Desenvolupar una descripció breu del conjunt de dades que s'ha extret (és necessari que aquesta descripció tingui sentit amb el títol triat).</w:t>
+        </w:r>
+        <w:r>
+          <w:rPr>
+            <w:noProof/>
+            <w:webHidden/>
+          </w:rPr>
+          <w:tab/>
+        </w:r>
+        <w:r>
+          <w:rPr>
+            <w:noProof/>
+            <w:webHidden/>
+          </w:rPr>
+          <w:fldChar w:fldCharType="begin"/>
+        </w:r>
+        <w:r>
+          <w:rPr>
+            <w:noProof/>
+            <w:webHidden/>
+          </w:rPr>
+          <w:instrText xml:space="preserve"> PAGEREF _Toc5391152 \h </w:instrText>
+        </w:r>
+        <w:r>
+          <w:rPr>
+            <w:noProof/>
+            <w:webHidden/>
+          </w:rPr>
+        </w:r>
+        <w:r>
+          <w:rPr>
+            <w:noProof/>
+            <w:webHidden/>
+          </w:rPr>
+          <w:fldChar w:fldCharType="separate"/>
+        </w:r>
+        <w:r>
+          <w:rPr>
+            <w:noProof/>
+            <w:webHidden/>
+          </w:rPr>
+          <w:t>3</w:t>
+        </w:r>
+        <w:r>
+          <w:rPr>
+            <w:noProof/>
+            <w:webHidden/>
+          </w:rPr>
+          <w:fldChar w:fldCharType="end"/>
+        </w:r>
+      </w:hyperlink>
+    </w:p>
+    <w:p>
+      <w:pPr>
+        <w:pStyle w:val="TDC1"/>
+        <w:rPr>
+          <w:rFonts w:eastAsiaTheme="minorEastAsia" w:cstheme="minorBidi"/>
+          <w:noProof/>
+          <w:color w:val="auto"/>
+          <w:sz w:val="22"/>
+          <w:lang w:val="es-ES" w:eastAsia="es-ES"/>
+        </w:rPr>
+      </w:pPr>
+      <w:hyperlink w:anchor="_Toc5391153" w:history="1">
+        <w:r>
+          <w:rPr>
+            <w:rStyle w:val="Hipervnculo"/>
+            <w:rFonts w:asciiTheme="majorHAnsi" w:hAnsiTheme="majorHAnsi" w:cstheme="majorHAnsi"/>
+            <w:noProof/>
+          </w:rPr>
+          <w:t>4.</w:t>
+        </w:r>
+        <w:r>
+          <w:rPr>
+            <w:rFonts w:eastAsiaTheme="minorEastAsia" w:cstheme="minorBidi"/>
+            <w:noProof/>
+            <w:color w:val="auto"/>
+            <w:sz w:val="22"/>
+            <w:lang w:val="es-ES" w:eastAsia="es-ES"/>
+          </w:rPr>
+          <w:tab/>
+        </w:r>
+        <w:r>
+          <w:rPr>
+            <w:rStyle w:val="Hipervnculo"/>
+            <w:rFonts w:asciiTheme="majorHAnsi" w:hAnsiTheme="majorHAnsi" w:cstheme="majorHAnsi"/>
+            <w:noProof/>
+          </w:rPr>
+          <w:t>Representació gràfica. Presentar una imatge o esquema que identifiqui el dataset visualment</w:t>
+        </w:r>
+        <w:r>
+          <w:rPr>
+            <w:noProof/>
+            <w:webHidden/>
+          </w:rPr>
+          <w:tab/>
+        </w:r>
+        <w:r>
+          <w:rPr>
+            <w:noProof/>
+            <w:webHidden/>
+          </w:rPr>
+          <w:fldChar w:fldCharType="begin"/>
+        </w:r>
+        <w:r>
+          <w:rPr>
+            <w:noProof/>
+            <w:webHidden/>
+          </w:rPr>
+          <w:instrText xml:space="preserve"> PAGEREF _Toc5391153 \h </w:instrText>
+        </w:r>
+        <w:r>
+          <w:rPr>
+            <w:noProof/>
+            <w:webHidden/>
+          </w:rPr>
+        </w:r>
+        <w:r>
+          <w:rPr>
+            <w:noProof/>
+            <w:webHidden/>
+          </w:rPr>
+          <w:fldChar w:fldCharType="separate"/>
+        </w:r>
+        <w:r>
+          <w:rPr>
+            <w:noProof/>
+            <w:webHidden/>
+          </w:rPr>
+          <w:t>3</w:t>
+        </w:r>
+        <w:r>
+          <w:rPr>
+            <w:noProof/>
+            <w:webHidden/>
+          </w:rPr>
+          <w:fldChar w:fldCharType="end"/>
+        </w:r>
+      </w:hyperlink>
+    </w:p>
+    <w:p>
+      <w:pPr>
+        <w:pStyle w:val="TDC1"/>
+        <w:rPr>
+          <w:rFonts w:eastAsiaTheme="minorEastAsia" w:cstheme="minorBidi"/>
+          <w:noProof/>
+          <w:color w:val="auto"/>
+          <w:sz w:val="22"/>
+          <w:lang w:val="es-ES" w:eastAsia="es-ES"/>
+        </w:rPr>
+      </w:pPr>
+      <w:hyperlink w:anchor="_Toc5391154" w:history="1">
+        <w:r>
+          <w:rPr>
+            <w:rStyle w:val="Hipervnculo"/>
+            <w:rFonts w:asciiTheme="majorHAnsi" w:hAnsiTheme="majorHAnsi" w:cstheme="majorHAnsi"/>
+            <w:noProof/>
+          </w:rPr>
+          <w:t>5.</w:t>
+        </w:r>
+        <w:r>
+          <w:rPr>
+            <w:rFonts w:eastAsiaTheme="minorEastAsia" w:cstheme="minorBidi"/>
+            <w:noProof/>
+            <w:color w:val="auto"/>
+            <w:sz w:val="22"/>
+            <w:lang w:val="es-ES" w:eastAsia="es-ES"/>
+          </w:rPr>
+          <w:tab/>
+        </w:r>
+        <w:r>
+          <w:rPr>
+            <w:rStyle w:val="Hipervnculo"/>
+            <w:rFonts w:asciiTheme="majorHAnsi" w:hAnsiTheme="majorHAnsi" w:cstheme="majorHAnsi"/>
+            <w:noProof/>
+          </w:rPr>
+          <w:t>Contingut. Explicar els camps que inclou el dataset, el període de temps de les dades i com s'ha recollit.</w:t>
+        </w:r>
+        <w:r>
+          <w:rPr>
+            <w:noProof/>
+            <w:webHidden/>
+          </w:rPr>
+          <w:tab/>
+        </w:r>
+        <w:r>
+          <w:rPr>
+            <w:noProof/>
+            <w:webHidden/>
+          </w:rPr>
+          <w:fldChar w:fldCharType="begin"/>
+        </w:r>
+        <w:r>
+          <w:rPr>
+            <w:noProof/>
+            <w:webHidden/>
+          </w:rPr>
+          <w:instrText xml:space="preserve"> PAGEREF _Toc5391154 \h </w:instrText>
         </w:r>
         <w:r>
           <w:rPr>
@@ -1092,9 +993,98 @@
           <w:noProof/>
           <w:color w:val="auto"/>
           <w:sz w:val="22"/>
-        </w:rPr>
-      </w:pPr>
-      <w:hyperlink w:anchor="_Toc5038426" w:history="1">
+          <w:lang w:val="es-ES" w:eastAsia="es-ES"/>
+        </w:rPr>
+      </w:pPr>
+      <w:hyperlink w:anchor="_Toc5391155" w:history="1">
+        <w:r>
+          <w:rPr>
+            <w:rStyle w:val="Hipervnculo"/>
+            <w:rFonts w:asciiTheme="majorHAnsi" w:hAnsiTheme="majorHAnsi" w:cstheme="majorHAnsi"/>
+            <w:noProof/>
+          </w:rPr>
+          <w:t>6.</w:t>
+        </w:r>
+        <w:r>
+          <w:rPr>
+            <w:rFonts w:eastAsiaTheme="minorEastAsia" w:cstheme="minorBidi"/>
+            <w:noProof/>
+            <w:color w:val="auto"/>
+            <w:sz w:val="22"/>
+            <w:lang w:val="es-ES" w:eastAsia="es-ES"/>
+          </w:rPr>
+          <w:tab/>
+        </w:r>
+        <w:r>
+          <w:rPr>
+            <w:rStyle w:val="Hipervnculo"/>
+            <w:rFonts w:asciiTheme="majorHAnsi" w:hAnsiTheme="majorHAnsi" w:cstheme="majorHAnsi"/>
+            <w:noProof/>
+          </w:rPr>
+          <w:t>Agraïments. Presentar el propietari del conjunt de dades. És necessari incloure cites de recerca o anàlisis anteriors (si n'hi ha).</w:t>
+        </w:r>
+        <w:r>
+          <w:rPr>
+            <w:noProof/>
+            <w:webHidden/>
+          </w:rPr>
+          <w:tab/>
+        </w:r>
+        <w:r>
+          <w:rPr>
+            <w:noProof/>
+            <w:webHidden/>
+          </w:rPr>
+          <w:fldChar w:fldCharType="begin"/>
+        </w:r>
+        <w:r>
+          <w:rPr>
+            <w:noProof/>
+            <w:webHidden/>
+          </w:rPr>
+          <w:instrText xml:space="preserve"> PAGEREF _Toc5391155 \h </w:instrText>
+        </w:r>
+        <w:r>
+          <w:rPr>
+            <w:noProof/>
+            <w:webHidden/>
+          </w:rPr>
+        </w:r>
+        <w:r>
+          <w:rPr>
+            <w:noProof/>
+            <w:webHidden/>
+          </w:rPr>
+          <w:fldChar w:fldCharType="separate"/>
+        </w:r>
+        <w:r>
+          <w:rPr>
+            <w:noProof/>
+            <w:webHidden/>
+          </w:rPr>
+          <w:t>6</w:t>
+        </w:r>
+        <w:r>
+          <w:rPr>
+            <w:noProof/>
+            <w:webHidden/>
+          </w:rPr>
+          <w:fldChar w:fldCharType="end"/>
+        </w:r>
+      </w:hyperlink>
+    </w:p>
+    <w:p>
+      <w:pPr>
+        <w:pStyle w:val="TDC1"/>
+        <w:rPr>
+          <w:rFonts w:eastAsiaTheme="minorEastAsia" w:cstheme="minorBidi"/>
+          <w:noProof/>
+          <w:color w:val="auto"/>
+          <w:sz w:val="22"/>
+          <w:lang w:val="es-ES" w:eastAsia="es-ES"/>
+        </w:rPr>
+      </w:pPr>
+      <w:hyperlink w:anchor="_Toc5391156" w:history="1">
         <w:r>
           <w:rPr>
             <w:rStyle w:val="Hipervnculo"/>
@@ -1109,6 +1099,7 @@
             <w:noProof/>
             <w:color w:val="auto"/>
             <w:sz w:val="22"/>
+            <w:lang w:val="es-ES" w:eastAsia="es-ES"/>
           </w:rPr>
           <w:tab/>
         </w:r>
@@ -1132,13 +1123,6 @@
             <w:noProof/>
             <w:webHidden/>
           </w:rPr>
-          <w:tab/>
-        </w:r>
-        <w:r>
-          <w:rPr>
-            <w:noProof/>
-            <w:webHidden/>
-          </w:rPr>
           <w:fldChar w:fldCharType="begin"/>
         </w:r>
         <w:r>
@@ -1146,7 +1130,7 @@
             <w:noProof/>
             <w:webHidden/>
           </w:rPr>
-          <w:instrText xml:space="preserve"> PAGEREF _Toc5038426 \h </w:instrText>
+          <w:instrText xml:space="preserve"> PAGEREF _Toc5391156 \h </w:instrText>
         </w:r>
         <w:r>
           <w:rPr>
@@ -1166,7 +1150,7 @@
             <w:noProof/>
             <w:webHidden/>
           </w:rPr>
-          <w:t>4</w:t>
+          <w:t>6</w:t>
         </w:r>
         <w:r>
           <w:rPr>
@@ -1185,9 +1169,10 @@
           <w:noProof/>
           <w:color w:val="auto"/>
           <w:sz w:val="22"/>
-        </w:rPr>
-      </w:pPr>
-      <w:hyperlink w:anchor="_Toc5038427" w:history="1">
+          <w:lang w:val="es-ES" w:eastAsia="es-ES"/>
+        </w:rPr>
+      </w:pPr>
+      <w:hyperlink w:anchor="_Toc5391157" w:history="1">
         <w:r>
           <w:rPr>
             <w:rStyle w:val="Hipervnculo"/>
@@ -1202,6 +1187,7 @@
             <w:noProof/>
             <w:color w:val="auto"/>
             <w:sz w:val="22"/>
+            <w:lang w:val="es-ES" w:eastAsia="es-ES"/>
           </w:rPr>
           <w:tab/>
         </w:r>
@@ -1225,13 +1211,6 @@
             <w:noProof/>
             <w:webHidden/>
           </w:rPr>
-          <w:tab/>
-        </w:r>
-        <w:r>
-          <w:rPr>
-            <w:noProof/>
-            <w:webHidden/>
-          </w:rPr>
           <w:fldChar w:fldCharType="begin"/>
         </w:r>
         <w:r>
@@ -1239,7 +1218,7 @@
             <w:noProof/>
             <w:webHidden/>
           </w:rPr>
-          <w:instrText xml:space="preserve"> PAGEREF _Toc5038427 \h </w:instrText>
+          <w:instrText xml:space="preserve"> PAGEREF _Toc5391157 \h </w:instrText>
         </w:r>
         <w:r>
           <w:rPr>
@@ -1259,7 +1238,7 @@
             <w:noProof/>
             <w:webHidden/>
           </w:rPr>
-          <w:t>5</w:t>
+          <w:t>7</w:t>
         </w:r>
         <w:r>
           <w:rPr>
@@ -1278,9 +1257,10 @@
           <w:noProof/>
           <w:color w:val="auto"/>
           <w:sz w:val="22"/>
-        </w:rPr>
-      </w:pPr>
-      <w:hyperlink w:anchor="_Toc5038428" w:history="1">
+          <w:lang w:val="es-ES" w:eastAsia="es-ES"/>
+        </w:rPr>
+      </w:pPr>
+      <w:hyperlink w:anchor="_Toc5391158" w:history="1">
         <w:r>
           <w:rPr>
             <w:rStyle w:val="Hipervnculo"/>
@@ -1295,6 +1275,7 @@
             <w:noProof/>
             <w:color w:val="auto"/>
             <w:sz w:val="22"/>
+            <w:lang w:val="es-ES" w:eastAsia="es-ES"/>
           </w:rPr>
           <w:tab/>
         </w:r>
@@ -1318,13 +1299,6 @@
             <w:noProof/>
             <w:webHidden/>
           </w:rPr>
-          <w:tab/>
-        </w:r>
-        <w:r>
-          <w:rPr>
-            <w:noProof/>
-            <w:webHidden/>
-          </w:rPr>
           <w:fldChar w:fldCharType="begin"/>
         </w:r>
         <w:r>
@@ -1332,7 +1306,7 @@
             <w:noProof/>
             <w:webHidden/>
           </w:rPr>
-          <w:instrText xml:space="preserve"> PAGEREF _Toc5038428 \h </w:instrText>
+          <w:instrText xml:space="preserve"> PAGEREF _Toc5391158 \h </w:instrText>
         </w:r>
         <w:r>
           <w:rPr>
@@ -1352,7 +1326,7 @@
             <w:noProof/>
             <w:webHidden/>
           </w:rPr>
-          <w:t>5</w:t>
+          <w:t>8</w:t>
         </w:r>
         <w:r>
           <w:rPr>
@@ -1371,9 +1345,10 @@
           <w:noProof/>
           <w:color w:val="auto"/>
           <w:sz w:val="22"/>
-        </w:rPr>
-      </w:pPr>
-      <w:hyperlink w:anchor="_Toc5038429" w:history="1">
+          <w:lang w:val="es-ES" w:eastAsia="es-ES"/>
+        </w:rPr>
+      </w:pPr>
+      <w:hyperlink w:anchor="_Toc5391159" w:history="1">
         <w:r>
           <w:rPr>
             <w:rStyle w:val="Hipervnculo"/>
@@ -1388,6 +1363,7 @@
             <w:noProof/>
             <w:color w:val="auto"/>
             <w:sz w:val="22"/>
+            <w:lang w:val="es-ES" w:eastAsia="es-ES"/>
           </w:rPr>
           <w:tab/>
         </w:r>
@@ -1411,13 +1387,6 @@
             <w:noProof/>
             <w:webHidden/>
           </w:rPr>
-          <w:tab/>
-        </w:r>
-        <w:r>
-          <w:rPr>
-            <w:noProof/>
-            <w:webHidden/>
-          </w:rPr>
           <w:fldChar w:fldCharType="begin"/>
         </w:r>
         <w:r>
@@ -1425,7 +1394,7 @@
             <w:noProof/>
             <w:webHidden/>
           </w:rPr>
-          <w:instrText xml:space="preserve"> PAGEREF _Toc5038429 \h </w:instrText>
+          <w:instrText xml:space="preserve"> PAGEREF _Toc5391159 \h </w:instrText>
         </w:r>
         <w:r>
           <w:rPr>
@@ -1445,7 +1414,7 @@
             <w:noProof/>
             <w:webHidden/>
           </w:rPr>
-          <w:t>5</w:t>
+          <w:t>10</w:t>
         </w:r>
         <w:r>
           <w:rPr>
@@ -1501,7 +1470,17 @@
           <w:lang w:val="ca-ES"/>
         </w:rPr>
         <w:lastRenderedPageBreak/>
-        <w:t>Pràctica 1: Web scraping</w:t>
+        <w:t>Pràctica 1: Web scrap</w:t>
+      </w:r>
+      <w:bookmarkStart w:id="0" w:name="_GoBack"/>
+      <w:bookmarkEnd w:id="0"/>
+      <w:r>
+        <w:rPr>
+          <w:b/>
+          <w:sz w:val="36"/>
+          <w:lang w:val="ca-ES"/>
+        </w:rPr>
+        <w:t>ing</w:t>
       </w:r>
     </w:p>
     <w:p>
@@ -1539,9 +1518,9 @@
           <w:lang w:val="ca-ES"/>
         </w:rPr>
       </w:pPr>
-      <w:bookmarkStart w:id="0" w:name="_Toc5037394"/>
-      <w:bookmarkStart w:id="1" w:name="_Toc5038067"/>
-      <w:bookmarkStart w:id="2" w:name="_Toc5038420"/>
+      <w:bookmarkStart w:id="1" w:name="_Toc5037394"/>
+      <w:bookmarkStart w:id="2" w:name="_Toc5038067"/>
+      <w:bookmarkStart w:id="3" w:name="_Toc5391150"/>
       <w:r>
         <w:rPr>
           <w:rFonts w:asciiTheme="majorHAnsi" w:hAnsiTheme="majorHAnsi" w:cstheme="majorHAnsi"/>
@@ -1560,9 +1539,9 @@
         </w:rPr>
         <w:t>.</w:t>
       </w:r>
-      <w:bookmarkEnd w:id="0"/>
       <w:bookmarkEnd w:id="1"/>
       <w:bookmarkEnd w:id="2"/>
+      <w:bookmarkEnd w:id="3"/>
     </w:p>
     <w:p>
       <w:pPr>
@@ -1616,8 +1595,8 @@
           <w:lang w:val="ca-ES"/>
         </w:rPr>
       </w:pPr>
-      <w:bookmarkStart w:id="3" w:name="_Toc5038068"/>
-      <w:bookmarkStart w:id="4" w:name="_Toc5038421"/>
+      <w:bookmarkStart w:id="4" w:name="_Toc5038068"/>
+      <w:bookmarkStart w:id="5" w:name="_Toc5391151"/>
       <w:r>
         <w:rPr>
           <w:rFonts w:asciiTheme="majorHAnsi" w:hAnsiTheme="majorHAnsi" w:cstheme="majorHAnsi"/>
@@ -1627,8 +1606,8 @@
         </w:rPr>
         <w:t>Definir un títol pel dataset. Triar un títol que sigui descriptiu.</w:t>
       </w:r>
-      <w:bookmarkEnd w:id="3"/>
       <w:bookmarkEnd w:id="4"/>
+      <w:bookmarkEnd w:id="5"/>
       <w:r>
         <w:rPr>
           <w:rFonts w:asciiTheme="majorHAnsi" w:hAnsiTheme="majorHAnsi" w:cstheme="majorHAnsi"/>
@@ -1737,7 +1716,7 @@
         </w:rPr>
         <w:t xml:space="preserve"> </w:t>
       </w:r>
-      <w:proofErr w:type="spellStart"/>
+      <w:bookmarkStart w:id="6" w:name="_Hlk5391258"/>
       <w:r>
         <w:rPr>
           <w:rFonts w:asciiTheme="minorHAnsi" w:hAnsiTheme="minorHAnsi" w:cstheme="minorHAnsi"/>
@@ -1746,7 +1725,6 @@
         </w:rPr>
         <w:t>FutStd</w:t>
       </w:r>
-      <w:proofErr w:type="spellEnd"/>
       <w:r>
         <w:rPr>
           <w:rFonts w:asciiTheme="minorHAnsi" w:hAnsiTheme="minorHAnsi" w:cstheme="minorHAnsi"/>
@@ -1771,6 +1749,7 @@
         </w:rPr>
         <w:t xml:space="preserve"> </w:t>
       </w:r>
+      <w:bookmarkEnd w:id="6"/>
       <w:r>
         <w:rPr>
           <w:rFonts w:asciiTheme="minorHAnsi" w:hAnsiTheme="minorHAnsi" w:cstheme="minorHAnsi"/>
@@ -1834,8 +1813,8 @@
           <w:lang w:val="ca-ES"/>
         </w:rPr>
       </w:pPr>
-      <w:bookmarkStart w:id="5" w:name="_Toc5038069"/>
-      <w:bookmarkStart w:id="6" w:name="_Toc5038422"/>
+      <w:bookmarkStart w:id="7" w:name="_Toc5038069"/>
+      <w:bookmarkStart w:id="8" w:name="_Toc5391152"/>
       <w:r>
         <w:rPr>
           <w:rFonts w:asciiTheme="majorHAnsi" w:hAnsiTheme="majorHAnsi" w:cstheme="majorHAnsi"/>
@@ -1845,8 +1824,8 @@
         </w:rPr>
         <w:t>Descripció del dataset. Desenvolupar una descripció breu del conjunt de dades que s'ha extret (és necessari que aquesta descripció tingui sentit amb el títol triat).</w:t>
       </w:r>
-      <w:bookmarkEnd w:id="5"/>
-      <w:bookmarkEnd w:id="6"/>
+      <w:bookmarkEnd w:id="7"/>
+      <w:bookmarkEnd w:id="8"/>
       <w:r>
         <w:rPr>
           <w:rFonts w:asciiTheme="majorHAnsi" w:hAnsiTheme="majorHAnsi" w:cstheme="majorHAnsi"/>
@@ -2132,8 +2111,8 @@
           <w:lang w:val="ca-ES"/>
         </w:rPr>
       </w:pPr>
-      <w:bookmarkStart w:id="7" w:name="_Toc5038070"/>
-      <w:bookmarkStart w:id="8" w:name="_Toc5038423"/>
+      <w:bookmarkStart w:id="9" w:name="_Toc5038070"/>
+      <w:bookmarkStart w:id="10" w:name="_Toc5391153"/>
       <w:r>
         <w:rPr>
           <w:rFonts w:asciiTheme="majorHAnsi" w:hAnsiTheme="majorHAnsi" w:cstheme="majorHAnsi"/>
@@ -2143,8 +2122,8 @@
         </w:rPr>
         <w:t>Representació gràfica. Presentar una imatge o esquema que identifiqui el dataset visualment</w:t>
       </w:r>
-      <w:bookmarkEnd w:id="7"/>
-      <w:bookmarkEnd w:id="8"/>
+      <w:bookmarkEnd w:id="9"/>
+      <w:bookmarkEnd w:id="10"/>
       <w:r>
         <w:rPr>
           <w:rFonts w:asciiTheme="majorHAnsi" w:hAnsiTheme="majorHAnsi" w:cstheme="majorHAnsi"/>
@@ -2338,8 +2317,8 @@
           <w:lang w:val="ca-ES"/>
         </w:rPr>
       </w:pPr>
-      <w:bookmarkStart w:id="9" w:name="_Toc5038071"/>
-      <w:bookmarkStart w:id="10" w:name="_Toc5038424"/>
+      <w:bookmarkStart w:id="11" w:name="_Toc5038071"/>
+      <w:bookmarkStart w:id="12" w:name="_Toc5391154"/>
       <w:r>
         <w:rPr>
           <w:rFonts w:asciiTheme="majorHAnsi" w:hAnsiTheme="majorHAnsi" w:cstheme="majorHAnsi"/>
@@ -2350,8 +2329,8 @@
         <w:lastRenderedPageBreak/>
         <w:t>Contingut. Explicar els camps que inclou el dataset, el període de temps de les dades i com s'ha recollit.</w:t>
       </w:r>
-      <w:bookmarkEnd w:id="9"/>
-      <w:bookmarkEnd w:id="10"/>
+      <w:bookmarkEnd w:id="11"/>
+      <w:bookmarkEnd w:id="12"/>
       <w:r>
         <w:rPr>
           <w:rFonts w:asciiTheme="majorHAnsi" w:hAnsiTheme="majorHAnsi" w:cstheme="majorHAnsi"/>
@@ -2633,7 +2612,7 @@
           <w:lang w:val="ca-ES"/>
         </w:rPr>
       </w:pPr>
-      <w:bookmarkStart w:id="11" w:name="_Hlk5048935"/>
+      <w:bookmarkStart w:id="13" w:name="_Hlk5048935"/>
       <w:r>
         <w:rPr>
           <w:b/>
@@ -2697,7 +2676,7 @@
         </w:rPr>
         <w:t xml:space="preserve">: Dades </w:t>
       </w:r>
-      <w:bookmarkEnd w:id="11"/>
+      <w:bookmarkEnd w:id="13"/>
       <w:r>
         <w:rPr>
           <w:i w:val="0"/>
@@ -2828,7 +2807,7 @@
           <w:lang w:val="ca-ES"/>
         </w:rPr>
       </w:pPr>
-      <w:bookmarkStart w:id="12" w:name="_Hlk5055161"/>
+      <w:bookmarkStart w:id="14" w:name="_Hlk5055161"/>
       <w:r>
         <w:rPr>
           <w:b/>
@@ -2913,7 +2892,7 @@
         </w:rPr>
         <w:t xml:space="preserve">Dades estadístiques </w:t>
       </w:r>
-      <w:bookmarkEnd w:id="12"/>
+      <w:bookmarkEnd w:id="14"/>
       <w:r>
         <w:rPr>
           <w:sz w:val="18"/>
@@ -4843,8 +4822,8 @@
           <w:lang w:val="ca-ES"/>
         </w:rPr>
       </w:pPr>
-      <w:bookmarkStart w:id="13" w:name="_Toc5038072"/>
-      <w:bookmarkStart w:id="14" w:name="_Toc5038425"/>
+      <w:bookmarkStart w:id="15" w:name="_Toc5038072"/>
+      <w:bookmarkStart w:id="16" w:name="_Toc5391155"/>
       <w:r>
         <w:rPr>
           <w:rFonts w:asciiTheme="majorHAnsi" w:hAnsiTheme="majorHAnsi" w:cstheme="majorHAnsi"/>
@@ -4854,8 +4833,8 @@
         </w:rPr>
         <w:t>Agraïments. Presentar el propietari del conjunt de dades. És necessari incloure cites de recerca o anàlisis anteriors (si n'hi ha).</w:t>
       </w:r>
-      <w:bookmarkEnd w:id="13"/>
-      <w:bookmarkEnd w:id="14"/>
+      <w:bookmarkEnd w:id="15"/>
+      <w:bookmarkEnd w:id="16"/>
       <w:r>
         <w:rPr>
           <w:rFonts w:asciiTheme="majorHAnsi" w:hAnsiTheme="majorHAnsi" w:cstheme="majorHAnsi"/>
@@ -4920,8 +4899,8 @@
           <w:lang w:val="ca-ES"/>
         </w:rPr>
       </w:pPr>
-      <w:bookmarkStart w:id="15" w:name="_Toc5038073"/>
-      <w:bookmarkStart w:id="16" w:name="_Toc5038426"/>
+      <w:bookmarkStart w:id="17" w:name="_Toc5038073"/>
+      <w:bookmarkStart w:id="18" w:name="_Toc5391156"/>
       <w:r>
         <w:rPr>
           <w:rFonts w:asciiTheme="majorHAnsi" w:hAnsiTheme="majorHAnsi" w:cstheme="majorHAnsi"/>
@@ -4931,8 +4910,8 @@
         </w:rPr>
         <w:t>Inspiració. Explicar per què és interessant aquest conjunt de dades i quines preguntes es pretenen respondre.</w:t>
       </w:r>
-      <w:bookmarkEnd w:id="15"/>
-      <w:bookmarkEnd w:id="16"/>
+      <w:bookmarkEnd w:id="17"/>
+      <w:bookmarkEnd w:id="18"/>
       <w:r>
         <w:rPr>
           <w:rFonts w:asciiTheme="majorHAnsi" w:hAnsiTheme="majorHAnsi" w:cstheme="majorHAnsi"/>
@@ -5547,8 +5526,8 @@
           <w:lang w:val="ca-ES"/>
         </w:rPr>
       </w:pPr>
-      <w:bookmarkStart w:id="17" w:name="_Toc5038074"/>
-      <w:bookmarkStart w:id="18" w:name="_Toc5038427"/>
+      <w:bookmarkStart w:id="19" w:name="_Toc5038074"/>
+      <w:bookmarkStart w:id="20" w:name="_Toc5391157"/>
       <w:r>
         <w:rPr>
           <w:rFonts w:asciiTheme="majorHAnsi" w:hAnsiTheme="majorHAnsi" w:cstheme="majorHAnsi"/>
@@ -5558,8 +5537,8 @@
         </w:rPr>
         <w:t>Llicència. Seleccionar una d'aquestes llicències pel dataset resultant i explicar el motiu de la seva selecció:</w:t>
       </w:r>
-      <w:bookmarkEnd w:id="17"/>
-      <w:bookmarkEnd w:id="18"/>
+      <w:bookmarkEnd w:id="19"/>
+      <w:bookmarkEnd w:id="20"/>
       <w:r>
         <w:rPr>
           <w:rFonts w:asciiTheme="majorHAnsi" w:hAnsiTheme="majorHAnsi" w:cstheme="majorHAnsi"/>
@@ -5572,18 +5551,1077 @@
     </w:p>
     <w:p>
       <w:pPr>
-        <w:jc w:val="center"/>
-        <w:rPr>
-          <w:rFonts w:asciiTheme="minorHAnsi" w:hAnsiTheme="minorHAnsi" w:cstheme="minorHAnsi"/>
-          <w:lang w:val="ca-ES"/>
-        </w:rPr>
-      </w:pPr>
-      <w:r>
-        <w:rPr>
-          <w:rFonts w:asciiTheme="minorHAnsi" w:hAnsiTheme="minorHAnsi" w:cstheme="minorHAnsi"/>
-          <w:lang w:val="ca-ES"/>
-        </w:rPr>
-        <w:t>(comentar que hem analitzat, el ‘robots.txt’ i l’avís legal)</w:t>
+        <w:rPr>
+          <w:rFonts w:asciiTheme="minorHAnsi" w:hAnsiTheme="minorHAnsi" w:cstheme="minorHAnsi"/>
+          <w:lang w:val="ca-ES"/>
+        </w:rPr>
+      </w:pPr>
+    </w:p>
+    <w:p>
+      <w:pPr>
+        <w:rPr>
+          <w:rFonts w:asciiTheme="minorHAnsi" w:hAnsiTheme="minorHAnsi" w:cstheme="minorHAnsi"/>
+          <w:lang w:val="ca-ES"/>
+        </w:rPr>
+      </w:pPr>
+      <w:r>
+        <w:rPr>
+          <w:rFonts w:asciiTheme="minorHAnsi" w:hAnsiTheme="minorHAnsi" w:cstheme="minorHAnsi"/>
+          <w:lang w:val="ca-ES"/>
+        </w:rPr>
+        <w:t xml:space="preserve">Mirant </w:t>
+      </w:r>
+      <w:r>
+        <w:rPr>
+          <w:rFonts w:asciiTheme="minorHAnsi" w:hAnsiTheme="minorHAnsi" w:cstheme="minorHAnsi"/>
+          <w:lang w:val="ca-ES"/>
+        </w:rPr>
+        <w:t xml:space="preserve">el </w:t>
+      </w:r>
+      <w:r>
+        <w:rPr>
+          <w:rFonts w:asciiTheme="minorHAnsi" w:hAnsiTheme="minorHAnsi" w:cstheme="minorHAnsi"/>
+          <w:lang w:val="ca-ES"/>
+        </w:rPr>
+        <w:t>robots.txt</w:t>
+      </w:r>
+      <w:r>
+        <w:rPr>
+          <w:rFonts w:asciiTheme="minorHAnsi" w:hAnsiTheme="minorHAnsi" w:cstheme="minorHAnsi"/>
+          <w:lang w:val="ca-ES"/>
+        </w:rPr>
+        <w:t xml:space="preserve">: </w:t>
+      </w:r>
+    </w:p>
+    <w:p>
+      <w:pPr>
+        <w:shd w:val="clear" w:color="auto" w:fill="F2F2F2" w:themeFill="background1" w:themeFillShade="F2"/>
+        <w:tabs>
+          <w:tab w:val="left" w:pos="916"/>
+          <w:tab w:val="left" w:pos="1832"/>
+          <w:tab w:val="left" w:pos="2748"/>
+          <w:tab w:val="left" w:pos="3664"/>
+          <w:tab w:val="left" w:pos="4580"/>
+          <w:tab w:val="left" w:pos="5496"/>
+          <w:tab w:val="left" w:pos="6412"/>
+          <w:tab w:val="left" w:pos="7328"/>
+          <w:tab w:val="left" w:pos="8244"/>
+          <w:tab w:val="left" w:pos="9160"/>
+          <w:tab w:val="left" w:pos="10076"/>
+          <w:tab w:val="left" w:pos="10992"/>
+          <w:tab w:val="left" w:pos="11908"/>
+          <w:tab w:val="left" w:pos="12824"/>
+          <w:tab w:val="left" w:pos="13740"/>
+          <w:tab w:val="left" w:pos="14656"/>
+        </w:tabs>
+        <w:spacing w:after="0" w:line="240" w:lineRule="auto"/>
+        <w:ind w:left="0" w:firstLine="0"/>
+        <w:jc w:val="left"/>
+        <w:rPr>
+          <w:rFonts w:ascii="Courier New" w:eastAsia="Times New Roman" w:hAnsi="Courier New" w:cs="Courier New"/>
+          <w:noProof/>
+          <w:color w:val="000000"/>
+          <w:sz w:val="18"/>
+          <w:szCs w:val="20"/>
+          <w:lang w:val="es-ES" w:eastAsia="es-ES"/>
+        </w:rPr>
+      </w:pPr>
+      <w:r>
+        <w:rPr>
+          <w:rFonts w:ascii="Courier New" w:eastAsia="Times New Roman" w:hAnsi="Courier New" w:cs="Courier New"/>
+          <w:noProof/>
+          <w:color w:val="000000"/>
+          <w:sz w:val="18"/>
+          <w:szCs w:val="20"/>
+          <w:lang w:val="es-ES" w:eastAsia="es-ES"/>
+        </w:rPr>
+        <w:t>User-agent: *</w:t>
+      </w:r>
+    </w:p>
+    <w:p>
+      <w:pPr>
+        <w:shd w:val="clear" w:color="auto" w:fill="F2F2F2" w:themeFill="background1" w:themeFillShade="F2"/>
+        <w:tabs>
+          <w:tab w:val="left" w:pos="916"/>
+          <w:tab w:val="left" w:pos="1832"/>
+          <w:tab w:val="left" w:pos="2748"/>
+          <w:tab w:val="left" w:pos="3664"/>
+          <w:tab w:val="left" w:pos="4580"/>
+          <w:tab w:val="left" w:pos="5496"/>
+          <w:tab w:val="left" w:pos="6412"/>
+          <w:tab w:val="left" w:pos="7328"/>
+          <w:tab w:val="left" w:pos="8244"/>
+          <w:tab w:val="left" w:pos="9160"/>
+          <w:tab w:val="left" w:pos="10076"/>
+          <w:tab w:val="left" w:pos="10992"/>
+          <w:tab w:val="left" w:pos="11908"/>
+          <w:tab w:val="left" w:pos="12824"/>
+          <w:tab w:val="left" w:pos="13740"/>
+          <w:tab w:val="left" w:pos="14656"/>
+        </w:tabs>
+        <w:spacing w:after="0" w:line="240" w:lineRule="auto"/>
+        <w:ind w:left="0" w:firstLine="0"/>
+        <w:jc w:val="left"/>
+        <w:rPr>
+          <w:rFonts w:ascii="Courier New" w:eastAsia="Times New Roman" w:hAnsi="Courier New" w:cs="Courier New"/>
+          <w:noProof/>
+          <w:color w:val="000000"/>
+          <w:sz w:val="18"/>
+          <w:szCs w:val="20"/>
+          <w:lang w:val="es-ES" w:eastAsia="es-ES"/>
+        </w:rPr>
+      </w:pPr>
+      <w:r>
+        <w:rPr>
+          <w:rFonts w:ascii="Courier New" w:eastAsia="Times New Roman" w:hAnsi="Courier New" w:cs="Courier New"/>
+          <w:noProof/>
+          <w:color w:val="000000"/>
+          <w:sz w:val="18"/>
+          <w:szCs w:val="20"/>
+          <w:lang w:val="es-ES" w:eastAsia="es-ES"/>
+        </w:rPr>
+        <w:t>Disallow: /s/</w:t>
+      </w:r>
+    </w:p>
+    <w:p>
+      <w:pPr>
+        <w:shd w:val="clear" w:color="auto" w:fill="F2F2F2" w:themeFill="background1" w:themeFillShade="F2"/>
+        <w:tabs>
+          <w:tab w:val="left" w:pos="916"/>
+          <w:tab w:val="left" w:pos="1832"/>
+          <w:tab w:val="left" w:pos="2748"/>
+          <w:tab w:val="left" w:pos="3664"/>
+          <w:tab w:val="left" w:pos="4580"/>
+          <w:tab w:val="left" w:pos="5496"/>
+          <w:tab w:val="left" w:pos="6412"/>
+          <w:tab w:val="left" w:pos="7328"/>
+          <w:tab w:val="left" w:pos="8244"/>
+          <w:tab w:val="left" w:pos="9160"/>
+          <w:tab w:val="left" w:pos="10076"/>
+          <w:tab w:val="left" w:pos="10992"/>
+          <w:tab w:val="left" w:pos="11908"/>
+          <w:tab w:val="left" w:pos="12824"/>
+          <w:tab w:val="left" w:pos="13740"/>
+          <w:tab w:val="left" w:pos="14656"/>
+        </w:tabs>
+        <w:spacing w:after="0" w:line="240" w:lineRule="auto"/>
+        <w:ind w:left="0" w:firstLine="0"/>
+        <w:jc w:val="left"/>
+        <w:rPr>
+          <w:rFonts w:ascii="Courier New" w:eastAsia="Times New Roman" w:hAnsi="Courier New" w:cs="Courier New"/>
+          <w:noProof/>
+          <w:color w:val="000000"/>
+          <w:sz w:val="18"/>
+          <w:szCs w:val="20"/>
+          <w:lang w:val="es-ES" w:eastAsia="es-ES"/>
+        </w:rPr>
+      </w:pPr>
+      <w:r>
+        <w:rPr>
+          <w:rFonts w:ascii="Courier New" w:eastAsia="Times New Roman" w:hAnsi="Courier New" w:cs="Courier New"/>
+          <w:noProof/>
+          <w:color w:val="000000"/>
+          <w:sz w:val="18"/>
+          <w:szCs w:val="20"/>
+          <w:lang w:val="es-ES" w:eastAsia="es-ES"/>
+        </w:rPr>
+        <w:t>Disallow: /corporativo/aviso-legal.html</w:t>
+      </w:r>
+    </w:p>
+    <w:p>
+      <w:pPr>
+        <w:shd w:val="clear" w:color="auto" w:fill="F2F2F2" w:themeFill="background1" w:themeFillShade="F2"/>
+        <w:tabs>
+          <w:tab w:val="left" w:pos="916"/>
+          <w:tab w:val="left" w:pos="1832"/>
+          <w:tab w:val="left" w:pos="2748"/>
+          <w:tab w:val="left" w:pos="3664"/>
+          <w:tab w:val="left" w:pos="4580"/>
+          <w:tab w:val="left" w:pos="5496"/>
+          <w:tab w:val="left" w:pos="6412"/>
+          <w:tab w:val="left" w:pos="7328"/>
+          <w:tab w:val="left" w:pos="8244"/>
+          <w:tab w:val="left" w:pos="9160"/>
+          <w:tab w:val="left" w:pos="10076"/>
+          <w:tab w:val="left" w:pos="10992"/>
+          <w:tab w:val="left" w:pos="11908"/>
+          <w:tab w:val="left" w:pos="12824"/>
+          <w:tab w:val="left" w:pos="13740"/>
+          <w:tab w:val="left" w:pos="14656"/>
+        </w:tabs>
+        <w:spacing w:after="0" w:line="240" w:lineRule="auto"/>
+        <w:ind w:left="0" w:firstLine="0"/>
+        <w:jc w:val="left"/>
+        <w:rPr>
+          <w:rFonts w:ascii="Courier New" w:eastAsia="Times New Roman" w:hAnsi="Courier New" w:cs="Courier New"/>
+          <w:noProof/>
+          <w:color w:val="000000"/>
+          <w:sz w:val="18"/>
+          <w:szCs w:val="20"/>
+          <w:lang w:val="es-ES" w:eastAsia="es-ES"/>
+        </w:rPr>
+      </w:pPr>
+      <w:r>
+        <w:rPr>
+          <w:rFonts w:ascii="Courier New" w:eastAsia="Times New Roman" w:hAnsi="Courier New" w:cs="Courier New"/>
+          <w:noProof/>
+          <w:color w:val="000000"/>
+          <w:sz w:val="18"/>
+          <w:szCs w:val="20"/>
+          <w:lang w:val="es-ES" w:eastAsia="es-ES"/>
+        </w:rPr>
+        <w:t>Disallow: /corporativo/contacto.html</w:t>
+      </w:r>
+    </w:p>
+    <w:p>
+      <w:pPr>
+        <w:shd w:val="clear" w:color="auto" w:fill="F2F2F2" w:themeFill="background1" w:themeFillShade="F2"/>
+        <w:tabs>
+          <w:tab w:val="left" w:pos="916"/>
+          <w:tab w:val="left" w:pos="1832"/>
+          <w:tab w:val="left" w:pos="2748"/>
+          <w:tab w:val="left" w:pos="3664"/>
+          <w:tab w:val="left" w:pos="4580"/>
+          <w:tab w:val="left" w:pos="5496"/>
+          <w:tab w:val="left" w:pos="6412"/>
+          <w:tab w:val="left" w:pos="7328"/>
+          <w:tab w:val="left" w:pos="8244"/>
+          <w:tab w:val="left" w:pos="9160"/>
+          <w:tab w:val="left" w:pos="10076"/>
+          <w:tab w:val="left" w:pos="10992"/>
+          <w:tab w:val="left" w:pos="11908"/>
+          <w:tab w:val="left" w:pos="12824"/>
+          <w:tab w:val="left" w:pos="13740"/>
+          <w:tab w:val="left" w:pos="14656"/>
+        </w:tabs>
+        <w:spacing w:after="0" w:line="240" w:lineRule="auto"/>
+        <w:ind w:left="0" w:firstLine="0"/>
+        <w:jc w:val="left"/>
+        <w:rPr>
+          <w:rFonts w:ascii="Courier New" w:eastAsia="Times New Roman" w:hAnsi="Courier New" w:cs="Courier New"/>
+          <w:noProof/>
+          <w:color w:val="000000"/>
+          <w:sz w:val="18"/>
+          <w:szCs w:val="20"/>
+          <w:lang w:val="es-ES" w:eastAsia="es-ES"/>
+        </w:rPr>
+      </w:pPr>
+      <w:r>
+        <w:rPr>
+          <w:rFonts w:ascii="Courier New" w:eastAsia="Times New Roman" w:hAnsi="Courier New" w:cs="Courier New"/>
+          <w:noProof/>
+          <w:color w:val="000000"/>
+          <w:sz w:val="18"/>
+          <w:szCs w:val="20"/>
+          <w:lang w:val="es-ES" w:eastAsia="es-ES"/>
+        </w:rPr>
+        <w:t>Disallow: /corporativo/ayuda.html</w:t>
+      </w:r>
+    </w:p>
+    <w:p>
+      <w:pPr>
+        <w:shd w:val="clear" w:color="auto" w:fill="F2F2F2" w:themeFill="background1" w:themeFillShade="F2"/>
+        <w:tabs>
+          <w:tab w:val="left" w:pos="916"/>
+          <w:tab w:val="left" w:pos="1832"/>
+          <w:tab w:val="left" w:pos="2748"/>
+          <w:tab w:val="left" w:pos="3664"/>
+          <w:tab w:val="left" w:pos="4580"/>
+          <w:tab w:val="left" w:pos="5496"/>
+          <w:tab w:val="left" w:pos="6412"/>
+          <w:tab w:val="left" w:pos="7328"/>
+          <w:tab w:val="left" w:pos="8244"/>
+          <w:tab w:val="left" w:pos="9160"/>
+          <w:tab w:val="left" w:pos="10076"/>
+          <w:tab w:val="left" w:pos="10992"/>
+          <w:tab w:val="left" w:pos="11908"/>
+          <w:tab w:val="left" w:pos="12824"/>
+          <w:tab w:val="left" w:pos="13740"/>
+          <w:tab w:val="left" w:pos="14656"/>
+        </w:tabs>
+        <w:spacing w:after="0" w:line="240" w:lineRule="auto"/>
+        <w:ind w:left="0" w:firstLine="0"/>
+        <w:jc w:val="left"/>
+        <w:rPr>
+          <w:rFonts w:ascii="Courier New" w:eastAsia="Times New Roman" w:hAnsi="Courier New" w:cs="Courier New"/>
+          <w:noProof/>
+          <w:color w:val="000000"/>
+          <w:sz w:val="18"/>
+          <w:szCs w:val="20"/>
+          <w:lang w:val="es-ES" w:eastAsia="es-ES"/>
+        </w:rPr>
+      </w:pPr>
+      <w:r>
+        <w:rPr>
+          <w:rFonts w:ascii="Courier New" w:eastAsia="Times New Roman" w:hAnsi="Courier New" w:cs="Courier New"/>
+          <w:noProof/>
+          <w:color w:val="000000"/>
+          <w:sz w:val="18"/>
+          <w:szCs w:val="20"/>
+          <w:lang w:val="es-ES" w:eastAsia="es-ES"/>
+        </w:rPr>
+        <w:t>Disallow: /multimedia/en-tu-movil/listado/index.html</w:t>
+      </w:r>
+    </w:p>
+    <w:p>
+      <w:pPr>
+        <w:shd w:val="clear" w:color="auto" w:fill="F2F2F2" w:themeFill="background1" w:themeFillShade="F2"/>
+        <w:tabs>
+          <w:tab w:val="left" w:pos="916"/>
+          <w:tab w:val="left" w:pos="1832"/>
+          <w:tab w:val="left" w:pos="2748"/>
+          <w:tab w:val="left" w:pos="3664"/>
+          <w:tab w:val="left" w:pos="4580"/>
+          <w:tab w:val="left" w:pos="5496"/>
+          <w:tab w:val="left" w:pos="6412"/>
+          <w:tab w:val="left" w:pos="7328"/>
+          <w:tab w:val="left" w:pos="8244"/>
+          <w:tab w:val="left" w:pos="9160"/>
+          <w:tab w:val="left" w:pos="10076"/>
+          <w:tab w:val="left" w:pos="10992"/>
+          <w:tab w:val="left" w:pos="11908"/>
+          <w:tab w:val="left" w:pos="12824"/>
+          <w:tab w:val="left" w:pos="13740"/>
+          <w:tab w:val="left" w:pos="14656"/>
+        </w:tabs>
+        <w:spacing w:after="0" w:line="240" w:lineRule="auto"/>
+        <w:ind w:left="0" w:firstLine="0"/>
+        <w:jc w:val="left"/>
+        <w:rPr>
+          <w:rFonts w:ascii="Courier New" w:eastAsia="Times New Roman" w:hAnsi="Courier New" w:cs="Courier New"/>
+          <w:noProof/>
+          <w:color w:val="000000"/>
+          <w:sz w:val="18"/>
+          <w:szCs w:val="20"/>
+          <w:lang w:val="es-ES" w:eastAsia="es-ES"/>
+        </w:rPr>
+      </w:pPr>
+      <w:r>
+        <w:rPr>
+          <w:rFonts w:ascii="Courier New" w:eastAsia="Times New Roman" w:hAnsi="Courier New" w:cs="Courier New"/>
+          <w:noProof/>
+          <w:color w:val="000000"/>
+          <w:sz w:val="18"/>
+          <w:szCs w:val="20"/>
+          <w:lang w:val="es-ES" w:eastAsia="es-ES"/>
+        </w:rPr>
+        <w:t>Disallow: /social/</w:t>
+      </w:r>
+    </w:p>
+    <w:p>
+      <w:pPr>
+        <w:shd w:val="clear" w:color="auto" w:fill="F2F2F2" w:themeFill="background1" w:themeFillShade="F2"/>
+        <w:tabs>
+          <w:tab w:val="left" w:pos="916"/>
+          <w:tab w:val="left" w:pos="1832"/>
+          <w:tab w:val="left" w:pos="2748"/>
+          <w:tab w:val="left" w:pos="3664"/>
+          <w:tab w:val="left" w:pos="4580"/>
+          <w:tab w:val="left" w:pos="5496"/>
+          <w:tab w:val="left" w:pos="6412"/>
+          <w:tab w:val="left" w:pos="7328"/>
+          <w:tab w:val="left" w:pos="8244"/>
+          <w:tab w:val="left" w:pos="9160"/>
+          <w:tab w:val="left" w:pos="10076"/>
+          <w:tab w:val="left" w:pos="10992"/>
+          <w:tab w:val="left" w:pos="11908"/>
+          <w:tab w:val="left" w:pos="12824"/>
+          <w:tab w:val="left" w:pos="13740"/>
+          <w:tab w:val="left" w:pos="14656"/>
+        </w:tabs>
+        <w:spacing w:after="0" w:line="240" w:lineRule="auto"/>
+        <w:ind w:left="0" w:firstLine="0"/>
+        <w:jc w:val="left"/>
+        <w:rPr>
+          <w:rFonts w:ascii="Courier New" w:eastAsia="Times New Roman" w:hAnsi="Courier New" w:cs="Courier New"/>
+          <w:noProof/>
+          <w:color w:val="000000"/>
+          <w:sz w:val="18"/>
+          <w:szCs w:val="20"/>
+          <w:lang w:val="es-ES" w:eastAsia="es-ES"/>
+        </w:rPr>
+      </w:pPr>
+      <w:r>
+        <w:rPr>
+          <w:rFonts w:ascii="Courier New" w:eastAsia="Times New Roman" w:hAnsi="Courier New" w:cs="Courier New"/>
+          <w:noProof/>
+          <w:color w:val="000000"/>
+          <w:sz w:val="18"/>
+          <w:szCs w:val="20"/>
+          <w:lang w:val="es-ES" w:eastAsia="es-ES"/>
+        </w:rPr>
+        <w:t>Disallow: /edicion/</w:t>
+      </w:r>
+    </w:p>
+    <w:p>
+      <w:pPr>
+        <w:shd w:val="clear" w:color="auto" w:fill="F2F2F2" w:themeFill="background1" w:themeFillShade="F2"/>
+        <w:tabs>
+          <w:tab w:val="left" w:pos="916"/>
+          <w:tab w:val="left" w:pos="1832"/>
+          <w:tab w:val="left" w:pos="2748"/>
+          <w:tab w:val="left" w:pos="3664"/>
+          <w:tab w:val="left" w:pos="4580"/>
+          <w:tab w:val="left" w:pos="5496"/>
+          <w:tab w:val="left" w:pos="6412"/>
+          <w:tab w:val="left" w:pos="7328"/>
+          <w:tab w:val="left" w:pos="8244"/>
+          <w:tab w:val="left" w:pos="9160"/>
+          <w:tab w:val="left" w:pos="10076"/>
+          <w:tab w:val="left" w:pos="10992"/>
+          <w:tab w:val="left" w:pos="11908"/>
+          <w:tab w:val="left" w:pos="12824"/>
+          <w:tab w:val="left" w:pos="13740"/>
+          <w:tab w:val="left" w:pos="14656"/>
+        </w:tabs>
+        <w:spacing w:after="0" w:line="240" w:lineRule="auto"/>
+        <w:ind w:left="0" w:firstLine="0"/>
+        <w:jc w:val="left"/>
+        <w:rPr>
+          <w:rFonts w:ascii="Courier New" w:eastAsia="Times New Roman" w:hAnsi="Courier New" w:cs="Courier New"/>
+          <w:noProof/>
+          <w:color w:val="000000"/>
+          <w:sz w:val="18"/>
+          <w:szCs w:val="20"/>
+          <w:lang w:val="es-ES" w:eastAsia="es-ES"/>
+        </w:rPr>
+      </w:pPr>
+      <w:r>
+        <w:rPr>
+          <w:rFonts w:ascii="Courier New" w:eastAsia="Times New Roman" w:hAnsi="Courier New" w:cs="Courier New"/>
+          <w:noProof/>
+          <w:color w:val="000000"/>
+          <w:sz w:val="18"/>
+          <w:szCs w:val="20"/>
+          <w:lang w:val="es-ES" w:eastAsia="es-ES"/>
+        </w:rPr>
+        <w:t>Disallow: /eltiempo/</w:t>
+      </w:r>
+    </w:p>
+    <w:p>
+      <w:pPr>
+        <w:shd w:val="clear" w:color="auto" w:fill="F2F2F2" w:themeFill="background1" w:themeFillShade="F2"/>
+        <w:tabs>
+          <w:tab w:val="left" w:pos="916"/>
+          <w:tab w:val="left" w:pos="1832"/>
+          <w:tab w:val="left" w:pos="2748"/>
+          <w:tab w:val="left" w:pos="3664"/>
+          <w:tab w:val="left" w:pos="4580"/>
+          <w:tab w:val="left" w:pos="5496"/>
+          <w:tab w:val="left" w:pos="6412"/>
+          <w:tab w:val="left" w:pos="7328"/>
+          <w:tab w:val="left" w:pos="8244"/>
+          <w:tab w:val="left" w:pos="9160"/>
+          <w:tab w:val="left" w:pos="10076"/>
+          <w:tab w:val="left" w:pos="10992"/>
+          <w:tab w:val="left" w:pos="11908"/>
+          <w:tab w:val="left" w:pos="12824"/>
+          <w:tab w:val="left" w:pos="13740"/>
+          <w:tab w:val="left" w:pos="14656"/>
+        </w:tabs>
+        <w:spacing w:after="0" w:line="240" w:lineRule="auto"/>
+        <w:ind w:left="0" w:firstLine="0"/>
+        <w:jc w:val="left"/>
+        <w:rPr>
+          <w:rFonts w:ascii="Courier New" w:eastAsia="Times New Roman" w:hAnsi="Courier New" w:cs="Courier New"/>
+          <w:noProof/>
+          <w:color w:val="000000"/>
+          <w:sz w:val="18"/>
+          <w:szCs w:val="20"/>
+          <w:lang w:val="es-ES" w:eastAsia="es-ES"/>
+        </w:rPr>
+      </w:pPr>
+      <w:r>
+        <w:rPr>
+          <w:rFonts w:ascii="Courier New" w:eastAsia="Times New Roman" w:hAnsi="Courier New" w:cs="Courier New"/>
+          <w:noProof/>
+          <w:color w:val="000000"/>
+          <w:sz w:val="18"/>
+          <w:szCs w:val="20"/>
+          <w:lang w:val="es-ES" w:eastAsia="es-ES"/>
+        </w:rPr>
+        <w:t>Disallow: /deporte/futbol/primera-division/2010-2011/panel-de-fichajes/*</w:t>
+      </w:r>
+    </w:p>
+    <w:p>
+      <w:pPr>
+        <w:shd w:val="clear" w:color="auto" w:fill="F2F2F2" w:themeFill="background1" w:themeFillShade="F2"/>
+        <w:tabs>
+          <w:tab w:val="left" w:pos="916"/>
+          <w:tab w:val="left" w:pos="1832"/>
+          <w:tab w:val="left" w:pos="2748"/>
+          <w:tab w:val="left" w:pos="3664"/>
+          <w:tab w:val="left" w:pos="4580"/>
+          <w:tab w:val="left" w:pos="5496"/>
+          <w:tab w:val="left" w:pos="6412"/>
+          <w:tab w:val="left" w:pos="7328"/>
+          <w:tab w:val="left" w:pos="8244"/>
+          <w:tab w:val="left" w:pos="9160"/>
+          <w:tab w:val="left" w:pos="10076"/>
+          <w:tab w:val="left" w:pos="10992"/>
+          <w:tab w:val="left" w:pos="11908"/>
+          <w:tab w:val="left" w:pos="12824"/>
+          <w:tab w:val="left" w:pos="13740"/>
+          <w:tab w:val="left" w:pos="14656"/>
+        </w:tabs>
+        <w:spacing w:after="0" w:line="240" w:lineRule="auto"/>
+        <w:ind w:left="0" w:firstLine="0"/>
+        <w:jc w:val="left"/>
+        <w:rPr>
+          <w:rFonts w:ascii="Courier New" w:eastAsia="Times New Roman" w:hAnsi="Courier New" w:cs="Courier New"/>
+          <w:noProof/>
+          <w:color w:val="000000"/>
+          <w:sz w:val="18"/>
+          <w:szCs w:val="20"/>
+          <w:lang w:val="es-ES" w:eastAsia="es-ES"/>
+        </w:rPr>
+      </w:pPr>
+      <w:r>
+        <w:rPr>
+          <w:rFonts w:ascii="Courier New" w:eastAsia="Times New Roman" w:hAnsi="Courier New" w:cs="Courier New"/>
+          <w:noProof/>
+          <w:color w:val="000000"/>
+          <w:sz w:val="18"/>
+          <w:szCs w:val="20"/>
+          <w:lang w:val="es-ES" w:eastAsia="es-ES"/>
+        </w:rPr>
+        <w:t>Disallow: /eventos/marcador/futbol/2013_14/*</w:t>
+      </w:r>
+    </w:p>
+    <w:p>
+      <w:pPr>
+        <w:shd w:val="clear" w:color="auto" w:fill="F2F2F2" w:themeFill="background1" w:themeFillShade="F2"/>
+        <w:tabs>
+          <w:tab w:val="left" w:pos="916"/>
+          <w:tab w:val="left" w:pos="1832"/>
+          <w:tab w:val="left" w:pos="2748"/>
+          <w:tab w:val="left" w:pos="3664"/>
+          <w:tab w:val="left" w:pos="4580"/>
+          <w:tab w:val="left" w:pos="5496"/>
+          <w:tab w:val="left" w:pos="6412"/>
+          <w:tab w:val="left" w:pos="7328"/>
+          <w:tab w:val="left" w:pos="8244"/>
+          <w:tab w:val="left" w:pos="9160"/>
+          <w:tab w:val="left" w:pos="10076"/>
+          <w:tab w:val="left" w:pos="10992"/>
+          <w:tab w:val="left" w:pos="11908"/>
+          <w:tab w:val="left" w:pos="12824"/>
+          <w:tab w:val="left" w:pos="13740"/>
+          <w:tab w:val="left" w:pos="14656"/>
+        </w:tabs>
+        <w:spacing w:after="0" w:line="240" w:lineRule="auto"/>
+        <w:ind w:left="0" w:firstLine="0"/>
+        <w:jc w:val="left"/>
+        <w:rPr>
+          <w:rFonts w:ascii="Courier New" w:eastAsia="Times New Roman" w:hAnsi="Courier New" w:cs="Courier New"/>
+          <w:noProof/>
+          <w:color w:val="000000"/>
+          <w:sz w:val="18"/>
+          <w:szCs w:val="20"/>
+          <w:lang w:val="es-ES" w:eastAsia="es-ES"/>
+        </w:rPr>
+      </w:pPr>
+      <w:r>
+        <w:rPr>
+          <w:rFonts w:ascii="Courier New" w:eastAsia="Times New Roman" w:hAnsi="Courier New" w:cs="Courier New"/>
+          <w:noProof/>
+          <w:color w:val="000000"/>
+          <w:sz w:val="18"/>
+          <w:szCs w:val="20"/>
+          <w:lang w:val="es-ES" w:eastAsia="es-ES"/>
+        </w:rPr>
+        <w:t>Disallow: /eventos/marcador/futbol/2012_13/*</w:t>
+      </w:r>
+    </w:p>
+    <w:p>
+      <w:pPr>
+        <w:shd w:val="clear" w:color="auto" w:fill="F2F2F2" w:themeFill="background1" w:themeFillShade="F2"/>
+        <w:tabs>
+          <w:tab w:val="left" w:pos="916"/>
+          <w:tab w:val="left" w:pos="1832"/>
+          <w:tab w:val="left" w:pos="2748"/>
+          <w:tab w:val="left" w:pos="3664"/>
+          <w:tab w:val="left" w:pos="4580"/>
+          <w:tab w:val="left" w:pos="5496"/>
+          <w:tab w:val="left" w:pos="6412"/>
+          <w:tab w:val="left" w:pos="7328"/>
+          <w:tab w:val="left" w:pos="8244"/>
+          <w:tab w:val="left" w:pos="9160"/>
+          <w:tab w:val="left" w:pos="10076"/>
+          <w:tab w:val="left" w:pos="10992"/>
+          <w:tab w:val="left" w:pos="11908"/>
+          <w:tab w:val="left" w:pos="12824"/>
+          <w:tab w:val="left" w:pos="13740"/>
+          <w:tab w:val="left" w:pos="14656"/>
+        </w:tabs>
+        <w:spacing w:after="0" w:line="240" w:lineRule="auto"/>
+        <w:ind w:left="0" w:firstLine="0"/>
+        <w:jc w:val="left"/>
+        <w:rPr>
+          <w:rFonts w:ascii="Courier New" w:eastAsia="Times New Roman" w:hAnsi="Courier New" w:cs="Courier New"/>
+          <w:noProof/>
+          <w:color w:val="000000"/>
+          <w:sz w:val="18"/>
+          <w:szCs w:val="20"/>
+          <w:lang w:val="es-ES" w:eastAsia="es-ES"/>
+        </w:rPr>
+      </w:pPr>
+      <w:r>
+        <w:rPr>
+          <w:rFonts w:ascii="Courier New" w:eastAsia="Times New Roman" w:hAnsi="Courier New" w:cs="Courier New"/>
+          <w:noProof/>
+          <w:color w:val="000000"/>
+          <w:sz w:val="18"/>
+          <w:szCs w:val="20"/>
+          <w:lang w:val="es-ES" w:eastAsia="es-ES"/>
+        </w:rPr>
+        <w:t>Disallow: /eventos/marcador/futbol/2011_12/*</w:t>
+      </w:r>
+    </w:p>
+    <w:p>
+      <w:pPr>
+        <w:shd w:val="clear" w:color="auto" w:fill="F2F2F2" w:themeFill="background1" w:themeFillShade="F2"/>
+        <w:tabs>
+          <w:tab w:val="left" w:pos="916"/>
+          <w:tab w:val="left" w:pos="1832"/>
+          <w:tab w:val="left" w:pos="2748"/>
+          <w:tab w:val="left" w:pos="3664"/>
+          <w:tab w:val="left" w:pos="4580"/>
+          <w:tab w:val="left" w:pos="5496"/>
+          <w:tab w:val="left" w:pos="6412"/>
+          <w:tab w:val="left" w:pos="7328"/>
+          <w:tab w:val="left" w:pos="8244"/>
+          <w:tab w:val="left" w:pos="9160"/>
+          <w:tab w:val="left" w:pos="10076"/>
+          <w:tab w:val="left" w:pos="10992"/>
+          <w:tab w:val="left" w:pos="11908"/>
+          <w:tab w:val="left" w:pos="12824"/>
+          <w:tab w:val="left" w:pos="13740"/>
+          <w:tab w:val="left" w:pos="14656"/>
+        </w:tabs>
+        <w:spacing w:after="0" w:line="240" w:lineRule="auto"/>
+        <w:ind w:left="0" w:firstLine="0"/>
+        <w:jc w:val="left"/>
+        <w:rPr>
+          <w:rFonts w:ascii="Courier New" w:eastAsia="Times New Roman" w:hAnsi="Courier New" w:cs="Courier New"/>
+          <w:noProof/>
+          <w:color w:val="000000"/>
+          <w:sz w:val="18"/>
+          <w:szCs w:val="20"/>
+          <w:lang w:val="es-ES" w:eastAsia="es-ES"/>
+        </w:rPr>
+      </w:pPr>
+      <w:r>
+        <w:rPr>
+          <w:rFonts w:ascii="Courier New" w:eastAsia="Times New Roman" w:hAnsi="Courier New" w:cs="Courier New"/>
+          <w:noProof/>
+          <w:color w:val="000000"/>
+          <w:sz w:val="18"/>
+          <w:szCs w:val="20"/>
+          <w:lang w:val="es-ES" w:eastAsia="es-ES"/>
+        </w:rPr>
+        <w:t>Disallow: /encuentros/roberto-palomar/2016/03/29/*</w:t>
+      </w:r>
+    </w:p>
+    <w:p>
+      <w:pPr>
+        <w:shd w:val="clear" w:color="auto" w:fill="F2F2F2" w:themeFill="background1" w:themeFillShade="F2"/>
+        <w:tabs>
+          <w:tab w:val="left" w:pos="916"/>
+          <w:tab w:val="left" w:pos="1832"/>
+          <w:tab w:val="left" w:pos="2748"/>
+          <w:tab w:val="left" w:pos="3664"/>
+          <w:tab w:val="left" w:pos="4580"/>
+          <w:tab w:val="left" w:pos="5496"/>
+          <w:tab w:val="left" w:pos="6412"/>
+          <w:tab w:val="left" w:pos="7328"/>
+          <w:tab w:val="left" w:pos="8244"/>
+          <w:tab w:val="left" w:pos="9160"/>
+          <w:tab w:val="left" w:pos="10076"/>
+          <w:tab w:val="left" w:pos="10992"/>
+          <w:tab w:val="left" w:pos="11908"/>
+          <w:tab w:val="left" w:pos="12824"/>
+          <w:tab w:val="left" w:pos="13740"/>
+          <w:tab w:val="left" w:pos="14656"/>
+        </w:tabs>
+        <w:spacing w:after="0" w:line="240" w:lineRule="auto"/>
+        <w:ind w:left="0" w:firstLine="0"/>
+        <w:jc w:val="left"/>
+        <w:rPr>
+          <w:rFonts w:ascii="Courier New" w:eastAsia="Times New Roman" w:hAnsi="Courier New" w:cs="Courier New"/>
+          <w:noProof/>
+          <w:color w:val="000000"/>
+          <w:sz w:val="18"/>
+          <w:szCs w:val="20"/>
+          <w:lang w:val="es-ES" w:eastAsia="es-ES"/>
+        </w:rPr>
+      </w:pPr>
+      <w:r>
+        <w:rPr>
+          <w:rFonts w:ascii="Courier New" w:eastAsia="Times New Roman" w:hAnsi="Courier New" w:cs="Courier New"/>
+          <w:noProof/>
+          <w:color w:val="000000"/>
+          <w:sz w:val="18"/>
+          <w:szCs w:val="20"/>
+          <w:lang w:val="es-ES" w:eastAsia="es-ES"/>
+        </w:rPr>
+        <w:t>Disallow: /2012/11/03/en/football/spanish_football/1351965522.html</w:t>
+      </w:r>
+    </w:p>
+    <w:p>
+      <w:pPr>
+        <w:shd w:val="clear" w:color="auto" w:fill="F2F2F2" w:themeFill="background1" w:themeFillShade="F2"/>
+        <w:tabs>
+          <w:tab w:val="left" w:pos="916"/>
+          <w:tab w:val="left" w:pos="1832"/>
+          <w:tab w:val="left" w:pos="2748"/>
+          <w:tab w:val="left" w:pos="3664"/>
+          <w:tab w:val="left" w:pos="4580"/>
+          <w:tab w:val="left" w:pos="5496"/>
+          <w:tab w:val="left" w:pos="6412"/>
+          <w:tab w:val="left" w:pos="7328"/>
+          <w:tab w:val="left" w:pos="8244"/>
+          <w:tab w:val="left" w:pos="9160"/>
+          <w:tab w:val="left" w:pos="10076"/>
+          <w:tab w:val="left" w:pos="10992"/>
+          <w:tab w:val="left" w:pos="11908"/>
+          <w:tab w:val="left" w:pos="12824"/>
+          <w:tab w:val="left" w:pos="13740"/>
+          <w:tab w:val="left" w:pos="14656"/>
+        </w:tabs>
+        <w:spacing w:after="0" w:line="240" w:lineRule="auto"/>
+        <w:ind w:left="0" w:firstLine="0"/>
+        <w:jc w:val="left"/>
+        <w:rPr>
+          <w:rFonts w:ascii="Courier New" w:eastAsia="Times New Roman" w:hAnsi="Courier New" w:cs="Courier New"/>
+          <w:noProof/>
+          <w:color w:val="000000"/>
+          <w:sz w:val="18"/>
+          <w:szCs w:val="20"/>
+          <w:lang w:val="es-ES" w:eastAsia="es-ES"/>
+        </w:rPr>
+      </w:pPr>
+      <w:r>
+        <w:rPr>
+          <w:rFonts w:ascii="Courier New" w:eastAsia="Times New Roman" w:hAnsi="Courier New" w:cs="Courier New"/>
+          <w:noProof/>
+          <w:color w:val="000000"/>
+          <w:sz w:val="18"/>
+          <w:szCs w:val="20"/>
+          <w:lang w:val="es-ES" w:eastAsia="es-ES"/>
+        </w:rPr>
+        <w:t>Disallow: /2012/11/03/futbol/1adivision/1351945508.html</w:t>
+      </w:r>
+    </w:p>
+    <w:p>
+      <w:pPr>
+        <w:rPr>
+          <w:rFonts w:asciiTheme="minorHAnsi" w:hAnsiTheme="minorHAnsi" w:cstheme="minorHAnsi"/>
+          <w:lang w:val="ca-ES"/>
+        </w:rPr>
+      </w:pPr>
+    </w:p>
+    <w:p>
+      <w:pPr>
+        <w:rPr>
+          <w:rFonts w:asciiTheme="minorHAnsi" w:hAnsiTheme="minorHAnsi" w:cstheme="minorHAnsi"/>
+          <w:lang w:val="ca-ES"/>
+        </w:rPr>
+      </w:pPr>
+    </w:p>
+    <w:p>
+      <w:pPr>
+        <w:rPr>
+          <w:rFonts w:asciiTheme="minorHAnsi" w:hAnsiTheme="minorHAnsi" w:cstheme="minorHAnsi"/>
+          <w:lang w:val="ca-ES"/>
+        </w:rPr>
+      </w:pPr>
+      <w:r>
+        <w:rPr>
+          <w:rFonts w:asciiTheme="minorHAnsi" w:hAnsiTheme="minorHAnsi" w:cstheme="minorHAnsi"/>
+          <w:lang w:val="ca-ES"/>
+        </w:rPr>
+        <w:lastRenderedPageBreak/>
+        <w:t>No se’n deriven restriccions per a bots de les pàgines que emprem.</w:t>
+      </w:r>
+    </w:p>
+    <w:p>
+      <w:pPr>
+        <w:rPr>
+          <w:rFonts w:asciiTheme="minorHAnsi" w:hAnsiTheme="minorHAnsi" w:cstheme="minorHAnsi"/>
+          <w:lang w:val="ca-ES"/>
+        </w:rPr>
+      </w:pPr>
+    </w:p>
+    <w:p>
+      <w:pPr>
+        <w:rPr>
+          <w:rFonts w:asciiTheme="minorHAnsi" w:hAnsiTheme="minorHAnsi" w:cstheme="minorHAnsi"/>
+          <w:lang w:val="ca-ES"/>
+        </w:rPr>
+      </w:pPr>
+      <w:r>
+        <w:rPr>
+          <w:rFonts w:asciiTheme="minorHAnsi" w:hAnsiTheme="minorHAnsi" w:cstheme="minorHAnsi"/>
+          <w:lang w:val="ca-ES"/>
+        </w:rPr>
+        <w:t>Però d</w:t>
+      </w:r>
+      <w:r>
+        <w:rPr>
+          <w:rFonts w:asciiTheme="minorHAnsi" w:hAnsiTheme="minorHAnsi" w:cstheme="minorHAnsi"/>
+          <w:lang w:val="ca-ES"/>
+        </w:rPr>
+        <w:t>e l’</w:t>
+      </w:r>
+      <w:r>
+        <w:rPr>
+          <w:rFonts w:asciiTheme="minorHAnsi" w:hAnsiTheme="minorHAnsi" w:cstheme="minorHAnsi"/>
+          <w:lang w:val="ca-ES"/>
+        </w:rPr>
+        <w:t>a</w:t>
+      </w:r>
+      <w:r>
+        <w:rPr>
+          <w:rFonts w:asciiTheme="minorHAnsi" w:hAnsiTheme="minorHAnsi" w:cstheme="minorHAnsi"/>
+          <w:lang w:val="ca-ES"/>
+        </w:rPr>
+        <w:t>nàlisi de l’avís legal</w:t>
+      </w:r>
+      <w:r>
+        <w:rPr>
+          <w:rFonts w:asciiTheme="minorHAnsi" w:hAnsiTheme="minorHAnsi" w:cstheme="minorHAnsi"/>
+          <w:lang w:val="ca-ES"/>
+        </w:rPr>
+        <w:t xml:space="preserve">: </w:t>
+      </w:r>
+      <w:hyperlink r:id="rId14" w:history="1">
+        <w:r>
+          <w:rPr>
+            <w:rStyle w:val="Hipervnculo"/>
+            <w:rFonts w:asciiTheme="minorHAnsi" w:hAnsiTheme="minorHAnsi" w:cstheme="minorHAnsi"/>
+            <w:lang w:val="ca-ES"/>
+          </w:rPr>
+          <w:t>https://www.marca.com/corporativo/aviso-legal.html</w:t>
+        </w:r>
+      </w:hyperlink>
+      <w:r>
+        <w:rPr>
+          <w:rFonts w:asciiTheme="minorHAnsi" w:hAnsiTheme="minorHAnsi" w:cstheme="minorHAnsi"/>
+          <w:lang w:val="ca-ES"/>
+        </w:rPr>
+        <w:t xml:space="preserve"> </w:t>
+      </w:r>
+      <w:r>
+        <w:rPr>
+          <w:rFonts w:asciiTheme="minorHAnsi" w:hAnsiTheme="minorHAnsi" w:cstheme="minorHAnsi"/>
+          <w:lang w:val="ca-ES"/>
+        </w:rPr>
+        <w:t xml:space="preserve"> </w:t>
+      </w:r>
+    </w:p>
+    <w:p>
+      <w:pPr>
+        <w:rPr>
+          <w:rFonts w:asciiTheme="minorHAnsi" w:hAnsiTheme="minorHAnsi" w:cstheme="minorHAnsi"/>
+          <w:lang w:val="ca-ES"/>
+        </w:rPr>
+      </w:pPr>
+      <w:r>
+        <w:rPr>
+          <w:rFonts w:asciiTheme="minorHAnsi" w:hAnsiTheme="minorHAnsi" w:cstheme="minorHAnsi"/>
+          <w:lang w:val="ca-ES"/>
+        </w:rPr>
+        <w:t xml:space="preserve">Queda clar que no es pot fer-ne ús de cap </w:t>
+      </w:r>
+      <w:r>
+        <w:rPr>
+          <w:rFonts w:asciiTheme="minorHAnsi" w:hAnsiTheme="minorHAnsi" w:cstheme="minorHAnsi"/>
+          <w:lang w:val="ca-ES"/>
+        </w:rPr>
+        <w:t>casta de les dades que conté, per lo que la publicació de les dades haurà de ser el màxim de restrictiva.</w:t>
+      </w:r>
+    </w:p>
+    <w:p>
+      <w:pPr>
+        <w:rPr>
+          <w:rFonts w:asciiTheme="minorHAnsi" w:hAnsiTheme="minorHAnsi" w:cstheme="minorHAnsi"/>
+          <w:lang w:val="ca-ES"/>
+        </w:rPr>
+      </w:pPr>
+      <w:r>
+        <w:rPr>
+          <w:rFonts w:asciiTheme="minorHAnsi" w:hAnsiTheme="minorHAnsi" w:cstheme="minorHAnsi"/>
+          <w:lang w:val="ca-ES"/>
+        </w:rPr>
+        <w:t>Per aquest motiu n</w:t>
+      </w:r>
+      <w:r>
+        <w:rPr>
+          <w:rFonts w:asciiTheme="minorHAnsi" w:hAnsiTheme="minorHAnsi" w:cstheme="minorHAnsi"/>
+          <w:lang w:val="ca-ES"/>
+        </w:rPr>
+        <w:t xml:space="preserve">osaltres triem una llicència CC que no es proposa a l’enunciat per ser </w:t>
+      </w:r>
+      <w:r>
+        <w:rPr>
+          <w:rFonts w:asciiTheme="minorHAnsi" w:hAnsiTheme="minorHAnsi" w:cstheme="minorHAnsi"/>
+          <w:b/>
+          <w:lang w:val="ca-ES"/>
+        </w:rPr>
+        <w:t xml:space="preserve">encara mes restrictiva </w:t>
+      </w:r>
+      <w:r>
+        <w:rPr>
+          <w:rFonts w:asciiTheme="minorHAnsi" w:hAnsiTheme="minorHAnsi" w:cstheme="minorHAnsi"/>
+          <w:lang w:val="ca-ES"/>
+        </w:rPr>
+        <w:t>que les proposades:</w:t>
+      </w:r>
+    </w:p>
+    <w:p>
+      <w:pPr>
+        <w:rPr>
+          <w:rFonts w:asciiTheme="minorHAnsi" w:hAnsiTheme="minorHAnsi" w:cstheme="minorHAnsi"/>
+          <w:lang w:val="ca-ES"/>
+        </w:rPr>
+      </w:pPr>
+      <w:r>
+        <w:rPr>
+          <w:rFonts w:asciiTheme="minorHAnsi" w:hAnsiTheme="minorHAnsi" w:cstheme="minorHAnsi"/>
+          <w:lang w:val="ca-ES"/>
+        </w:rPr>
+        <w:t>CC BY-NC-ND</w:t>
+      </w:r>
+      <w:r>
+        <w:rPr>
+          <w:rFonts w:asciiTheme="minorHAnsi" w:hAnsiTheme="minorHAnsi" w:cstheme="minorHAnsi"/>
+          <w:lang w:val="ca-ES"/>
+        </w:rPr>
+        <w:t xml:space="preserve"> 4.0 </w:t>
+      </w:r>
+      <w:proofErr w:type="spellStart"/>
+      <w:r>
+        <w:rPr>
+          <w:rFonts w:asciiTheme="minorHAnsi" w:hAnsiTheme="minorHAnsi" w:cstheme="minorHAnsi"/>
+          <w:lang w:val="ca-ES"/>
+        </w:rPr>
+        <w:t>License</w:t>
+      </w:r>
+      <w:proofErr w:type="spellEnd"/>
+      <w:r>
+        <w:rPr>
+          <w:rFonts w:asciiTheme="minorHAnsi" w:hAnsiTheme="minorHAnsi" w:cstheme="minorHAnsi"/>
+          <w:lang w:val="ca-ES"/>
+        </w:rPr>
+        <w:t>:</w:t>
+      </w:r>
+      <w:r>
+        <w:rPr>
+          <w:rFonts w:asciiTheme="minorHAnsi" w:hAnsiTheme="minorHAnsi" w:cstheme="minorHAnsi"/>
+          <w:lang w:val="ca-ES"/>
+        </w:rPr>
+        <w:t xml:space="preserve"> </w:t>
+      </w:r>
+      <w:hyperlink r:id="rId15" w:history="1">
+        <w:r>
+          <w:rPr>
+            <w:rStyle w:val="Hipervnculo"/>
+            <w:rFonts w:asciiTheme="minorHAnsi" w:hAnsiTheme="minorHAnsi" w:cstheme="minorHAnsi"/>
+            <w:lang w:val="ca-ES"/>
+          </w:rPr>
+          <w:t>https://creativecommons.org/licenses/by-nc-nd/4.0/deed.ca</w:t>
+        </w:r>
+      </w:hyperlink>
+      <w:r>
+        <w:rPr>
+          <w:rFonts w:asciiTheme="minorHAnsi" w:hAnsiTheme="minorHAnsi" w:cstheme="minorHAnsi"/>
+          <w:lang w:val="ca-ES"/>
+        </w:rPr>
+        <w:t xml:space="preserve">  </w:t>
+      </w:r>
+    </w:p>
+    <w:p>
+      <w:pPr>
+        <w:rPr>
+          <w:rFonts w:asciiTheme="minorHAnsi" w:hAnsiTheme="minorHAnsi" w:cstheme="minorHAnsi"/>
+          <w:lang w:val="ca-ES"/>
+        </w:rPr>
+      </w:pPr>
+      <w:r>
+        <w:rPr>
+          <w:noProof/>
+        </w:rPr>
+        <w:drawing>
+          <wp:inline distT="0" distB="0" distL="0" distR="0" wp14:anchorId="46A8A65C" wp14:editId="473D6052">
+            <wp:extent cx="1428750" cy="499885"/>
+            <wp:effectExtent l="0" t="0" r="0" b="0"/>
+            <wp:docPr id="3" name="Imagen 3" descr="https://mirrors.creativecommons.org/presskit/buttons/88x31/png/by-nc-nd.eu.png"/>
+            <wp:cNvGraphicFramePr>
+              <a:graphicFrameLocks xmlns:a="http://schemas.openxmlformats.org/drawingml/2006/main" noChangeAspect="1"/>
+            </wp:cNvGraphicFramePr>
+            <a:graphic xmlns:a="http://schemas.openxmlformats.org/drawingml/2006/main">
+              <a:graphicData uri="http://schemas.openxmlformats.org/drawingml/2006/picture">
+                <pic:pic xmlns:pic="http://schemas.openxmlformats.org/drawingml/2006/picture">
+                  <pic:nvPicPr>
+                    <pic:cNvPr id="0" name="Picture 1" descr="https://mirrors.creativecommons.org/presskit/buttons/88x31/png/by-nc-nd.eu.png"/>
+                    <pic:cNvPicPr>
+                      <a:picLocks noChangeAspect="1" noChangeArrowheads="1"/>
+                    </pic:cNvPicPr>
+                  </pic:nvPicPr>
+                  <pic:blipFill>
+                    <a:blip r:embed="rId16" cstate="print">
+                      <a:extLst>
+                        <a:ext uri="{28A0092B-C50C-407E-A947-70E740481C1C}">
+                          <a14:useLocalDpi xmlns:a14="http://schemas.microsoft.com/office/drawing/2010/main" val="0"/>
+                        </a:ext>
+                      </a:extLst>
+                    </a:blip>
+                    <a:srcRect/>
+                    <a:stretch>
+                      <a:fillRect/>
+                    </a:stretch>
+                  </pic:blipFill>
+                  <pic:spPr bwMode="auto">
+                    <a:xfrm>
+                      <a:off x="0" y="0"/>
+                      <a:ext cx="1478144" cy="517167"/>
+                    </a:xfrm>
+                    <a:prstGeom prst="rect">
+                      <a:avLst/>
+                    </a:prstGeom>
+                    <a:noFill/>
+                    <a:ln>
+                      <a:noFill/>
+                    </a:ln>
+                  </pic:spPr>
+                </pic:pic>
+              </a:graphicData>
+            </a:graphic>
+          </wp:inline>
+        </w:drawing>
+      </w:r>
+    </w:p>
+    <w:p>
+      <w:pPr>
+        <w:rPr>
+          <w:rFonts w:asciiTheme="minorHAnsi" w:hAnsiTheme="minorHAnsi" w:cstheme="minorHAnsi"/>
+          <w:lang w:val="ca-ES"/>
+        </w:rPr>
+      </w:pPr>
+      <w:r>
+        <w:rPr>
+          <w:rFonts w:asciiTheme="minorHAnsi" w:hAnsiTheme="minorHAnsi" w:cstheme="minorHAnsi"/>
+          <w:lang w:val="ca-ES"/>
+        </w:rPr>
+        <w:t>Perquè requereix de</w:t>
+      </w:r>
+      <w:r>
+        <w:rPr>
+          <w:rFonts w:asciiTheme="minorHAnsi" w:hAnsiTheme="minorHAnsi" w:cstheme="minorHAnsi"/>
+          <w:lang w:val="ca-ES"/>
+        </w:rPr>
+        <w:t>:</w:t>
       </w:r>
     </w:p>
     <w:p>
@@ -5591,26 +6629,55 @@
         <w:pStyle w:val="Prrafodelista"/>
         <w:numPr>
           <w:ilvl w:val="0"/>
-          <w:numId w:val="9"/>
+          <w:numId w:val="15"/>
         </w:numPr>
-        <w:ind w:left="1560"/>
-        <w:rPr>
-          <w:rFonts w:asciiTheme="minorHAnsi" w:hAnsiTheme="minorHAnsi" w:cstheme="minorHAnsi"/>
-          <w:noProof/>
-          <w:sz w:val="18"/>
-          <w:szCs w:val="18"/>
-          <w:lang w:val="ca-ES"/>
-        </w:rPr>
-      </w:pPr>
-      <w:r>
-        <w:rPr>
-          <w:rFonts w:asciiTheme="minorHAnsi" w:hAnsiTheme="minorHAnsi" w:cstheme="minorHAnsi"/>
-          <w:noProof/>
-          <w:sz w:val="18"/>
-          <w:szCs w:val="18"/>
-          <w:lang w:val="ca-ES"/>
-        </w:rPr>
-        <w:t xml:space="preserve">Released Under CC0: Public </w:t>
+        <w:rPr>
+          <w:rFonts w:asciiTheme="minorHAnsi" w:hAnsiTheme="minorHAnsi" w:cstheme="minorHAnsi"/>
+          <w:lang w:val="ca-ES"/>
+        </w:rPr>
+      </w:pPr>
+      <w:r>
+        <w:rPr>
+          <w:rFonts w:asciiTheme="minorHAnsi" w:hAnsiTheme="minorHAnsi" w:cstheme="minorHAnsi"/>
+          <w:b/>
+          <w:lang w:val="ca-ES"/>
+        </w:rPr>
+        <w:t>Reconeixement</w:t>
+      </w:r>
+      <w:r>
+        <w:rPr>
+          <w:rFonts w:asciiTheme="minorHAnsi" w:hAnsiTheme="minorHAnsi" w:cstheme="minorHAnsi"/>
+          <w:lang w:val="ca-ES"/>
+        </w:rPr>
+        <w:t xml:space="preserve"> — </w:t>
+      </w:r>
+      <w:r>
+        <w:rPr>
+          <w:rFonts w:asciiTheme="minorHAnsi" w:hAnsiTheme="minorHAnsi" w:cstheme="minorHAnsi"/>
+          <w:lang w:val="ca-ES"/>
+        </w:rPr>
+        <w:t>Cal</w:t>
+      </w:r>
+      <w:r>
+        <w:rPr>
+          <w:rFonts w:asciiTheme="minorHAnsi" w:hAnsiTheme="minorHAnsi" w:cstheme="minorHAnsi"/>
+          <w:lang w:val="ca-ES"/>
+        </w:rPr>
+        <w:t xml:space="preserve"> reconèixer l'autoria de manera apropiada, proporcionar un enllaç a la llicència i indicar si </w:t>
+      </w:r>
+      <w:r>
+        <w:rPr>
+          <w:rFonts w:asciiTheme="minorHAnsi" w:hAnsiTheme="minorHAnsi" w:cstheme="minorHAnsi"/>
+          <w:lang w:val="ca-ES"/>
+        </w:rPr>
+        <w:t>s’ha</w:t>
+      </w:r>
+      <w:r>
+        <w:rPr>
+          <w:rFonts w:asciiTheme="minorHAnsi" w:hAnsiTheme="minorHAnsi" w:cstheme="minorHAnsi"/>
+          <w:lang w:val="ca-ES"/>
+        </w:rPr>
+        <w:t xml:space="preserve"> fet algun canvi.</w:t>
       </w:r>
     </w:p>
     <w:p>
@@ -5618,26 +6685,71 @@
         <w:pStyle w:val="Prrafodelista"/>
         <w:numPr>
           <w:ilvl w:val="0"/>
-          <w:numId w:val="9"/>
+          <w:numId w:val="15"/>
         </w:numPr>
-        <w:ind w:left="1560"/>
-        <w:rPr>
-          <w:rFonts w:asciiTheme="minorHAnsi" w:hAnsiTheme="minorHAnsi" w:cstheme="minorHAnsi"/>
-          <w:noProof/>
-          <w:sz w:val="18"/>
-          <w:szCs w:val="18"/>
-          <w:lang w:val="ca-ES"/>
-        </w:rPr>
-      </w:pPr>
-      <w:r>
-        <w:rPr>
-          <w:rFonts w:asciiTheme="minorHAnsi" w:hAnsiTheme="minorHAnsi" w:cstheme="minorHAnsi"/>
-          <w:noProof/>
-          <w:sz w:val="18"/>
-          <w:szCs w:val="18"/>
-          <w:lang w:val="ca-ES"/>
-        </w:rPr>
-        <w:t>Domain License</w:t>
+        <w:rPr>
+          <w:rFonts w:asciiTheme="minorHAnsi" w:hAnsiTheme="minorHAnsi" w:cstheme="minorHAnsi"/>
+          <w:lang w:val="ca-ES"/>
+        </w:rPr>
+      </w:pPr>
+      <w:r>
+        <w:rPr>
+          <w:rFonts w:asciiTheme="minorHAnsi" w:hAnsiTheme="minorHAnsi" w:cstheme="minorHAnsi"/>
+          <w:b/>
+          <w:lang w:val="ca-ES"/>
+        </w:rPr>
+        <w:t>No</w:t>
+      </w:r>
+      <w:r>
+        <w:rPr>
+          <w:rFonts w:asciiTheme="minorHAnsi" w:hAnsiTheme="minorHAnsi" w:cstheme="minorHAnsi"/>
+          <w:b/>
+          <w:lang w:val="ca-ES"/>
+        </w:rPr>
+        <w:t xml:space="preserve"> </w:t>
+      </w:r>
+      <w:r>
+        <w:rPr>
+          <w:rFonts w:asciiTheme="minorHAnsi" w:hAnsiTheme="minorHAnsi" w:cstheme="minorHAnsi"/>
+          <w:b/>
+          <w:lang w:val="ca-ES"/>
+        </w:rPr>
+        <w:t>Comercial</w:t>
+      </w:r>
+      <w:r>
+        <w:rPr>
+          <w:rFonts w:asciiTheme="minorHAnsi" w:hAnsiTheme="minorHAnsi" w:cstheme="minorHAnsi"/>
+          <w:lang w:val="ca-ES"/>
+        </w:rPr>
+        <w:t xml:space="preserve"> — No p</w:t>
+      </w:r>
+      <w:r>
+        <w:rPr>
+          <w:rFonts w:asciiTheme="minorHAnsi" w:hAnsiTheme="minorHAnsi" w:cstheme="minorHAnsi"/>
+          <w:lang w:val="ca-ES"/>
+        </w:rPr>
+        <w:t xml:space="preserve">ermet </w:t>
+      </w:r>
+      <w:r>
+        <w:rPr>
+          <w:rFonts w:asciiTheme="minorHAnsi" w:hAnsiTheme="minorHAnsi" w:cstheme="minorHAnsi"/>
+          <w:lang w:val="ca-ES"/>
+        </w:rPr>
+        <w:t>utilitzar el material per a finalitats comercials</w:t>
+      </w:r>
+      <w:r>
+        <w:rPr>
+          <w:rFonts w:asciiTheme="minorHAnsi" w:hAnsiTheme="minorHAnsi" w:cstheme="minorHAnsi"/>
+          <w:lang w:val="ca-ES"/>
+        </w:rPr>
+        <w:t xml:space="preserve"> i evitem fer de facilitadors de materials de Marca a terceres empreses</w:t>
+      </w:r>
+      <w:r>
+        <w:rPr>
+          <w:rFonts w:asciiTheme="minorHAnsi" w:hAnsiTheme="minorHAnsi" w:cstheme="minorHAnsi"/>
+          <w:lang w:val="ca-ES"/>
+        </w:rPr>
+        <w:t>.</w:t>
       </w:r>
     </w:p>
     <w:p>
@@ -5645,229 +6757,106 @@
         <w:pStyle w:val="Prrafodelista"/>
         <w:numPr>
           <w:ilvl w:val="0"/>
-          <w:numId w:val="9"/>
+          <w:numId w:val="15"/>
         </w:numPr>
-        <w:ind w:left="1560"/>
-        <w:rPr>
-          <w:rFonts w:asciiTheme="minorHAnsi" w:hAnsiTheme="minorHAnsi" w:cstheme="minorHAnsi"/>
-          <w:noProof/>
-          <w:sz w:val="18"/>
-          <w:szCs w:val="18"/>
-          <w:lang w:val="ca-ES"/>
-        </w:rPr>
-      </w:pPr>
-      <w:r>
-        <w:rPr>
-          <w:rFonts w:asciiTheme="minorHAnsi" w:hAnsiTheme="minorHAnsi" w:cstheme="minorHAnsi"/>
-          <w:noProof/>
-          <w:sz w:val="18"/>
-          <w:szCs w:val="18"/>
-          <w:lang w:val="ca-ES"/>
-        </w:rPr>
-        <w:t>Released Under CC BY-NC-SA 4.0 License</w:t>
-      </w:r>
-      <w:r>
-        <w:rPr>
-          <w:rFonts w:asciiTheme="minorHAnsi" w:hAnsiTheme="minorHAnsi" w:cstheme="minorHAnsi"/>
-          <w:noProof/>
-          <w:sz w:val="18"/>
-          <w:szCs w:val="18"/>
+        <w:rPr>
+          <w:rFonts w:asciiTheme="minorHAnsi" w:hAnsiTheme="minorHAnsi" w:cstheme="minorHAnsi"/>
+          <w:lang w:val="ca-ES"/>
+        </w:rPr>
+      </w:pPr>
+      <w:r>
+        <w:rPr>
+          <w:rFonts w:asciiTheme="minorHAnsi" w:hAnsiTheme="minorHAnsi" w:cstheme="minorHAnsi"/>
+          <w:b/>
+          <w:lang w:val="ca-ES"/>
+        </w:rPr>
+        <w:t>Sense</w:t>
+      </w:r>
+      <w:r>
+        <w:rPr>
+          <w:rFonts w:asciiTheme="minorHAnsi" w:hAnsiTheme="minorHAnsi" w:cstheme="minorHAnsi"/>
+          <w:b/>
+          <w:lang w:val="ca-ES"/>
+        </w:rPr>
+        <w:t xml:space="preserve"> </w:t>
+      </w:r>
+      <w:r>
+        <w:rPr>
+          <w:rFonts w:asciiTheme="minorHAnsi" w:hAnsiTheme="minorHAnsi" w:cstheme="minorHAnsi"/>
+          <w:b/>
+          <w:lang w:val="ca-ES"/>
+        </w:rPr>
+        <w:t>Obra</w:t>
+      </w:r>
+      <w:r>
+        <w:rPr>
+          <w:rFonts w:asciiTheme="minorHAnsi" w:hAnsiTheme="minorHAnsi" w:cstheme="minorHAnsi"/>
+          <w:b/>
+          <w:lang w:val="ca-ES"/>
+        </w:rPr>
+        <w:t xml:space="preserve"> </w:t>
+      </w:r>
+      <w:r>
+        <w:rPr>
+          <w:rFonts w:asciiTheme="minorHAnsi" w:hAnsiTheme="minorHAnsi" w:cstheme="minorHAnsi"/>
+          <w:b/>
+          <w:lang w:val="ca-ES"/>
+        </w:rPr>
+        <w:t>Derivada</w:t>
+      </w:r>
+      <w:r>
+        <w:rPr>
+          <w:rFonts w:asciiTheme="minorHAnsi" w:hAnsiTheme="minorHAnsi" w:cstheme="minorHAnsi"/>
+          <w:lang w:val="ca-ES"/>
+        </w:rPr>
+        <w:t xml:space="preserve"> — </w:t>
+      </w:r>
+      <w:r>
+        <w:rPr>
+          <w:rFonts w:asciiTheme="minorHAnsi" w:hAnsiTheme="minorHAnsi" w:cstheme="minorHAnsi"/>
+          <w:lang w:val="ca-ES"/>
+        </w:rPr>
+        <w:t>N</w:t>
+      </w:r>
+      <w:r>
+        <w:rPr>
+          <w:rFonts w:asciiTheme="minorHAnsi" w:hAnsiTheme="minorHAnsi" w:cstheme="minorHAnsi"/>
+          <w:lang w:val="ca-ES"/>
+        </w:rPr>
+        <w:t>o p</w:t>
+      </w:r>
+      <w:r>
+        <w:rPr>
+          <w:rFonts w:asciiTheme="minorHAnsi" w:hAnsiTheme="minorHAnsi" w:cstheme="minorHAnsi"/>
+          <w:lang w:val="ca-ES"/>
+        </w:rPr>
+        <w:t>ermet</w:t>
+      </w:r>
+      <w:r>
+        <w:rPr>
+          <w:rFonts w:asciiTheme="minorHAnsi" w:hAnsiTheme="minorHAnsi" w:cstheme="minorHAnsi"/>
+          <w:lang w:val="ca-ES"/>
+        </w:rPr>
+        <w:t xml:space="preserve"> difondre el material modificat</w:t>
+      </w:r>
+      <w:r>
+        <w:rPr>
+          <w:rFonts w:asciiTheme="minorHAnsi" w:hAnsiTheme="minorHAnsi" w:cstheme="minorHAnsi"/>
+          <w:lang w:val="ca-ES"/>
+        </w:rPr>
+        <w:t xml:space="preserve"> i ens assegurem que s’empra com és</w:t>
+      </w:r>
+      <w:r>
+        <w:rPr>
+          <w:rFonts w:asciiTheme="minorHAnsi" w:hAnsiTheme="minorHAnsi" w:cstheme="minorHAnsi"/>
           <w:lang w:val="ca-ES"/>
         </w:rPr>
         <w:t>.</w:t>
       </w:r>
-      <w:r>
-        <w:rPr>
-          <w:rFonts w:asciiTheme="minorHAnsi" w:hAnsiTheme="minorHAnsi" w:cstheme="minorHAnsi"/>
-          <w:noProof/>
-          <w:sz w:val="18"/>
-          <w:szCs w:val="18"/>
-          <w:lang w:val="ca-ES"/>
-        </w:rPr>
-        <w:t xml:space="preserve"> </w:t>
-      </w:r>
-    </w:p>
-    <w:p>
-      <w:pPr>
-        <w:pStyle w:val="Prrafodelista"/>
-        <w:numPr>
-          <w:ilvl w:val="0"/>
-          <w:numId w:val="9"/>
-        </w:numPr>
-        <w:ind w:left="1560"/>
-        <w:rPr>
-          <w:rFonts w:asciiTheme="minorHAnsi" w:hAnsiTheme="minorHAnsi" w:cstheme="minorHAnsi"/>
-          <w:noProof/>
-          <w:sz w:val="18"/>
-          <w:szCs w:val="18"/>
-          <w:lang w:val="ca-ES"/>
-        </w:rPr>
-      </w:pPr>
-      <w:r>
-        <w:rPr>
-          <w:rFonts w:asciiTheme="minorHAnsi" w:hAnsiTheme="minorHAnsi" w:cstheme="minorHAnsi"/>
-          <w:noProof/>
-          <w:sz w:val="18"/>
-          <w:szCs w:val="18"/>
-          <w:lang w:val="ca-ES"/>
-        </w:rPr>
-        <w:t>Released Under CC BY-SA 4.0 License</w:t>
-      </w:r>
-      <w:r>
-        <w:rPr>
-          <w:rFonts w:asciiTheme="minorHAnsi" w:hAnsiTheme="minorHAnsi" w:cstheme="minorHAnsi"/>
-          <w:noProof/>
-          <w:sz w:val="18"/>
-          <w:szCs w:val="18"/>
-          <w:lang w:val="ca-ES"/>
-        </w:rPr>
-        <w:t>.</w:t>
-      </w:r>
-      <w:r>
-        <w:rPr>
-          <w:rFonts w:asciiTheme="minorHAnsi" w:hAnsiTheme="minorHAnsi" w:cstheme="minorHAnsi"/>
-          <w:noProof/>
-          <w:sz w:val="18"/>
-          <w:szCs w:val="18"/>
-          <w:lang w:val="ca-ES"/>
-        </w:rPr>
-        <w:t xml:space="preserve"> </w:t>
-      </w:r>
-    </w:p>
-    <w:p>
-      <w:pPr>
-        <w:pStyle w:val="Prrafodelista"/>
-        <w:numPr>
-          <w:ilvl w:val="0"/>
-          <w:numId w:val="9"/>
-        </w:numPr>
-        <w:ind w:left="1560"/>
-        <w:rPr>
-          <w:rFonts w:asciiTheme="minorHAnsi" w:hAnsiTheme="minorHAnsi" w:cstheme="minorHAnsi"/>
-          <w:noProof/>
-          <w:sz w:val="18"/>
-          <w:szCs w:val="18"/>
-          <w:lang w:val="ca-ES"/>
-        </w:rPr>
-      </w:pPr>
-      <w:r>
-        <w:rPr>
-          <w:rFonts w:asciiTheme="minorHAnsi" w:hAnsiTheme="minorHAnsi" w:cstheme="minorHAnsi"/>
-          <w:noProof/>
-          <w:sz w:val="18"/>
-          <w:szCs w:val="18"/>
-          <w:lang w:val="ca-ES"/>
-        </w:rPr>
-        <w:t>Database released under Open Database License, individual contents under Database Contents License</w:t>
-      </w:r>
-      <w:r>
-        <w:rPr>
-          <w:rFonts w:asciiTheme="minorHAnsi" w:hAnsiTheme="minorHAnsi" w:cstheme="minorHAnsi"/>
-          <w:noProof/>
-          <w:sz w:val="18"/>
-          <w:szCs w:val="18"/>
-          <w:lang w:val="ca-ES"/>
-        </w:rPr>
-        <w:t>.</w:t>
-      </w:r>
-      <w:r>
-        <w:rPr>
-          <w:rFonts w:asciiTheme="minorHAnsi" w:hAnsiTheme="minorHAnsi" w:cstheme="minorHAnsi"/>
-          <w:noProof/>
-          <w:sz w:val="18"/>
-          <w:szCs w:val="18"/>
-          <w:lang w:val="ca-ES"/>
-        </w:rPr>
-        <w:t xml:space="preserve"> </w:t>
-      </w:r>
-    </w:p>
-    <w:p>
-      <w:pPr>
-        <w:pStyle w:val="Prrafodelista"/>
-        <w:numPr>
-          <w:ilvl w:val="0"/>
-          <w:numId w:val="9"/>
-        </w:numPr>
-        <w:ind w:left="1560"/>
-        <w:rPr>
-          <w:rFonts w:asciiTheme="minorHAnsi" w:hAnsiTheme="minorHAnsi" w:cstheme="minorHAnsi"/>
-          <w:noProof/>
-          <w:sz w:val="18"/>
-          <w:szCs w:val="18"/>
-          <w:lang w:val="ca-ES"/>
-        </w:rPr>
-      </w:pPr>
-      <w:r>
-        <w:rPr>
-          <w:rFonts w:asciiTheme="minorHAnsi" w:hAnsiTheme="minorHAnsi" w:cstheme="minorHAnsi"/>
-          <w:noProof/>
-          <w:sz w:val="18"/>
-          <w:szCs w:val="18"/>
-          <w:lang w:val="ca-ES"/>
-        </w:rPr>
-        <w:t>Other (specified above)</w:t>
-      </w:r>
-      <w:r>
-        <w:rPr>
-          <w:rFonts w:asciiTheme="minorHAnsi" w:hAnsiTheme="minorHAnsi" w:cstheme="minorHAnsi"/>
-          <w:noProof/>
-          <w:sz w:val="18"/>
-          <w:szCs w:val="18"/>
-          <w:lang w:val="ca-ES"/>
-        </w:rPr>
-        <w:t>.</w:t>
-      </w:r>
-      <w:r>
-        <w:rPr>
-          <w:rFonts w:asciiTheme="minorHAnsi" w:hAnsiTheme="minorHAnsi" w:cstheme="minorHAnsi"/>
-          <w:noProof/>
-          <w:sz w:val="18"/>
-          <w:szCs w:val="18"/>
-          <w:lang w:val="ca-ES"/>
-        </w:rPr>
-        <w:t xml:space="preserve"> </w:t>
-      </w:r>
-    </w:p>
-    <w:p>
-      <w:pPr>
-        <w:pStyle w:val="Prrafodelista"/>
-        <w:numPr>
-          <w:ilvl w:val="0"/>
-          <w:numId w:val="9"/>
-        </w:numPr>
-        <w:ind w:left="1560"/>
-        <w:rPr>
-          <w:rFonts w:asciiTheme="minorHAnsi" w:hAnsiTheme="minorHAnsi" w:cstheme="minorHAnsi"/>
-          <w:noProof/>
-          <w:sz w:val="18"/>
-          <w:szCs w:val="18"/>
-          <w:lang w:val="ca-ES"/>
-        </w:rPr>
-      </w:pPr>
-      <w:r>
-        <w:rPr>
-          <w:rFonts w:asciiTheme="minorHAnsi" w:hAnsiTheme="minorHAnsi" w:cstheme="minorHAnsi"/>
-          <w:noProof/>
-          <w:sz w:val="18"/>
-          <w:szCs w:val="18"/>
-          <w:lang w:val="ca-ES"/>
-        </w:rPr>
-        <w:t>Unknown License</w:t>
-      </w:r>
-      <w:r>
-        <w:rPr>
-          <w:rFonts w:asciiTheme="minorHAnsi" w:hAnsiTheme="minorHAnsi" w:cstheme="minorHAnsi"/>
-          <w:noProof/>
-          <w:sz w:val="18"/>
-          <w:szCs w:val="18"/>
-          <w:lang w:val="ca-ES"/>
-        </w:rPr>
-        <w:t>.</w:t>
-      </w:r>
-    </w:p>
-    <w:p>
-      <w:pPr>
-        <w:ind w:left="426"/>
+    </w:p>
+    <w:p>
+      <w:pPr>
+        <w:ind w:left="0" w:firstLine="0"/>
         <w:rPr>
           <w:rFonts w:asciiTheme="minorHAnsi" w:hAnsiTheme="minorHAnsi" w:cstheme="minorHAnsi"/>
           <w:lang w:val="ca-ES"/>
@@ -5889,8 +6878,8 @@
           <w:lang w:val="ca-ES"/>
         </w:rPr>
       </w:pPr>
-      <w:bookmarkStart w:id="19" w:name="_Toc5038075"/>
-      <w:bookmarkStart w:id="20" w:name="_Toc5038428"/>
+      <w:bookmarkStart w:id="21" w:name="_Toc5038075"/>
+      <w:bookmarkStart w:id="22" w:name="_Toc5391158"/>
       <w:r>
         <w:rPr>
           <w:rFonts w:asciiTheme="majorHAnsi" w:hAnsiTheme="majorHAnsi" w:cstheme="majorHAnsi"/>
@@ -5900,8 +6889,8 @@
         </w:rPr>
         <w:t>Codi. Adjuntar el codi amb el qual s'ha generat el dataset, preferiblement en Python o, alternativament, en R.</w:t>
       </w:r>
-      <w:bookmarkEnd w:id="19"/>
-      <w:bookmarkEnd w:id="20"/>
+      <w:bookmarkEnd w:id="21"/>
+      <w:bookmarkEnd w:id="22"/>
       <w:r>
         <w:rPr>
           <w:rFonts w:asciiTheme="majorHAnsi" w:hAnsiTheme="majorHAnsi" w:cstheme="majorHAnsi"/>
@@ -6081,7 +7070,6 @@
           <w:noProof/>
           <w:lang w:val="ca-ES"/>
         </w:rPr>
-        <w:lastRenderedPageBreak/>
         <w:t>‘</w:t>
       </w:r>
       <w:r>
@@ -6860,6 +7848,7 @@
           <w:i/>
           <w:lang w:val="ca-ES"/>
         </w:rPr>
+        <w:lastRenderedPageBreak/>
         <w:t>Webscraping1.py</w:t>
       </w:r>
       <w:r>
@@ -7224,6 +8213,7 @@
     <w:p>
       <w:pPr>
         <w:ind w:left="426"/>
+        <w:jc w:val="center"/>
         <w:rPr>
           <w:rFonts w:asciiTheme="minorHAnsi" w:hAnsiTheme="minorHAnsi" w:cstheme="minorHAnsi"/>
           <w:lang w:val="ca-ES"/>
@@ -7262,7 +8252,256 @@
           <w:rFonts w:asciiTheme="minorHAnsi" w:hAnsiTheme="minorHAnsi" w:cstheme="minorHAnsi"/>
           <w:lang w:val="ca-ES"/>
         </w:rPr>
-        <w:t xml:space="preserve"> d’una amb una com s’ha mostrat abans o en forma</w:t>
+        <w:t xml:space="preserve"> </w:t>
+      </w:r>
+    </w:p>
+    <w:p>
+      <w:pPr>
+        <w:ind w:left="0" w:firstLine="0"/>
+        <w:rPr>
+          <w:rFonts w:asciiTheme="minorHAnsi" w:hAnsiTheme="minorHAnsi" w:cstheme="minorHAnsi"/>
+          <w:lang w:val="ca-ES"/>
+        </w:rPr>
+      </w:pPr>
+    </w:p>
+    <w:p>
+      <w:pPr>
+        <w:pStyle w:val="Prrafodelista"/>
+        <w:numPr>
+          <w:ilvl w:val="1"/>
+          <w:numId w:val="14"/>
+        </w:numPr>
+        <w:rPr>
+          <w:rFonts w:asciiTheme="minorHAnsi" w:hAnsiTheme="minorHAnsi" w:cstheme="minorHAnsi"/>
+          <w:lang w:val="ca-ES"/>
+        </w:rPr>
+      </w:pPr>
+      <w:r>
+        <w:rPr>
+          <w:rFonts w:asciiTheme="minorHAnsi" w:hAnsiTheme="minorHAnsi" w:cstheme="minorHAnsi"/>
+          <w:lang w:val="ca-ES"/>
+        </w:rPr>
+        <w:t>d’una amb una</w:t>
+      </w:r>
+      <w:r>
+        <w:rPr>
+          <w:rFonts w:asciiTheme="minorHAnsi" w:hAnsiTheme="minorHAnsi" w:cstheme="minorHAnsi"/>
+          <w:lang w:val="ca-ES"/>
+        </w:rPr>
+        <w:t>:</w:t>
+      </w:r>
+    </w:p>
+    <w:p>
+      <w:pPr>
+        <w:pStyle w:val="Prrafodelista"/>
+        <w:ind w:left="1856" w:firstLine="0"/>
+        <w:rPr>
+          <w:rFonts w:asciiTheme="minorHAnsi" w:hAnsiTheme="minorHAnsi" w:cstheme="minorHAnsi"/>
+          <w:lang w:val="ca-ES"/>
+        </w:rPr>
+      </w:pPr>
+      <w:r>
+        <w:rPr>
+          <w:rFonts w:asciiTheme="minorHAnsi" w:hAnsiTheme="minorHAnsi" w:cstheme="minorHAnsi"/>
+          <w:noProof/>
+          <w:lang w:val="ca-ES"/>
+        </w:rPr>
+        <w:drawing>
+          <wp:inline distT="0" distB="0" distL="0" distR="0" wp14:anchorId="2A16E648" wp14:editId="4B8D2482">
+            <wp:extent cx="3353222" cy="2886075"/>
+            <wp:effectExtent l="0" t="0" r="0" b="0"/>
+            <wp:docPr id="4" name="Imagen 4"/>
+            <wp:cNvGraphicFramePr>
+              <a:graphicFrameLocks xmlns:a="http://schemas.openxmlformats.org/drawingml/2006/main" noChangeAspect="1"/>
+            </wp:cNvGraphicFramePr>
+            <a:graphic xmlns:a="http://schemas.openxmlformats.org/drawingml/2006/main">
+              <a:graphicData uri="http://schemas.openxmlformats.org/drawingml/2006/picture">
+                <pic:pic xmlns:pic="http://schemas.openxmlformats.org/drawingml/2006/picture">
+                  <pic:nvPicPr>
+                    <pic:cNvPr id="0" name="Picture 3"/>
+                    <pic:cNvPicPr>
+                      <a:picLocks noChangeAspect="1" noChangeArrowheads="1"/>
+                    </pic:cNvPicPr>
+                  </pic:nvPicPr>
+                  <pic:blipFill>
+                    <a:blip r:embed="rId17">
+                      <a:extLst>
+                        <a:ext uri="{28A0092B-C50C-407E-A947-70E740481C1C}">
+                          <a14:useLocalDpi xmlns:a14="http://schemas.microsoft.com/office/drawing/2010/main" val="0"/>
+                        </a:ext>
+                      </a:extLst>
+                    </a:blip>
+                    <a:srcRect/>
+                    <a:stretch>
+                      <a:fillRect/>
+                    </a:stretch>
+                  </pic:blipFill>
+                  <pic:spPr bwMode="auto">
+                    <a:xfrm>
+                      <a:off x="0" y="0"/>
+                      <a:ext cx="3360809" cy="2892605"/>
+                    </a:xfrm>
+                    <a:prstGeom prst="rect">
+                      <a:avLst/>
+                    </a:prstGeom>
+                    <a:noFill/>
+                    <a:ln>
+                      <a:noFill/>
+                    </a:ln>
+                  </pic:spPr>
+                </pic:pic>
+              </a:graphicData>
+            </a:graphic>
+          </wp:inline>
+        </w:drawing>
+      </w:r>
+    </w:p>
+    <w:p>
+      <w:pPr>
+        <w:ind w:left="284" w:firstLine="0"/>
+        <w:jc w:val="center"/>
+        <w:rPr>
+          <w:rFonts w:asciiTheme="minorHAnsi" w:hAnsiTheme="minorHAnsi" w:cstheme="minorHAnsi"/>
+          <w:lang w:val="ca-ES"/>
+        </w:rPr>
+      </w:pPr>
+      <w:r>
+        <w:rPr>
+          <w:rFonts w:asciiTheme="minorHAnsi" w:hAnsiTheme="minorHAnsi" w:cstheme="minorHAnsi"/>
+          <w:b/>
+          <w:lang w:val="ca-ES"/>
+        </w:rPr>
+        <w:t>Figura</w:t>
+      </w:r>
+      <w:r>
+        <w:rPr>
+          <w:rFonts w:asciiTheme="minorHAnsi" w:hAnsiTheme="minorHAnsi" w:cstheme="minorHAnsi"/>
+          <w:lang w:val="ca-ES"/>
+        </w:rPr>
+        <w:t xml:space="preserve"> </w:t>
+      </w:r>
+      <w:r>
+        <w:rPr>
+          <w:rFonts w:asciiTheme="minorHAnsi" w:hAnsiTheme="minorHAnsi" w:cstheme="minorHAnsi"/>
+          <w:b/>
+          <w:lang w:val="ca-ES"/>
+        </w:rPr>
+        <w:fldChar w:fldCharType="begin"/>
+      </w:r>
+      <w:r>
+        <w:rPr>
+          <w:rFonts w:asciiTheme="minorHAnsi" w:hAnsiTheme="minorHAnsi" w:cstheme="minorHAnsi"/>
+          <w:b/>
+          <w:lang w:val="ca-ES"/>
+        </w:rPr>
+        <w:instrText xml:space="preserve"> SEQ Figura \* ARABIC </w:instrText>
+      </w:r>
+      <w:r>
+        <w:rPr>
+          <w:rFonts w:asciiTheme="minorHAnsi" w:hAnsiTheme="minorHAnsi" w:cstheme="minorHAnsi"/>
+          <w:b/>
+          <w:lang w:val="ca-ES"/>
+        </w:rPr>
+        <w:fldChar w:fldCharType="separate"/>
+      </w:r>
+      <w:r>
+        <w:rPr>
+          <w:rFonts w:asciiTheme="minorHAnsi" w:hAnsiTheme="minorHAnsi" w:cstheme="minorHAnsi"/>
+          <w:b/>
+          <w:noProof/>
+          <w:lang w:val="ca-ES"/>
+        </w:rPr>
+        <w:t>5</w:t>
+      </w:r>
+      <w:r>
+        <w:rPr>
+          <w:rFonts w:asciiTheme="minorHAnsi" w:hAnsiTheme="minorHAnsi" w:cstheme="minorHAnsi"/>
+          <w:lang w:val="ca-ES"/>
+        </w:rPr>
+        <w:fldChar w:fldCharType="end"/>
+      </w:r>
+      <w:r>
+        <w:rPr>
+          <w:rFonts w:asciiTheme="minorHAnsi" w:hAnsiTheme="minorHAnsi" w:cstheme="minorHAnsi"/>
+          <w:lang w:val="ca-ES"/>
+        </w:rPr>
+        <w:t>:</w:t>
+      </w:r>
+      <w:r>
+        <w:rPr>
+          <w:rFonts w:asciiTheme="minorHAnsi" w:hAnsiTheme="minorHAnsi" w:cstheme="minorHAnsi"/>
+          <w:i/>
+          <w:lang w:val="ca-ES"/>
+        </w:rPr>
+        <w:t xml:space="preserve"> </w:t>
+      </w:r>
+      <w:r>
+        <w:rPr>
+          <w:rFonts w:asciiTheme="minorHAnsi" w:hAnsiTheme="minorHAnsi" w:cstheme="minorHAnsi"/>
+          <w:lang w:val="ca-ES"/>
+        </w:rPr>
+        <w:t xml:space="preserve">Exemple de visualització de les imatges </w:t>
+      </w:r>
+      <w:r>
+        <w:rPr>
+          <w:rFonts w:asciiTheme="minorHAnsi" w:hAnsiTheme="minorHAnsi" w:cstheme="minorHAnsi"/>
+          <w:lang w:val="ca-ES"/>
+        </w:rPr>
+        <w:t>de jugadors d’un en un</w:t>
+      </w:r>
+      <w:r>
+        <w:rPr>
+          <w:rFonts w:asciiTheme="minorHAnsi" w:hAnsiTheme="minorHAnsi" w:cstheme="minorHAnsi"/>
+          <w:lang w:val="ca-ES"/>
+        </w:rPr>
+        <w:t>.</w:t>
+      </w:r>
+    </w:p>
+    <w:p>
+      <w:pPr>
+        <w:pStyle w:val="Prrafodelista"/>
+        <w:ind w:left="1856" w:firstLine="0"/>
+        <w:rPr>
+          <w:rFonts w:asciiTheme="minorHAnsi" w:hAnsiTheme="minorHAnsi" w:cstheme="minorHAnsi"/>
+          <w:lang w:val="ca-ES"/>
+        </w:rPr>
+      </w:pPr>
+    </w:p>
+    <w:p>
+      <w:pPr>
+        <w:pStyle w:val="Prrafodelista"/>
+        <w:ind w:left="1856" w:firstLine="0"/>
+        <w:rPr>
+          <w:rFonts w:asciiTheme="minorHAnsi" w:hAnsiTheme="minorHAnsi" w:cstheme="minorHAnsi"/>
+          <w:lang w:val="ca-ES"/>
+        </w:rPr>
+      </w:pPr>
+    </w:p>
+    <w:p>
+      <w:pPr>
+        <w:pStyle w:val="Prrafodelista"/>
+        <w:numPr>
+          <w:ilvl w:val="1"/>
+          <w:numId w:val="14"/>
+        </w:numPr>
+        <w:rPr>
+          <w:rFonts w:asciiTheme="minorHAnsi" w:hAnsiTheme="minorHAnsi" w:cstheme="minorHAnsi"/>
+          <w:lang w:val="ca-ES"/>
+        </w:rPr>
+      </w:pPr>
+      <w:r>
+        <w:rPr>
+          <w:rFonts w:asciiTheme="minorHAnsi" w:hAnsiTheme="minorHAnsi" w:cstheme="minorHAnsi"/>
+          <w:lang w:val="ca-ES"/>
+        </w:rPr>
+        <w:t>O</w:t>
+      </w:r>
+      <w:r>
+        <w:rPr>
+          <w:rFonts w:asciiTheme="minorHAnsi" w:hAnsiTheme="minorHAnsi" w:cstheme="minorHAnsi"/>
+          <w:lang w:val="ca-ES"/>
+        </w:rPr>
+        <w:t xml:space="preserve"> en forma</w:t>
       </w:r>
       <w:r>
         <w:rPr>
@@ -7276,14 +8515,21 @@
           <w:rFonts w:asciiTheme="minorHAnsi" w:hAnsiTheme="minorHAnsi" w:cstheme="minorHAnsi"/>
           <w:lang w:val="ca-ES"/>
         </w:rPr>
-        <w:t xml:space="preserve"> de </w:t>
-      </w:r>
-      <w:r>
-        <w:rPr>
-          <w:rFonts w:asciiTheme="minorHAnsi" w:hAnsiTheme="minorHAnsi" w:cstheme="minorHAnsi"/>
-          <w:lang w:val="ca-ES"/>
-        </w:rPr>
-        <w:t>Facebook (en el sentit d’anuari) com es mostra a la imatge següent:</w:t>
+        <w:t xml:space="preserve"> d</w:t>
+      </w:r>
+      <w:r>
+        <w:rPr>
+          <w:rFonts w:asciiTheme="minorHAnsi" w:hAnsiTheme="minorHAnsi" w:cstheme="minorHAnsi"/>
+          <w:lang w:val="ca-ES"/>
+        </w:rPr>
+        <w:t>’anuari (</w:t>
+      </w:r>
+      <w:r>
+        <w:rPr>
+          <w:rFonts w:asciiTheme="minorHAnsi" w:hAnsiTheme="minorHAnsi" w:cstheme="minorHAnsi"/>
+          <w:lang w:val="ca-ES"/>
+        </w:rPr>
+        <w:t>Facebook) com es mostra a la imatge següent:</w:t>
       </w:r>
     </w:p>
     <w:p>
@@ -7319,7 +8565,7 @@
                     </pic:cNvPicPr>
                   </pic:nvPicPr>
                   <pic:blipFill>
-                    <a:blip r:embed="rId14">
+                    <a:blip r:embed="rId18">
                       <a:extLst>
                         <a:ext uri="{28A0092B-C50C-407E-A947-70E740481C1C}">
                           <a14:useLocalDpi xmlns:a14="http://schemas.microsoft.com/office/drawing/2010/main" val="0"/>
@@ -7406,7 +8652,7 @@
           <w:noProof/>
           <w:lang w:val="ca-ES"/>
         </w:rPr>
-        <w:t>5</w:t>
+        <w:t>6</w:t>
       </w:r>
       <w:r>
         <w:rPr>
@@ -7469,8 +8715,8 @@
           <w:lang w:val="ca-ES"/>
         </w:rPr>
       </w:pPr>
-      <w:bookmarkStart w:id="21" w:name="_Toc5038076"/>
-      <w:bookmarkStart w:id="22" w:name="_Toc5038429"/>
+      <w:bookmarkStart w:id="23" w:name="_Toc5038076"/>
+      <w:bookmarkStart w:id="24" w:name="_Toc5391159"/>
       <w:r>
         <w:rPr>
           <w:rFonts w:asciiTheme="majorHAnsi" w:hAnsiTheme="majorHAnsi" w:cstheme="majorHAnsi"/>
@@ -7480,8 +8726,8 @@
         </w:rPr>
         <w:t>Dataset. Presentar el dataset en format CSV.</w:t>
       </w:r>
-      <w:bookmarkEnd w:id="21"/>
-      <w:bookmarkEnd w:id="22"/>
+      <w:bookmarkEnd w:id="23"/>
+      <w:bookmarkEnd w:id="24"/>
     </w:p>
     <w:p>
       <w:pPr>
@@ -7727,206 +8973,214 @@
     </w:p>
     <w:p>
       <w:pPr>
+        <w:shd w:val="clear" w:color="auto" w:fill="F2F2F2" w:themeFill="background1" w:themeFillShade="F2"/>
+        <w:tabs>
+          <w:tab w:val="left" w:pos="916"/>
+          <w:tab w:val="left" w:pos="1832"/>
+          <w:tab w:val="left" w:pos="2748"/>
+          <w:tab w:val="left" w:pos="3664"/>
+          <w:tab w:val="left" w:pos="4580"/>
+          <w:tab w:val="left" w:pos="5496"/>
+          <w:tab w:val="left" w:pos="6412"/>
+          <w:tab w:val="left" w:pos="7328"/>
+          <w:tab w:val="left" w:pos="8244"/>
+          <w:tab w:val="left" w:pos="9160"/>
+          <w:tab w:val="left" w:pos="10076"/>
+          <w:tab w:val="left" w:pos="10992"/>
+          <w:tab w:val="left" w:pos="11908"/>
+          <w:tab w:val="left" w:pos="12824"/>
+          <w:tab w:val="left" w:pos="13740"/>
+          <w:tab w:val="left" w:pos="14656"/>
+        </w:tabs>
+        <w:spacing w:after="0" w:line="240" w:lineRule="auto"/>
+        <w:ind w:left="426" w:firstLine="0"/>
+        <w:jc w:val="left"/>
+        <w:rPr>
+          <w:rFonts w:ascii="Courier New" w:eastAsia="Times New Roman" w:hAnsi="Courier New" w:cs="Courier New"/>
+          <w:noProof/>
+          <w:color w:val="000000"/>
+          <w:sz w:val="18"/>
+          <w:szCs w:val="20"/>
+          <w:lang w:val="es-ES" w:eastAsia="es-ES"/>
+        </w:rPr>
+      </w:pPr>
+      <w:r>
+        <w:rPr>
+          <w:rFonts w:ascii="Courier New" w:eastAsia="Times New Roman" w:hAnsi="Courier New" w:cs="Courier New"/>
+          <w:noProof/>
+          <w:color w:val="000000"/>
+          <w:sz w:val="18"/>
+          <w:szCs w:val="20"/>
+          <w:lang w:val="es-ES" w:eastAsia="es-ES"/>
+        </w:rPr>
+        <w:t>td_jug.to_csv(“</w:t>
+      </w:r>
+      <w:r>
+        <w:rPr>
+          <w:rFonts w:ascii="Courier New" w:eastAsia="Times New Roman" w:hAnsi="Courier New" w:cs="Courier New"/>
+          <w:noProof/>
+          <w:color w:val="000000"/>
+          <w:sz w:val="18"/>
+          <w:szCs w:val="20"/>
+          <w:lang w:val="es-ES" w:eastAsia="es-ES"/>
+        </w:rPr>
+        <w:t>e</w:t>
+      </w:r>
+      <w:r>
+        <w:rPr>
+          <w:rFonts w:ascii="Courier New" w:eastAsia="Times New Roman" w:hAnsi="Courier New" w:cs="Courier New"/>
+          <w:noProof/>
+          <w:color w:val="000000"/>
+          <w:sz w:val="18"/>
+          <w:szCs w:val="20"/>
+          <w:lang w:val="es-ES" w:eastAsia="es-ES"/>
+        </w:rPr>
+        <w:t>stadístiques_jugadors.csv”, decimal=”,” ,</w:t>
+      </w:r>
+      <w:r>
+        <w:rPr>
+          <w:rFonts w:ascii="Courier New" w:eastAsia="Times New Roman" w:hAnsi="Courier New" w:cs="Courier New"/>
+          <w:noProof/>
+          <w:color w:val="000000"/>
+          <w:sz w:val="18"/>
+          <w:szCs w:val="20"/>
+          <w:lang w:val="es-ES" w:eastAsia="es-ES"/>
+        </w:rPr>
+        <w:t xml:space="preserve"> </w:t>
+      </w:r>
+      <w:r>
+        <w:rPr>
+          <w:rFonts w:ascii="Courier New" w:eastAsia="Times New Roman" w:hAnsi="Courier New" w:cs="Courier New"/>
+          <w:noProof/>
+          <w:color w:val="000000"/>
+          <w:sz w:val="18"/>
+          <w:szCs w:val="20"/>
+          <w:lang w:val="es-ES" w:eastAsia="es-ES"/>
+        </w:rPr>
+        <w:t>index=False)</w:t>
+      </w:r>
+    </w:p>
+    <w:p>
+      <w:pPr>
         <w:ind w:left="426"/>
-        <w:jc w:val="center"/>
-        <w:rPr>
-          <w:rFonts w:asciiTheme="minorHAnsi" w:hAnsiTheme="minorHAnsi" w:cstheme="minorHAnsi"/>
-          <w:lang w:val="ca-ES"/>
-        </w:rPr>
-      </w:pPr>
-      <w:proofErr w:type="spellStart"/>
-      <w:r>
-        <w:rPr>
-          <w:rFonts w:asciiTheme="minorHAnsi" w:hAnsiTheme="minorHAnsi" w:cstheme="minorHAnsi"/>
-          <w:lang w:val="ca-ES"/>
-        </w:rPr>
-        <w:t>td_jug.to_csv</w:t>
-      </w:r>
-      <w:proofErr w:type="spellEnd"/>
-      <w:r>
-        <w:rPr>
-          <w:rFonts w:asciiTheme="minorHAnsi" w:hAnsiTheme="minorHAnsi" w:cstheme="minorHAnsi"/>
-          <w:lang w:val="ca-ES"/>
-        </w:rPr>
-        <w:t>(“</w:t>
-      </w:r>
-      <w:r>
-        <w:rPr>
-          <w:rFonts w:asciiTheme="minorHAnsi" w:hAnsiTheme="minorHAnsi" w:cstheme="minorHAnsi"/>
-          <w:lang w:val="ca-ES"/>
+        <w:rPr>
+          <w:rFonts w:asciiTheme="minorHAnsi" w:hAnsiTheme="minorHAnsi" w:cstheme="minorHAnsi"/>
+          <w:lang w:val="ca-ES"/>
+        </w:rPr>
+      </w:pPr>
+    </w:p>
+    <w:p>
+      <w:pPr>
+        <w:ind w:left="426"/>
+        <w:rPr>
+          <w:rFonts w:asciiTheme="minorHAnsi" w:hAnsiTheme="minorHAnsi" w:cstheme="minorHAnsi"/>
+          <w:lang w:val="ca-ES"/>
+        </w:rPr>
+      </w:pPr>
+      <w:r>
+        <w:rPr>
+          <w:rFonts w:asciiTheme="minorHAnsi" w:hAnsiTheme="minorHAnsi" w:cstheme="minorHAnsi"/>
+          <w:lang w:val="ca-ES"/>
+        </w:rPr>
+        <w:t>per:</w:t>
+      </w:r>
+    </w:p>
+    <w:p>
+      <w:pPr>
+        <w:ind w:left="426"/>
+        <w:rPr>
+          <w:rFonts w:asciiTheme="minorHAnsi" w:hAnsiTheme="minorHAnsi" w:cstheme="minorHAnsi"/>
+          <w:lang w:val="ca-ES"/>
+        </w:rPr>
+      </w:pPr>
+    </w:p>
+    <w:p>
+      <w:pPr>
+        <w:shd w:val="clear" w:color="auto" w:fill="F2F2F2" w:themeFill="background1" w:themeFillShade="F2"/>
+        <w:tabs>
+          <w:tab w:val="left" w:pos="916"/>
+          <w:tab w:val="left" w:pos="1832"/>
+          <w:tab w:val="left" w:pos="2748"/>
+          <w:tab w:val="left" w:pos="3664"/>
+          <w:tab w:val="left" w:pos="4580"/>
+          <w:tab w:val="left" w:pos="5496"/>
+          <w:tab w:val="left" w:pos="6412"/>
+          <w:tab w:val="left" w:pos="7328"/>
+          <w:tab w:val="left" w:pos="8244"/>
+          <w:tab w:val="left" w:pos="9160"/>
+          <w:tab w:val="left" w:pos="10076"/>
+          <w:tab w:val="left" w:pos="10992"/>
+          <w:tab w:val="left" w:pos="11908"/>
+          <w:tab w:val="left" w:pos="12824"/>
+          <w:tab w:val="left" w:pos="13740"/>
+          <w:tab w:val="left" w:pos="14656"/>
+        </w:tabs>
+        <w:spacing w:after="0" w:line="240" w:lineRule="auto"/>
+        <w:ind w:left="426" w:firstLine="0"/>
+        <w:jc w:val="left"/>
+        <w:rPr>
+          <w:rFonts w:ascii="Courier New" w:eastAsia="Times New Roman" w:hAnsi="Courier New" w:cs="Courier New"/>
+          <w:noProof/>
+          <w:color w:val="000000"/>
+          <w:sz w:val="18"/>
+          <w:szCs w:val="20"/>
+          <w:lang w:val="es-ES" w:eastAsia="es-ES"/>
+        </w:rPr>
+      </w:pPr>
+      <w:r>
+        <w:rPr>
+          <w:rFonts w:ascii="Courier New" w:eastAsia="Times New Roman" w:hAnsi="Courier New" w:cs="Courier New"/>
+          <w:noProof/>
+          <w:color w:val="000000"/>
+          <w:sz w:val="18"/>
+          <w:szCs w:val="20"/>
+          <w:lang w:val="es-ES" w:eastAsia="es-ES"/>
+        </w:rPr>
+        <w:t>td_jug.to_csv(“</w:t>
+      </w:r>
+      <w:r>
+        <w:rPr>
+          <w:rFonts w:ascii="Courier New" w:eastAsia="Times New Roman" w:hAnsi="Courier New" w:cs="Courier New"/>
+          <w:noProof/>
+          <w:color w:val="000000"/>
+          <w:sz w:val="18"/>
+          <w:szCs w:val="20"/>
+          <w:lang w:val="es-ES" w:eastAsia="es-ES"/>
         </w:rPr>
         <w:t>e</w:t>
       </w:r>
       <w:r>
         <w:rPr>
-          <w:rFonts w:asciiTheme="minorHAnsi" w:hAnsiTheme="minorHAnsi" w:cstheme="minorHAnsi"/>
-          <w:lang w:val="ca-ES"/>
-        </w:rPr>
-        <w:t xml:space="preserve">stadístiques_jugadors.csv”, </w:t>
-      </w:r>
-      <w:r>
-        <w:rPr>
-          <w:rFonts w:asciiTheme="minorHAnsi" w:hAnsiTheme="minorHAnsi" w:cstheme="minorHAnsi"/>
-          <w:color w:val="FF0000"/>
-          <w:lang w:val="ca-ES"/>
-        </w:rPr>
-        <w:t xml:space="preserve">decimal=”,” </w:t>
-      </w:r>
-      <w:r>
-        <w:rPr>
-          <w:rFonts w:asciiTheme="minorHAnsi" w:hAnsiTheme="minorHAnsi" w:cstheme="minorHAnsi"/>
-          <w:lang w:val="ca-ES"/>
-        </w:rPr>
-        <w:t>,</w:t>
-      </w:r>
-      <w:r>
-        <w:rPr>
-          <w:rFonts w:asciiTheme="minorHAnsi" w:hAnsiTheme="minorHAnsi" w:cstheme="minorHAnsi"/>
-          <w:lang w:val="ca-ES"/>
+          <w:rFonts w:ascii="Courier New" w:eastAsia="Times New Roman" w:hAnsi="Courier New" w:cs="Courier New"/>
+          <w:noProof/>
+          <w:color w:val="000000"/>
+          <w:sz w:val="18"/>
+          <w:szCs w:val="20"/>
+          <w:lang w:val="es-ES" w:eastAsia="es-ES"/>
+        </w:rPr>
+        <w:t>stadístiques_jugadors.csv”, decimal=”.” ,</w:t>
+      </w:r>
+      <w:r>
+        <w:rPr>
+          <w:rFonts w:ascii="Courier New" w:eastAsia="Times New Roman" w:hAnsi="Courier New" w:cs="Courier New"/>
+          <w:noProof/>
+          <w:color w:val="000000"/>
+          <w:sz w:val="18"/>
+          <w:szCs w:val="20"/>
+          <w:lang w:val="es-ES" w:eastAsia="es-ES"/>
         </w:rPr>
         <w:t xml:space="preserve"> </w:t>
       </w:r>
-      <w:proofErr w:type="spellStart"/>
-      <w:r>
-        <w:rPr>
-          <w:rFonts w:asciiTheme="minorHAnsi" w:hAnsiTheme="minorHAnsi" w:cstheme="minorHAnsi"/>
-          <w:lang w:val="ca-ES"/>
-        </w:rPr>
-        <w:t>index</w:t>
-      </w:r>
-      <w:proofErr w:type="spellEnd"/>
-      <w:r>
-        <w:rPr>
-          <w:rFonts w:asciiTheme="minorHAnsi" w:hAnsiTheme="minorHAnsi" w:cstheme="minorHAnsi"/>
-          <w:lang w:val="ca-ES"/>
-        </w:rPr>
-        <w:t>=</w:t>
-      </w:r>
-      <w:proofErr w:type="spellStart"/>
-      <w:r>
-        <w:rPr>
-          <w:rFonts w:asciiTheme="minorHAnsi" w:hAnsiTheme="minorHAnsi" w:cstheme="minorHAnsi"/>
-          <w:lang w:val="ca-ES"/>
-        </w:rPr>
-        <w:t>False</w:t>
-      </w:r>
-      <w:proofErr w:type="spellEnd"/>
-      <w:r>
-        <w:rPr>
-          <w:rFonts w:asciiTheme="minorHAnsi" w:hAnsiTheme="minorHAnsi" w:cstheme="minorHAnsi"/>
-          <w:lang w:val="ca-ES"/>
-        </w:rPr>
-        <w:t>)</w:t>
-      </w:r>
-    </w:p>
-    <w:p>
-      <w:pPr>
-        <w:ind w:left="426"/>
-        <w:rPr>
-          <w:rFonts w:asciiTheme="minorHAnsi" w:hAnsiTheme="minorHAnsi" w:cstheme="minorHAnsi"/>
-          <w:lang w:val="ca-ES"/>
-        </w:rPr>
-      </w:pPr>
-      <w:r>
-        <w:rPr>
-          <w:rFonts w:asciiTheme="minorHAnsi" w:hAnsiTheme="minorHAnsi" w:cstheme="minorHAnsi"/>
-          <w:lang w:val="ca-ES"/>
-        </w:rPr>
-        <w:t>per:</w:t>
-      </w:r>
-    </w:p>
-    <w:p>
-      <w:pPr>
-        <w:ind w:left="426"/>
-        <w:jc w:val="center"/>
-        <w:rPr>
-          <w:rFonts w:asciiTheme="minorHAnsi" w:hAnsiTheme="minorHAnsi" w:cstheme="minorHAnsi"/>
-          <w:lang w:val="ca-ES"/>
-        </w:rPr>
-      </w:pPr>
-      <w:proofErr w:type="spellStart"/>
-      <w:r>
-        <w:rPr>
-          <w:rFonts w:asciiTheme="minorHAnsi" w:hAnsiTheme="minorHAnsi" w:cstheme="minorHAnsi"/>
-          <w:lang w:val="ca-ES"/>
-        </w:rPr>
-        <w:t>td_jug.to_csv</w:t>
-      </w:r>
-      <w:proofErr w:type="spellEnd"/>
-      <w:r>
-        <w:rPr>
-          <w:rFonts w:asciiTheme="minorHAnsi" w:hAnsiTheme="minorHAnsi" w:cstheme="minorHAnsi"/>
-          <w:lang w:val="ca-ES"/>
-        </w:rPr>
-        <w:t>(“</w:t>
-      </w:r>
-      <w:r>
-        <w:rPr>
-          <w:rFonts w:asciiTheme="minorHAnsi" w:hAnsiTheme="minorHAnsi" w:cstheme="minorHAnsi"/>
-          <w:lang w:val="ca-ES"/>
-        </w:rPr>
-        <w:t>e</w:t>
-      </w:r>
-      <w:r>
-        <w:rPr>
-          <w:rFonts w:asciiTheme="minorHAnsi" w:hAnsiTheme="minorHAnsi" w:cstheme="minorHAnsi"/>
-          <w:lang w:val="ca-ES"/>
-        </w:rPr>
-        <w:t xml:space="preserve">stadístiques_jugadors.csv”, </w:t>
-      </w:r>
-      <w:r>
-        <w:rPr>
-          <w:rFonts w:asciiTheme="minorHAnsi" w:hAnsiTheme="minorHAnsi" w:cstheme="minorHAnsi"/>
-          <w:color w:val="FF0000"/>
-          <w:lang w:val="ca-ES"/>
-        </w:rPr>
-        <w:t xml:space="preserve">decimal=”.” </w:t>
-      </w:r>
-      <w:r>
-        <w:rPr>
-          <w:rFonts w:asciiTheme="minorHAnsi" w:hAnsiTheme="minorHAnsi" w:cstheme="minorHAnsi"/>
-          <w:lang w:val="ca-ES"/>
-        </w:rPr>
-        <w:t>,</w:t>
-      </w:r>
-      <w:r>
-        <w:rPr>
-          <w:rFonts w:asciiTheme="minorHAnsi" w:hAnsiTheme="minorHAnsi" w:cstheme="minorHAnsi"/>
-          <w:lang w:val="ca-ES"/>
-        </w:rPr>
-        <w:t xml:space="preserve"> </w:t>
-      </w:r>
-      <w:proofErr w:type="spellStart"/>
-      <w:r>
-        <w:rPr>
-          <w:rFonts w:asciiTheme="minorHAnsi" w:hAnsiTheme="minorHAnsi" w:cstheme="minorHAnsi"/>
-          <w:lang w:val="ca-ES"/>
-        </w:rPr>
-        <w:t>index</w:t>
-      </w:r>
-      <w:proofErr w:type="spellEnd"/>
-      <w:r>
-        <w:rPr>
-          <w:rFonts w:asciiTheme="minorHAnsi" w:hAnsiTheme="minorHAnsi" w:cstheme="minorHAnsi"/>
-          <w:lang w:val="ca-ES"/>
-        </w:rPr>
-        <w:t>=</w:t>
-      </w:r>
-      <w:proofErr w:type="spellStart"/>
-      <w:r>
-        <w:rPr>
-          <w:rFonts w:asciiTheme="minorHAnsi" w:hAnsiTheme="minorHAnsi" w:cstheme="minorHAnsi"/>
-          <w:lang w:val="ca-ES"/>
-        </w:rPr>
-        <w:t>False</w:t>
-      </w:r>
-      <w:proofErr w:type="spellEnd"/>
-      <w:r>
-        <w:rPr>
-          <w:rFonts w:asciiTheme="minorHAnsi" w:hAnsiTheme="minorHAnsi" w:cstheme="minorHAnsi"/>
-          <w:lang w:val="ca-ES"/>
-        </w:rPr>
-        <w:t>)</w:t>
+      <w:r>
+        <w:rPr>
+          <w:rFonts w:ascii="Courier New" w:eastAsia="Times New Roman" w:hAnsi="Courier New" w:cs="Courier New"/>
+          <w:noProof/>
+          <w:color w:val="000000"/>
+          <w:sz w:val="18"/>
+          <w:szCs w:val="20"/>
+          <w:lang w:val="es-ES" w:eastAsia="es-ES"/>
+        </w:rPr>
+        <w:t>index=False)</w:t>
       </w:r>
     </w:p>
     <w:p>
@@ -7983,23 +9237,7 @@
           <w:rFonts w:asciiTheme="minorHAnsi" w:hAnsiTheme="minorHAnsi" w:cstheme="minorHAnsi"/>
           <w:lang w:val="ca-ES"/>
         </w:rPr>
-        <w:t>La codificació o ‘</w:t>
-      </w:r>
-      <w:proofErr w:type="spellStart"/>
-      <w:r>
-        <w:rPr>
-          <w:rFonts w:asciiTheme="minorHAnsi" w:hAnsiTheme="minorHAnsi" w:cstheme="minorHAnsi"/>
-          <w:lang w:val="ca-ES"/>
-        </w:rPr>
-        <w:t>encoding</w:t>
-      </w:r>
-      <w:proofErr w:type="spellEnd"/>
-      <w:r>
-        <w:rPr>
-          <w:rFonts w:asciiTheme="minorHAnsi" w:hAnsiTheme="minorHAnsi" w:cstheme="minorHAnsi"/>
-          <w:lang w:val="ca-ES"/>
-        </w:rPr>
-        <w:t>’ usat és ‘</w:t>
+        <w:t>La codificació o ‘encoding’ usat és ‘</w:t>
       </w:r>
       <w:r>
         <w:rPr>
@@ -8102,26 +9340,23 @@
           <w:lang w:val="ca-ES"/>
         </w:rPr>
       </w:pPr>
-      <w:bookmarkStart w:id="23" w:name="_GoBack"/>
-      <w:bookmarkEnd w:id="23"/>
-    </w:p>
-    <w:p>
-      <w:pPr>
-        <w:ind w:left="426"/>
-        <w:rPr>
-          <w:rFonts w:asciiTheme="minorHAnsi" w:hAnsiTheme="minorHAnsi" w:cstheme="minorHAnsi"/>
-          <w:lang w:val="ca-ES"/>
-        </w:rPr>
-      </w:pPr>
-      <w:hyperlink r:id="rId15" w:history="1">
+      <w:hyperlink r:id="rId19" w:history="1">
         <w:r>
           <w:rPr>
             <w:rStyle w:val="Hipervnculo"/>
+            <w:rFonts w:asciiTheme="minorHAnsi" w:hAnsiTheme="minorHAnsi" w:cstheme="minorHAnsi"/>
             <w:lang w:val="ca-ES"/>
           </w:rPr>
-          <w:t>https://github.com/QuimDJ/Practica1/wiki</w:t>
+          <w:t>https://github.com/jjdiezm/Practica1</w:t>
         </w:r>
       </w:hyperlink>
+      <w:r>
+        <w:rPr>
+          <w:rFonts w:asciiTheme="minorHAnsi" w:hAnsiTheme="minorHAnsi" w:cstheme="minorHAnsi"/>
+          <w:lang w:val="ca-ES"/>
+        </w:rPr>
+        <w:t xml:space="preserve"> </w:t>
+      </w:r>
     </w:p>
     <w:p>
       <w:pPr>
@@ -8150,27 +9385,9 @@
         </w:rPr>
       </w:pPr>
     </w:p>
-    <w:p>
-      <w:pPr>
-        <w:ind w:left="426"/>
-        <w:rPr>
-          <w:rFonts w:asciiTheme="minorHAnsi" w:hAnsiTheme="minorHAnsi" w:cstheme="minorHAnsi"/>
-          <w:lang w:val="ca-ES"/>
-        </w:rPr>
-      </w:pPr>
-    </w:p>
-    <w:p>
-      <w:pPr>
-        <w:ind w:left="426"/>
-        <w:rPr>
-          <w:rFonts w:asciiTheme="minorHAnsi" w:hAnsiTheme="minorHAnsi" w:cstheme="minorHAnsi"/>
-          <w:lang w:val="ca-ES"/>
-        </w:rPr>
-      </w:pPr>
-    </w:p>
     <w:sectPr>
-      <w:headerReference w:type="default" r:id="rId16"/>
-      <w:footerReference w:type="default" r:id="rId17"/>
+      <w:headerReference w:type="default" r:id="rId20"/>
+      <w:footerReference w:type="default" r:id="rId21"/>
       <w:pgSz w:w="12240" w:h="15840"/>
       <w:pgMar w:top="992" w:right="1440" w:bottom="1440" w:left="1276" w:header="425" w:footer="544" w:gutter="0"/>
       <w:cols w:space="720"/>
@@ -8894,7 +10111,7 @@
         <w:rFonts w:ascii="Symbol" w:hAnsi="Symbol" w:hint="default"/>
       </w:rPr>
     </w:lvl>
-    <w:lvl w:ilvl="1" w:tplc="0C0A0003" w:tentative="1">
+    <w:lvl w:ilvl="1" w:tplc="0C0A0003">
       <w:start w:val="1"/>
       <w:numFmt w:val="bullet"/>
       <w:lvlText w:val="o"/>
@@ -9263,6 +10480,119 @@
     </w:lvl>
   </w:abstractNum>
   <w:abstractNum w:abstractNumId="5" w15:restartNumberingAfterBreak="0">
+    <w:nsid w:val="573021C5"/>
+    <w:multiLevelType w:val="hybridMultilevel"/>
+    <w:tmpl w:val="62C83218"/>
+    <w:lvl w:ilvl="0" w:tplc="0C0A0001">
+      <w:start w:val="1"/>
+      <w:numFmt w:val="bullet"/>
+      <w:lvlText w:val=""/>
+      <w:lvlJc w:val="left"/>
+      <w:pPr>
+        <w:ind w:left="720" w:hanging="360"/>
+      </w:pPr>
+      <w:rPr>
+        <w:rFonts w:ascii="Symbol" w:hAnsi="Symbol" w:hint="default"/>
+      </w:rPr>
+    </w:lvl>
+    <w:lvl w:ilvl="1" w:tplc="0C0A0003" w:tentative="1">
+      <w:start w:val="1"/>
+      <w:numFmt w:val="bullet"/>
+      <w:lvlText w:val="o"/>
+      <w:lvlJc w:val="left"/>
+      <w:pPr>
+        <w:ind w:left="1440" w:hanging="360"/>
+      </w:pPr>
+      <w:rPr>
+        <w:rFonts w:ascii="Courier New" w:hAnsi="Courier New" w:cs="Courier New" w:hint="default"/>
+      </w:rPr>
+    </w:lvl>
+    <w:lvl w:ilvl="2" w:tplc="0C0A0005" w:tentative="1">
+      <w:start w:val="1"/>
+      <w:numFmt w:val="bullet"/>
+      <w:lvlText w:val=""/>
+      <w:lvlJc w:val="left"/>
+      <w:pPr>
+        <w:ind w:left="2160" w:hanging="360"/>
+      </w:pPr>
+      <w:rPr>
+        <w:rFonts w:ascii="Wingdings" w:hAnsi="Wingdings" w:hint="default"/>
+      </w:rPr>
+    </w:lvl>
+    <w:lvl w:ilvl="3" w:tplc="0C0A0001" w:tentative="1">
+      <w:start w:val="1"/>
+      <w:numFmt w:val="bullet"/>
+      <w:lvlText w:val=""/>
+      <w:lvlJc w:val="left"/>
+      <w:pPr>
+        <w:ind w:left="2880" w:hanging="360"/>
+      </w:pPr>
+      <w:rPr>
+        <w:rFonts w:ascii="Symbol" w:hAnsi="Symbol" w:hint="default"/>
+      </w:rPr>
+    </w:lvl>
+    <w:lvl w:ilvl="4" w:tplc="0C0A0003" w:tentative="1">
+      <w:start w:val="1"/>
+      <w:numFmt w:val="bullet"/>
+      <w:lvlText w:val="o"/>
+      <w:lvlJc w:val="left"/>
+      <w:pPr>
+        <w:ind w:left="3600" w:hanging="360"/>
+      </w:pPr>
+      <w:rPr>
+        <w:rFonts w:ascii="Courier New" w:hAnsi="Courier New" w:cs="Courier New" w:hint="default"/>
+      </w:rPr>
+    </w:lvl>
+    <w:lvl w:ilvl="5" w:tplc="0C0A0005" w:tentative="1">
+      <w:start w:val="1"/>
+      <w:numFmt w:val="bullet"/>
+      <w:lvlText w:val=""/>
+      <w:lvlJc w:val="left"/>
+      <w:pPr>
+        <w:ind w:left="4320" w:hanging="360"/>
+      </w:pPr>
+      <w:rPr>
+        <w:rFonts w:ascii="Wingdings" w:hAnsi="Wingdings" w:hint="default"/>
+      </w:rPr>
+    </w:lvl>
+    <w:lvl w:ilvl="6" w:tplc="0C0A0001" w:tentative="1">
+      <w:start w:val="1"/>
+      <w:numFmt w:val="bullet"/>
+      <w:lvlText w:val=""/>
+      <w:lvlJc w:val="left"/>
+      <w:pPr>
+        <w:ind w:left="5040" w:hanging="360"/>
+      </w:pPr>
+      <w:rPr>
+        <w:rFonts w:ascii="Symbol" w:hAnsi="Symbol" w:hint="default"/>
+      </w:rPr>
+    </w:lvl>
+    <w:lvl w:ilvl="7" w:tplc="0C0A0003" w:tentative="1">
+      <w:start w:val="1"/>
+      <w:numFmt w:val="bullet"/>
+      <w:lvlText w:val="o"/>
+      <w:lvlJc w:val="left"/>
+      <w:pPr>
+        <w:ind w:left="5760" w:hanging="360"/>
+      </w:pPr>
+      <w:rPr>
+        <w:rFonts w:ascii="Courier New" w:hAnsi="Courier New" w:cs="Courier New" w:hint="default"/>
+      </w:rPr>
+    </w:lvl>
+    <w:lvl w:ilvl="8" w:tplc="0C0A0005" w:tentative="1">
+      <w:start w:val="1"/>
+      <w:numFmt w:val="bullet"/>
+      <w:lvlText w:val=""/>
+      <w:lvlJc w:val="left"/>
+      <w:pPr>
+        <w:ind w:left="6480" w:hanging="360"/>
+      </w:pPr>
+      <w:rPr>
+        <w:rFonts w:ascii="Wingdings" w:hAnsi="Wingdings" w:hint="default"/>
+      </w:rPr>
+    </w:lvl>
+  </w:abstractNum>
+  <w:abstractNum w:abstractNumId="6" w15:restartNumberingAfterBreak="0">
     <w:nsid w:val="5D612EA2"/>
     <w:multiLevelType w:val="hybridMultilevel"/>
     <w:tmpl w:val="61CAF4FC"/>
@@ -9348,7 +10678,7 @@
       </w:pPr>
     </w:lvl>
   </w:abstractNum>
-  <w:abstractNum w:abstractNumId="6" w15:restartNumberingAfterBreak="0">
+  <w:abstractNum w:abstractNumId="7" w15:restartNumberingAfterBreak="0">
     <w:nsid w:val="5DAE1CD4"/>
     <w:multiLevelType w:val="hybridMultilevel"/>
     <w:tmpl w:val="42D0987C"/>
@@ -9434,7 +10764,7 @@
       </w:pPr>
     </w:lvl>
   </w:abstractNum>
-  <w:abstractNum w:abstractNumId="7" w15:restartNumberingAfterBreak="0">
+  <w:abstractNum w:abstractNumId="8" w15:restartNumberingAfterBreak="0">
     <w:nsid w:val="5FAD380A"/>
     <w:multiLevelType w:val="hybridMultilevel"/>
     <w:tmpl w:val="22AC7D78"/>
@@ -9547,7 +10877,7 @@
       </w:rPr>
     </w:lvl>
   </w:abstractNum>
-  <w:abstractNum w:abstractNumId="8" w15:restartNumberingAfterBreak="0">
+  <w:abstractNum w:abstractNumId="9" w15:restartNumberingAfterBreak="0">
     <w:nsid w:val="66730CE2"/>
     <w:multiLevelType w:val="hybridMultilevel"/>
     <w:tmpl w:val="EE88919C"/>
@@ -9759,7 +11089,7 @@
       </w:rPr>
     </w:lvl>
   </w:abstractNum>
-  <w:abstractNum w:abstractNumId="9" w15:restartNumberingAfterBreak="0">
+  <w:abstractNum w:abstractNumId="10" w15:restartNumberingAfterBreak="0">
     <w:nsid w:val="66F468CB"/>
     <w:multiLevelType w:val="hybridMultilevel"/>
     <w:tmpl w:val="188E72B0"/>
@@ -9845,7 +11175,7 @@
       </w:pPr>
     </w:lvl>
   </w:abstractNum>
-  <w:abstractNum w:abstractNumId="10" w15:restartNumberingAfterBreak="0">
+  <w:abstractNum w:abstractNumId="11" w15:restartNumberingAfterBreak="0">
     <w:nsid w:val="6D5811D3"/>
     <w:multiLevelType w:val="hybridMultilevel"/>
     <w:tmpl w:val="13F62AD0"/>
@@ -9958,7 +11288,7 @@
       </w:rPr>
     </w:lvl>
   </w:abstractNum>
-  <w:abstractNum w:abstractNumId="11" w15:restartNumberingAfterBreak="0">
+  <w:abstractNum w:abstractNumId="12" w15:restartNumberingAfterBreak="0">
     <w:nsid w:val="6DE07E4C"/>
     <w:multiLevelType w:val="hybridMultilevel"/>
     <w:tmpl w:val="02E8BCFC"/>
@@ -10071,7 +11401,7 @@
       </w:rPr>
     </w:lvl>
   </w:abstractNum>
-  <w:abstractNum w:abstractNumId="12" w15:restartNumberingAfterBreak="0">
+  <w:abstractNum w:abstractNumId="13" w15:restartNumberingAfterBreak="0">
     <w:nsid w:val="70F960CF"/>
     <w:multiLevelType w:val="hybridMultilevel"/>
     <w:tmpl w:val="73C48394"/>
@@ -10184,7 +11514,7 @@
       </w:rPr>
     </w:lvl>
   </w:abstractNum>
-  <w:abstractNum w:abstractNumId="13" w15:restartNumberingAfterBreak="0">
+  <w:abstractNum w:abstractNumId="14" w15:restartNumberingAfterBreak="0">
     <w:nsid w:val="7603291F"/>
     <w:multiLevelType w:val="hybridMultilevel"/>
     <w:tmpl w:val="A954ABFC"/>
@@ -10285,19 +11615,19 @@
     </w:lvl>
   </w:abstractNum>
   <w:num w:numId="1">
-    <w:abstractNumId w:val="7"/>
+    <w:abstractNumId w:val="8"/>
   </w:num>
   <w:num w:numId="2">
-    <w:abstractNumId w:val="5"/>
+    <w:abstractNumId w:val="6"/>
   </w:num>
   <w:num w:numId="3">
+    <w:abstractNumId w:val="10"/>
+  </w:num>
+  <w:num w:numId="4">
     <w:abstractNumId w:val="9"/>
   </w:num>
-  <w:num w:numId="4">
-    <w:abstractNumId w:val="8"/>
-  </w:num>
   <w:num w:numId="5">
-    <w:abstractNumId w:val="6"/>
+    <w:abstractNumId w:val="7"/>
   </w:num>
   <w:num w:numId="6">
     <w:abstractNumId w:val="2"/>
@@ -10306,25 +11636,28 @@
     <w:abstractNumId w:val="3"/>
   </w:num>
   <w:num w:numId="8">
-    <w:abstractNumId w:val="11"/>
+    <w:abstractNumId w:val="12"/>
   </w:num>
   <w:num w:numId="9">
-    <w:abstractNumId w:val="12"/>
+    <w:abstractNumId w:val="13"/>
   </w:num>
   <w:num w:numId="10">
     <w:abstractNumId w:val="0"/>
   </w:num>
   <w:num w:numId="11">
-    <w:abstractNumId w:val="13"/>
+    <w:abstractNumId w:val="14"/>
   </w:num>
   <w:num w:numId="12">
     <w:abstractNumId w:val="4"/>
   </w:num>
   <w:num w:numId="13">
-    <w:abstractNumId w:val="10"/>
+    <w:abstractNumId w:val="11"/>
   </w:num>
   <w:num w:numId="14">
     <w:abstractNumId w:val="1"/>
+  </w:num>
+  <w:num w:numId="15">
+    <w:abstractNumId w:val="5"/>
   </w:num>
 </w:numbering>
 </file>
@@ -11016,6 +12349,71 @@
       </w:tblBorders>
     </w:tblPr>
   </w:style>
+  <w:style w:type="character" w:styleId="Mencinsinresolver">
+    <w:name w:val="Unresolved Mention"/>
+    <w:basedOn w:val="Fuentedeprrafopredeter"/>
+    <w:uiPriority w:val="99"/>
+    <w:semiHidden/>
+    <w:unhideWhenUsed/>
+    <w:rsid w:val="00654FEA"/>
+    <w:rPr>
+      <w:color w:val="605E5C"/>
+      <w:shd w:val="clear" w:color="auto" w:fill="E1DFDD"/>
+    </w:rPr>
+  </w:style>
+  <w:style w:type="paragraph" w:styleId="HTMLconformatoprevio">
+    <w:name w:val="HTML Preformatted"/>
+    <w:basedOn w:val="Normal"/>
+    <w:link w:val="HTMLconformatoprevioCar"/>
+    <w:uiPriority w:val="99"/>
+    <w:semiHidden/>
+    <w:unhideWhenUsed/>
+    <w:rsid w:val="003D0E3E"/>
+    <w:pPr>
+      <w:tabs>
+        <w:tab w:val="left" w:pos="916"/>
+        <w:tab w:val="left" w:pos="1832"/>
+        <w:tab w:val="left" w:pos="2748"/>
+        <w:tab w:val="left" w:pos="3664"/>
+        <w:tab w:val="left" w:pos="4580"/>
+        <w:tab w:val="left" w:pos="5496"/>
+        <w:tab w:val="left" w:pos="6412"/>
+        <w:tab w:val="left" w:pos="7328"/>
+        <w:tab w:val="left" w:pos="8244"/>
+        <w:tab w:val="left" w:pos="9160"/>
+        <w:tab w:val="left" w:pos="10076"/>
+        <w:tab w:val="left" w:pos="10992"/>
+        <w:tab w:val="left" w:pos="11908"/>
+        <w:tab w:val="left" w:pos="12824"/>
+        <w:tab w:val="left" w:pos="13740"/>
+        <w:tab w:val="left" w:pos="14656"/>
+      </w:tabs>
+      <w:spacing w:after="0" w:line="240" w:lineRule="auto"/>
+      <w:ind w:left="0" w:firstLine="0"/>
+      <w:jc w:val="left"/>
+    </w:pPr>
+    <w:rPr>
+      <w:rFonts w:ascii="Courier New" w:eastAsia="Times New Roman" w:hAnsi="Courier New" w:cs="Courier New"/>
+      <w:color w:val="auto"/>
+      <w:sz w:val="20"/>
+      <w:szCs w:val="20"/>
+      <w:lang w:val="es-ES" w:eastAsia="es-ES"/>
+    </w:rPr>
+  </w:style>
+  <w:style w:type="character" w:customStyle="1" w:styleId="HTMLconformatoprevioCar">
+    <w:name w:val="HTML con formato previo Car"/>
+    <w:basedOn w:val="Fuentedeprrafopredeter"/>
+    <w:link w:val="HTMLconformatoprevio"/>
+    <w:uiPriority w:val="99"/>
+    <w:semiHidden/>
+    <w:rsid w:val="003D0E3E"/>
+    <w:rPr>
+      <w:rFonts w:ascii="Courier New" w:eastAsia="Times New Roman" w:hAnsi="Courier New" w:cs="Courier New"/>
+      <w:sz w:val="20"/>
+      <w:szCs w:val="20"/>
+      <w:lang w:val="es-ES" w:eastAsia="es-ES"/>
+    </w:rPr>
+  </w:style>
 </w:styles>
 </file>
 
@@ -11319,7 +12717,7 @@
 </file>
 
 <file path=customXml/itemProps1.xml><?xml version="1.0" encoding="utf-8"?>
-<ds:datastoreItem xmlns:ds="http://schemas.openxmlformats.org/officeDocument/2006/customXml" ds:itemID="{71C89636-9C43-47FF-B244-C25988BBF4B3}">
+<ds:datastoreItem xmlns:ds="http://schemas.openxmlformats.org/officeDocument/2006/customXml" ds:itemID="{0C1DC2FE-926F-420E-A34C-75404876E450}">
   <ds:schemaRefs>
     <ds:schemaRef ds:uri="http://schemas.openxmlformats.org/officeDocument/2006/bibliography"/>
   </ds:schemaRefs>

</xml_diff>

<commit_message>
Retocs finals a l'informe i elaboració dels PDF
</commit_message>
<xml_diff>
--- a/ENTREGA/INFORME_Practica1_Webscraping.docx
+++ b/ENTREGA/INFORME_Practica1_Webscraping.docx
@@ -536,8 +536,6 @@
         <w:pStyle w:val="TDC1"/>
       </w:pPr>
     </w:p>
-    <w:bookmarkStart w:id="0" w:name="_GoBack"/>
-    <w:bookmarkEnd w:id="0"/>
     <w:p>
       <w:pPr>
         <w:pStyle w:val="TDC1"/>
@@ -1328,7 +1326,7 @@
             <w:noProof/>
             <w:webHidden/>
           </w:rPr>
-          <w:t>8</w:t>
+          <w:t>9</w:t>
         </w:r>
         <w:r>
           <w:rPr>
@@ -1416,7 +1414,7 @@
             <w:noProof/>
             <w:webHidden/>
           </w:rPr>
-          <w:t>10</w:t>
+          <w:t>11</w:t>
         </w:r>
         <w:r>
           <w:rPr>
@@ -1510,9 +1508,9 @@
           <w:lang w:val="ca-ES"/>
         </w:rPr>
       </w:pPr>
-      <w:bookmarkStart w:id="1" w:name="_Toc5037394"/>
-      <w:bookmarkStart w:id="2" w:name="_Toc5038067"/>
-      <w:bookmarkStart w:id="3" w:name="_Toc5465444"/>
+      <w:bookmarkStart w:id="0" w:name="_Toc5037394"/>
+      <w:bookmarkStart w:id="1" w:name="_Toc5038067"/>
+      <w:bookmarkStart w:id="2" w:name="_Toc5465444"/>
       <w:r>
         <w:rPr>
           <w:rFonts w:asciiTheme="majorHAnsi" w:hAnsiTheme="majorHAnsi" w:cstheme="majorHAnsi"/>
@@ -1531,9 +1529,9 @@
         </w:rPr>
         <w:t>.</w:t>
       </w:r>
+      <w:bookmarkEnd w:id="0"/>
       <w:bookmarkEnd w:id="1"/>
       <w:bookmarkEnd w:id="2"/>
-      <w:bookmarkEnd w:id="3"/>
     </w:p>
     <w:p>
       <w:pPr>
@@ -1587,8 +1585,8 @@
           <w:lang w:val="ca-ES"/>
         </w:rPr>
       </w:pPr>
-      <w:bookmarkStart w:id="4" w:name="_Toc5038068"/>
-      <w:bookmarkStart w:id="5" w:name="_Toc5465445"/>
+      <w:bookmarkStart w:id="3" w:name="_Toc5038068"/>
+      <w:bookmarkStart w:id="4" w:name="_Toc5465445"/>
       <w:r>
         <w:rPr>
           <w:rFonts w:asciiTheme="majorHAnsi" w:hAnsiTheme="majorHAnsi" w:cstheme="majorHAnsi"/>
@@ -1598,8 +1596,8 @@
         </w:rPr>
         <w:t>Definir un títol pel dataset. Triar un títol que sigui descriptiu.</w:t>
       </w:r>
+      <w:bookmarkEnd w:id="3"/>
       <w:bookmarkEnd w:id="4"/>
-      <w:bookmarkEnd w:id="5"/>
       <w:r>
         <w:rPr>
           <w:rFonts w:asciiTheme="majorHAnsi" w:hAnsiTheme="majorHAnsi" w:cstheme="majorHAnsi"/>
@@ -1708,7 +1706,7 @@
         </w:rPr>
         <w:t xml:space="preserve"> </w:t>
       </w:r>
-      <w:bookmarkStart w:id="6" w:name="_Hlk5391258"/>
+      <w:bookmarkStart w:id="5" w:name="_Hlk5391258"/>
       <w:r>
         <w:rPr>
           <w:rFonts w:asciiTheme="minorHAnsi" w:hAnsiTheme="minorHAnsi" w:cstheme="minorHAnsi"/>
@@ -1741,7 +1739,7 @@
         </w:rPr>
         <w:t xml:space="preserve"> </w:t>
       </w:r>
-      <w:bookmarkEnd w:id="6"/>
+      <w:bookmarkEnd w:id="5"/>
       <w:r>
         <w:rPr>
           <w:rFonts w:asciiTheme="minorHAnsi" w:hAnsiTheme="minorHAnsi" w:cstheme="minorHAnsi"/>
@@ -1805,8 +1803,8 @@
           <w:lang w:val="ca-ES"/>
         </w:rPr>
       </w:pPr>
-      <w:bookmarkStart w:id="7" w:name="_Toc5038069"/>
-      <w:bookmarkStart w:id="8" w:name="_Toc5465446"/>
+      <w:bookmarkStart w:id="6" w:name="_Toc5038069"/>
+      <w:bookmarkStart w:id="7" w:name="_Toc5465446"/>
       <w:r>
         <w:rPr>
           <w:rFonts w:asciiTheme="majorHAnsi" w:hAnsiTheme="majorHAnsi" w:cstheme="majorHAnsi"/>
@@ -1816,8 +1814,8 @@
         </w:rPr>
         <w:t>Descripció del dataset. Desenvolupar una descripció breu del conjunt de dades que s'ha extret (és necessari que aquesta descripció tingui sentit amb el títol triat).</w:t>
       </w:r>
+      <w:bookmarkEnd w:id="6"/>
       <w:bookmarkEnd w:id="7"/>
-      <w:bookmarkEnd w:id="8"/>
       <w:r>
         <w:rPr>
           <w:rFonts w:asciiTheme="majorHAnsi" w:hAnsiTheme="majorHAnsi" w:cstheme="majorHAnsi"/>
@@ -2103,8 +2101,8 @@
           <w:lang w:val="ca-ES"/>
         </w:rPr>
       </w:pPr>
-      <w:bookmarkStart w:id="9" w:name="_Toc5038070"/>
-      <w:bookmarkStart w:id="10" w:name="_Toc5465447"/>
+      <w:bookmarkStart w:id="8" w:name="_Toc5038070"/>
+      <w:bookmarkStart w:id="9" w:name="_Toc5465447"/>
       <w:r>
         <w:rPr>
           <w:rFonts w:asciiTheme="majorHAnsi" w:hAnsiTheme="majorHAnsi" w:cstheme="majorHAnsi"/>
@@ -2114,8 +2112,8 @@
         </w:rPr>
         <w:t>Representació gràfica. Presentar una imatge o esquema que identifiqui el dataset visualment</w:t>
       </w:r>
+      <w:bookmarkEnd w:id="8"/>
       <w:bookmarkEnd w:id="9"/>
-      <w:bookmarkEnd w:id="10"/>
       <w:r>
         <w:rPr>
           <w:rFonts w:asciiTheme="majorHAnsi" w:hAnsiTheme="majorHAnsi" w:cstheme="majorHAnsi"/>
@@ -2309,8 +2307,8 @@
           <w:lang w:val="ca-ES"/>
         </w:rPr>
       </w:pPr>
-      <w:bookmarkStart w:id="11" w:name="_Toc5038071"/>
-      <w:bookmarkStart w:id="12" w:name="_Toc5465448"/>
+      <w:bookmarkStart w:id="10" w:name="_Toc5038071"/>
+      <w:bookmarkStart w:id="11" w:name="_Toc5465448"/>
       <w:r>
         <w:rPr>
           <w:rFonts w:asciiTheme="majorHAnsi" w:hAnsiTheme="majorHAnsi" w:cstheme="majorHAnsi"/>
@@ -2321,8 +2319,8 @@
         <w:lastRenderedPageBreak/>
         <w:t>Contingut. Explicar els camps que inclou el dataset, el període de temps de les dades i com s'ha recollit.</w:t>
       </w:r>
+      <w:bookmarkEnd w:id="10"/>
       <w:bookmarkEnd w:id="11"/>
-      <w:bookmarkEnd w:id="12"/>
       <w:r>
         <w:rPr>
           <w:rFonts w:asciiTheme="majorHAnsi" w:hAnsiTheme="majorHAnsi" w:cstheme="majorHAnsi"/>
@@ -2604,7 +2602,7 @@
           <w:lang w:val="ca-ES"/>
         </w:rPr>
       </w:pPr>
-      <w:bookmarkStart w:id="13" w:name="_Hlk5048935"/>
+      <w:bookmarkStart w:id="12" w:name="_Hlk5048935"/>
       <w:r>
         <w:rPr>
           <w:b/>
@@ -2668,7 +2666,7 @@
         </w:rPr>
         <w:t xml:space="preserve">: Dades </w:t>
       </w:r>
-      <w:bookmarkEnd w:id="13"/>
+      <w:bookmarkEnd w:id="12"/>
       <w:r>
         <w:rPr>
           <w:i w:val="0"/>
@@ -2799,7 +2797,7 @@
           <w:lang w:val="ca-ES"/>
         </w:rPr>
       </w:pPr>
-      <w:bookmarkStart w:id="14" w:name="_Hlk5055161"/>
+      <w:bookmarkStart w:id="13" w:name="_Hlk5055161"/>
       <w:r>
         <w:rPr>
           <w:b/>
@@ -2884,7 +2882,7 @@
         </w:rPr>
         <w:t xml:space="preserve">Dades estadístiques </w:t>
       </w:r>
-      <w:bookmarkEnd w:id="14"/>
+      <w:bookmarkEnd w:id="13"/>
       <w:r>
         <w:rPr>
           <w:sz w:val="18"/>
@@ -4846,8 +4844,8 @@
           <w:lang w:val="ca-ES"/>
         </w:rPr>
       </w:pPr>
-      <w:bookmarkStart w:id="15" w:name="_Toc5038072"/>
-      <w:bookmarkStart w:id="16" w:name="_Toc5465449"/>
+      <w:bookmarkStart w:id="14" w:name="_Toc5038072"/>
+      <w:bookmarkStart w:id="15" w:name="_Toc5465449"/>
       <w:r>
         <w:rPr>
           <w:rFonts w:asciiTheme="majorHAnsi" w:hAnsiTheme="majorHAnsi" w:cstheme="majorHAnsi"/>
@@ -4857,8 +4855,8 @@
         </w:rPr>
         <w:t>Agraïments. Presentar el propietari del conjunt de dades. És necessari incloure cites de recerca o anàlisis anteriors (si n'hi ha).</w:t>
       </w:r>
+      <w:bookmarkEnd w:id="14"/>
       <w:bookmarkEnd w:id="15"/>
-      <w:bookmarkEnd w:id="16"/>
       <w:r>
         <w:rPr>
           <w:rFonts w:asciiTheme="majorHAnsi" w:hAnsiTheme="majorHAnsi" w:cstheme="majorHAnsi"/>
@@ -4923,8 +4921,8 @@
           <w:lang w:val="ca-ES"/>
         </w:rPr>
       </w:pPr>
-      <w:bookmarkStart w:id="17" w:name="_Toc5038073"/>
-      <w:bookmarkStart w:id="18" w:name="_Toc5465450"/>
+      <w:bookmarkStart w:id="16" w:name="_Toc5038073"/>
+      <w:bookmarkStart w:id="17" w:name="_Toc5465450"/>
       <w:r>
         <w:rPr>
           <w:rFonts w:asciiTheme="majorHAnsi" w:hAnsiTheme="majorHAnsi" w:cstheme="majorHAnsi"/>
@@ -4934,8 +4932,8 @@
         </w:rPr>
         <w:t>Inspiració. Explicar per què és interessant aquest conjunt de dades i quines preguntes es pretenen respondre.</w:t>
       </w:r>
+      <w:bookmarkEnd w:id="16"/>
       <w:bookmarkEnd w:id="17"/>
-      <w:bookmarkEnd w:id="18"/>
       <w:r>
         <w:rPr>
           <w:rFonts w:asciiTheme="majorHAnsi" w:hAnsiTheme="majorHAnsi" w:cstheme="majorHAnsi"/>
@@ -5550,8 +5548,8 @@
           <w:lang w:val="ca-ES"/>
         </w:rPr>
       </w:pPr>
-      <w:bookmarkStart w:id="19" w:name="_Toc5038074"/>
-      <w:bookmarkStart w:id="20" w:name="_Toc5465451"/>
+      <w:bookmarkStart w:id="18" w:name="_Toc5038074"/>
+      <w:bookmarkStart w:id="19" w:name="_Toc5465451"/>
       <w:r>
         <w:rPr>
           <w:rFonts w:asciiTheme="majorHAnsi" w:hAnsiTheme="majorHAnsi" w:cstheme="majorHAnsi"/>
@@ -5561,8 +5559,8 @@
         </w:rPr>
         <w:t>Llicència. Seleccionar una d'aquestes llicències pel dataset resultant i explicar el motiu de la seva selecció:</w:t>
       </w:r>
+      <w:bookmarkEnd w:id="18"/>
       <w:bookmarkEnd w:id="19"/>
-      <w:bookmarkEnd w:id="20"/>
       <w:r>
         <w:rPr>
           <w:rFonts w:asciiTheme="majorHAnsi" w:hAnsiTheme="majorHAnsi" w:cstheme="majorHAnsi"/>
@@ -6466,19 +6464,685 @@
           <w:lang w:val="ca-ES"/>
         </w:rPr>
       </w:pPr>
-      <w:r>
-        <w:rPr>
-          <w:rFonts w:asciiTheme="minorHAnsi" w:hAnsiTheme="minorHAnsi" w:cstheme="minorHAnsi"/>
-          <w:lang w:val="ca-ES"/>
-        </w:rPr>
-        <w:t>Per aquest motiu n</w:t>
-      </w:r>
-      <w:r>
-        <w:rPr>
-          <w:rFonts w:asciiTheme="minorHAnsi" w:hAnsiTheme="minorHAnsi" w:cstheme="minorHAnsi"/>
-          <w:lang w:val="ca-ES"/>
-        </w:rPr>
-        <w:t xml:space="preserve">osaltres triem una llicència CC que no es proposa a l’enunciat per ser </w:t>
+    </w:p>
+    <w:p>
+      <w:pPr>
+        <w:rPr>
+          <w:rFonts w:asciiTheme="minorHAnsi" w:hAnsiTheme="minorHAnsi" w:cstheme="minorHAnsi"/>
+          <w:lang w:val="ca-ES"/>
+        </w:rPr>
+      </w:pPr>
+      <w:r>
+        <w:rPr>
+          <w:rFonts w:asciiTheme="minorHAnsi" w:hAnsiTheme="minorHAnsi" w:cstheme="minorHAnsi"/>
+          <w:lang w:val="ca-ES"/>
+        </w:rPr>
+        <w:t>De les proposades:</w:t>
+      </w:r>
+    </w:p>
+    <w:p>
+      <w:pPr>
+        <w:rPr>
+          <w:rFonts w:asciiTheme="minorHAnsi" w:hAnsiTheme="minorHAnsi" w:cstheme="minorHAnsi"/>
+          <w:lang w:val="ca-ES"/>
+        </w:rPr>
+      </w:pPr>
+    </w:p>
+    <w:tbl>
+      <w:tblPr>
+        <w:tblStyle w:val="Tablaconcuadrcula"/>
+        <w:tblW w:w="0" w:type="auto"/>
+        <w:tblInd w:w="10" w:type="dxa"/>
+        <w:tblLook w:val="04A0" w:firstRow="1" w:lastRow="0" w:firstColumn="1" w:lastColumn="0" w:noHBand="0" w:noVBand="1"/>
+      </w:tblPr>
+      <w:tblGrid>
+        <w:gridCol w:w="3246"/>
+        <w:gridCol w:w="6237"/>
+      </w:tblGrid>
+      <w:tr>
+        <w:tc>
+          <w:tcPr>
+            <w:tcW w:w="3246" w:type="dxa"/>
+          </w:tcPr>
+          <w:p>
+            <w:pPr>
+              <w:ind w:left="0" w:firstLine="0"/>
+              <w:rPr>
+                <w:rFonts w:asciiTheme="minorHAnsi" w:hAnsiTheme="minorHAnsi" w:cstheme="minorHAnsi"/>
+                <w:lang w:val="ca-ES"/>
+              </w:rPr>
+            </w:pPr>
+            <w:r>
+              <w:rPr>
+                <w:rFonts w:asciiTheme="minorHAnsi" w:hAnsiTheme="minorHAnsi" w:cstheme="minorHAnsi"/>
+                <w:lang w:val="ca-ES"/>
+              </w:rPr>
+              <w:t>Llicència</w:t>
+            </w:r>
+          </w:p>
+        </w:tc>
+        <w:tc>
+          <w:tcPr>
+            <w:tcW w:w="6237" w:type="dxa"/>
+          </w:tcPr>
+          <w:p>
+            <w:pPr>
+              <w:ind w:left="0" w:firstLine="0"/>
+              <w:rPr>
+                <w:rFonts w:asciiTheme="minorHAnsi" w:hAnsiTheme="minorHAnsi" w:cstheme="minorHAnsi"/>
+                <w:lang w:val="ca-ES"/>
+              </w:rPr>
+            </w:pPr>
+            <w:r>
+              <w:rPr>
+                <w:rFonts w:asciiTheme="minorHAnsi" w:hAnsiTheme="minorHAnsi" w:cstheme="minorHAnsi"/>
+                <w:lang w:val="ca-ES"/>
+              </w:rPr>
+              <w:t>Característiques</w:t>
+            </w:r>
+          </w:p>
+        </w:tc>
+      </w:tr>
+      <w:tr>
+        <w:tc>
+          <w:tcPr>
+            <w:tcW w:w="3246" w:type="dxa"/>
+          </w:tcPr>
+          <w:p>
+            <w:pPr>
+              <w:ind w:left="0" w:firstLine="0"/>
+              <w:rPr>
+                <w:rFonts w:asciiTheme="minorHAnsi" w:hAnsiTheme="minorHAnsi" w:cstheme="minorHAnsi"/>
+                <w:noProof/>
+                <w:lang w:val="ca-ES"/>
+              </w:rPr>
+            </w:pPr>
+            <w:r>
+              <w:rPr>
+                <w:rFonts w:asciiTheme="minorHAnsi" w:hAnsiTheme="minorHAnsi" w:cstheme="minorHAnsi"/>
+                <w:noProof/>
+                <w:lang w:val="ca-ES"/>
+              </w:rPr>
+              <w:t>Released Under CC0: Public Domain License</w:t>
+            </w:r>
+          </w:p>
+        </w:tc>
+        <w:tc>
+          <w:tcPr>
+            <w:tcW w:w="6237" w:type="dxa"/>
+          </w:tcPr>
+          <w:p>
+            <w:pPr>
+              <w:ind w:left="0" w:firstLine="0"/>
+              <w:rPr>
+                <w:rFonts w:asciiTheme="minorHAnsi" w:hAnsiTheme="minorHAnsi" w:cstheme="minorHAnsi"/>
+                <w:lang w:val="ca-ES"/>
+              </w:rPr>
+            </w:pPr>
+            <w:r>
+              <w:rPr>
+                <w:rFonts w:asciiTheme="minorHAnsi" w:hAnsiTheme="minorHAnsi" w:cstheme="minorHAnsi"/>
+                <w:lang w:val="ca-ES"/>
+              </w:rPr>
+              <w:t>Llicència sense drets reservats</w:t>
+            </w:r>
+            <w:r>
+              <w:rPr>
+                <w:rFonts w:asciiTheme="minorHAnsi" w:hAnsiTheme="minorHAnsi" w:cstheme="minorHAnsi"/>
+                <w:lang w:val="ca-ES"/>
+              </w:rPr>
+              <w:t>, es pot fer el que es vulgui amb el codi i les dades.</w:t>
+            </w:r>
+          </w:p>
+        </w:tc>
+      </w:tr>
+      <w:tr>
+        <w:tc>
+          <w:tcPr>
+            <w:tcW w:w="3246" w:type="dxa"/>
+          </w:tcPr>
+          <w:p>
+            <w:pPr>
+              <w:ind w:left="0" w:firstLine="0"/>
+              <w:rPr>
+                <w:rFonts w:asciiTheme="minorHAnsi" w:hAnsiTheme="minorHAnsi" w:cstheme="minorHAnsi"/>
+                <w:noProof/>
+                <w:lang w:val="ca-ES"/>
+              </w:rPr>
+            </w:pPr>
+            <w:r>
+              <w:rPr>
+                <w:rFonts w:asciiTheme="minorHAnsi" w:hAnsiTheme="minorHAnsi" w:cstheme="minorHAnsi"/>
+                <w:noProof/>
+                <w:lang w:val="ca-ES"/>
+              </w:rPr>
+              <w:t>Released Under CC BY-NC-SA 4.0 License</w:t>
+            </w:r>
+          </w:p>
+        </w:tc>
+        <w:tc>
+          <w:tcPr>
+            <w:tcW w:w="6237" w:type="dxa"/>
+          </w:tcPr>
+          <w:p>
+            <w:pPr>
+              <w:ind w:left="0" w:firstLine="0"/>
+              <w:rPr>
+                <w:rFonts w:asciiTheme="minorHAnsi" w:hAnsiTheme="minorHAnsi" w:cstheme="minorHAnsi"/>
+                <w:lang w:val="ca-ES"/>
+              </w:rPr>
+            </w:pPr>
+            <w:r>
+              <w:rPr>
+                <w:rFonts w:asciiTheme="minorHAnsi" w:hAnsiTheme="minorHAnsi" w:cstheme="minorHAnsi"/>
+                <w:lang w:val="ca-ES"/>
+              </w:rPr>
+              <w:t>Aquesta reserva el dret de:</w:t>
+            </w:r>
+          </w:p>
+          <w:p>
+            <w:pPr>
+              <w:ind w:left="0" w:firstLine="0"/>
+              <w:rPr>
+                <w:rFonts w:asciiTheme="minorHAnsi" w:hAnsiTheme="minorHAnsi" w:cstheme="minorHAnsi"/>
+                <w:lang w:val="ca-ES"/>
+              </w:rPr>
+            </w:pPr>
+            <w:r>
+              <w:rPr>
+                <w:rFonts w:asciiTheme="minorHAnsi" w:hAnsiTheme="minorHAnsi" w:cstheme="minorHAnsi"/>
+                <w:b/>
+                <w:lang w:val="ca-ES"/>
+              </w:rPr>
+              <w:t>Reconeixement</w:t>
+            </w:r>
+            <w:r>
+              <w:rPr>
+                <w:rFonts w:asciiTheme="minorHAnsi" w:hAnsiTheme="minorHAnsi" w:cstheme="minorHAnsi"/>
+                <w:lang w:val="ca-ES"/>
+              </w:rPr>
+              <w:t xml:space="preserve"> — Heu de reconèixer l'autoria de manera apropiada, proporcionar un enllaç a la llicència i indicar si heu fet algun canvi. Podeu fer-ho de qualsevol manera raonable, però no d'una manera que suggereixi que el </w:t>
+            </w:r>
+            <w:proofErr w:type="spellStart"/>
+            <w:r>
+              <w:rPr>
+                <w:rFonts w:asciiTheme="minorHAnsi" w:hAnsiTheme="minorHAnsi" w:cstheme="minorHAnsi"/>
+                <w:lang w:val="ca-ES"/>
+              </w:rPr>
+              <w:t>llicenciador</w:t>
+            </w:r>
+            <w:proofErr w:type="spellEnd"/>
+            <w:r>
+              <w:rPr>
+                <w:rFonts w:asciiTheme="minorHAnsi" w:hAnsiTheme="minorHAnsi" w:cstheme="minorHAnsi"/>
+                <w:lang w:val="ca-ES"/>
+              </w:rPr>
+              <w:t xml:space="preserve"> us dóna suport o patrocina l'ús que en feu.</w:t>
+            </w:r>
+          </w:p>
+          <w:p>
+            <w:pPr>
+              <w:ind w:left="0" w:firstLine="0"/>
+              <w:rPr>
+                <w:rFonts w:asciiTheme="minorHAnsi" w:hAnsiTheme="minorHAnsi" w:cstheme="minorHAnsi"/>
+                <w:lang w:val="ca-ES"/>
+              </w:rPr>
+            </w:pPr>
+            <w:proofErr w:type="spellStart"/>
+            <w:r>
+              <w:rPr>
+                <w:rFonts w:asciiTheme="minorHAnsi" w:hAnsiTheme="minorHAnsi" w:cstheme="minorHAnsi"/>
+                <w:b/>
+                <w:lang w:val="ca-ES"/>
+              </w:rPr>
+              <w:t>NoComercial</w:t>
+            </w:r>
+            <w:proofErr w:type="spellEnd"/>
+            <w:r>
+              <w:rPr>
+                <w:rFonts w:asciiTheme="minorHAnsi" w:hAnsiTheme="minorHAnsi" w:cstheme="minorHAnsi"/>
+                <w:lang w:val="ca-ES"/>
+              </w:rPr>
+              <w:t xml:space="preserve"> — No podeu utilitzar el material per a finalitats comercials.</w:t>
+            </w:r>
+          </w:p>
+          <w:p>
+            <w:pPr>
+              <w:ind w:left="0" w:firstLine="0"/>
+              <w:rPr>
+                <w:rFonts w:asciiTheme="minorHAnsi" w:hAnsiTheme="minorHAnsi" w:cstheme="minorHAnsi"/>
+                <w:lang w:val="ca-ES"/>
+              </w:rPr>
+            </w:pPr>
+            <w:r>
+              <w:rPr>
+                <w:rFonts w:asciiTheme="minorHAnsi" w:hAnsiTheme="minorHAnsi" w:cstheme="minorHAnsi"/>
+                <w:b/>
+                <w:lang w:val="ca-ES"/>
+              </w:rPr>
+              <w:t>Compartir</w:t>
+            </w:r>
+            <w:r>
+              <w:rPr>
+                <w:rFonts w:asciiTheme="minorHAnsi" w:hAnsiTheme="minorHAnsi" w:cstheme="minorHAnsi"/>
+                <w:b/>
+                <w:lang w:val="ca-ES"/>
+              </w:rPr>
+              <w:t xml:space="preserve"> </w:t>
+            </w:r>
+            <w:r>
+              <w:rPr>
+                <w:rFonts w:asciiTheme="minorHAnsi" w:hAnsiTheme="minorHAnsi" w:cstheme="minorHAnsi"/>
+                <w:b/>
+                <w:lang w:val="ca-ES"/>
+              </w:rPr>
+              <w:t>Igual</w:t>
+            </w:r>
+            <w:r>
+              <w:rPr>
+                <w:rFonts w:asciiTheme="minorHAnsi" w:hAnsiTheme="minorHAnsi" w:cstheme="minorHAnsi"/>
+                <w:lang w:val="ca-ES"/>
+              </w:rPr>
+              <w:t xml:space="preserve"> — Si remescleu, transformeu o creeu a partir del material, heu de difondre les vostres creacions amb la mateixa llicència que l'obra original.</w:t>
+            </w:r>
+          </w:p>
+        </w:tc>
+      </w:tr>
+      <w:tr>
+        <w:tc>
+          <w:tcPr>
+            <w:tcW w:w="3246" w:type="dxa"/>
+          </w:tcPr>
+          <w:p>
+            <w:pPr>
+              <w:ind w:left="0" w:firstLine="0"/>
+              <w:rPr>
+                <w:rFonts w:asciiTheme="minorHAnsi" w:hAnsiTheme="minorHAnsi" w:cstheme="minorHAnsi"/>
+                <w:noProof/>
+                <w:lang w:val="ca-ES"/>
+              </w:rPr>
+            </w:pPr>
+            <w:r>
+              <w:rPr>
+                <w:rFonts w:asciiTheme="minorHAnsi" w:hAnsiTheme="minorHAnsi" w:cstheme="minorHAnsi"/>
+                <w:noProof/>
+                <w:lang w:val="ca-ES"/>
+              </w:rPr>
+              <w:t>Released Under CC BY-SA 4.0 License</w:t>
+            </w:r>
+          </w:p>
+        </w:tc>
+        <w:tc>
+          <w:tcPr>
+            <w:tcW w:w="6237" w:type="dxa"/>
+          </w:tcPr>
+          <w:p>
+            <w:pPr>
+              <w:ind w:left="0" w:firstLine="0"/>
+              <w:rPr>
+                <w:rFonts w:asciiTheme="minorHAnsi" w:hAnsiTheme="minorHAnsi" w:cstheme="minorHAnsi"/>
+                <w:lang w:val="ca-ES"/>
+              </w:rPr>
+            </w:pPr>
+            <w:r>
+              <w:rPr>
+                <w:rFonts w:asciiTheme="minorHAnsi" w:hAnsiTheme="minorHAnsi" w:cstheme="minorHAnsi"/>
+                <w:b/>
+                <w:lang w:val="ca-ES"/>
+              </w:rPr>
+              <w:t>Reconeixement</w:t>
+            </w:r>
+            <w:r>
+              <w:rPr>
+                <w:rFonts w:asciiTheme="minorHAnsi" w:hAnsiTheme="minorHAnsi" w:cstheme="minorHAnsi"/>
+                <w:lang w:val="ca-ES"/>
+              </w:rPr>
+              <w:t xml:space="preserve"> — Heu de reconèixer l'autoria de manera apropiada, proporcionar un enllaç a la llicència i indicar si heu fet algun canvi. Podeu fer-ho de qualsevol manera raonable, però no d'una manera que suggereixi que el </w:t>
+            </w:r>
+            <w:proofErr w:type="spellStart"/>
+            <w:r>
+              <w:rPr>
+                <w:rFonts w:asciiTheme="minorHAnsi" w:hAnsiTheme="minorHAnsi" w:cstheme="minorHAnsi"/>
+                <w:lang w:val="ca-ES"/>
+              </w:rPr>
+              <w:t>llicenciador</w:t>
+            </w:r>
+            <w:proofErr w:type="spellEnd"/>
+            <w:r>
+              <w:rPr>
+                <w:rFonts w:asciiTheme="minorHAnsi" w:hAnsiTheme="minorHAnsi" w:cstheme="minorHAnsi"/>
+                <w:lang w:val="ca-ES"/>
+              </w:rPr>
+              <w:t xml:space="preserve"> us dóna suport o patrocina l'ús que en feu.</w:t>
+            </w:r>
+          </w:p>
+          <w:p>
+            <w:pPr>
+              <w:ind w:left="0" w:firstLine="0"/>
+              <w:rPr>
+                <w:rFonts w:asciiTheme="minorHAnsi" w:hAnsiTheme="minorHAnsi" w:cstheme="minorHAnsi"/>
+                <w:lang w:val="ca-ES"/>
+              </w:rPr>
+            </w:pPr>
+            <w:proofErr w:type="spellStart"/>
+            <w:r>
+              <w:rPr>
+                <w:rFonts w:asciiTheme="minorHAnsi" w:hAnsiTheme="minorHAnsi" w:cstheme="minorHAnsi"/>
+                <w:b/>
+                <w:lang w:val="ca-ES"/>
+              </w:rPr>
+              <w:t>CompartirIgual</w:t>
+            </w:r>
+            <w:proofErr w:type="spellEnd"/>
+            <w:r>
+              <w:rPr>
+                <w:rFonts w:asciiTheme="minorHAnsi" w:hAnsiTheme="minorHAnsi" w:cstheme="minorHAnsi"/>
+                <w:lang w:val="ca-ES"/>
+              </w:rPr>
+              <w:t xml:space="preserve"> — Si remescleu, transformeu o creeu a partir del material, heu de difondre les vostres creacions amb la mateixa llicència que l'obra original.</w:t>
+            </w:r>
+          </w:p>
+          <w:p>
+            <w:pPr>
+              <w:ind w:left="0" w:firstLine="0"/>
+              <w:rPr>
+                <w:rFonts w:asciiTheme="minorHAnsi" w:hAnsiTheme="minorHAnsi" w:cstheme="minorHAnsi"/>
+                <w:lang w:val="ca-ES"/>
+              </w:rPr>
+            </w:pPr>
+            <w:r>
+              <w:rPr>
+                <w:rFonts w:asciiTheme="minorHAnsi" w:hAnsiTheme="minorHAnsi" w:cstheme="minorHAnsi"/>
+                <w:b/>
+                <w:lang w:val="ca-ES"/>
+              </w:rPr>
+              <w:t>No hi ha cap restricció addicional</w:t>
+            </w:r>
+            <w:r>
+              <w:rPr>
+                <w:rFonts w:asciiTheme="minorHAnsi" w:hAnsiTheme="minorHAnsi" w:cstheme="minorHAnsi"/>
+                <w:lang w:val="ca-ES"/>
+              </w:rPr>
+              <w:t xml:space="preserve"> — No podeu aplicar termes legals ni mesures tecnològiques que restringeixin legalment a altres de fer qualsevol cosa que la llicència permet.</w:t>
+            </w:r>
+          </w:p>
+        </w:tc>
+      </w:tr>
+      <w:tr>
+        <w:tc>
+          <w:tcPr>
+            <w:tcW w:w="3246" w:type="dxa"/>
+          </w:tcPr>
+          <w:p>
+            <w:pPr>
+              <w:ind w:left="0" w:firstLine="0"/>
+              <w:rPr>
+                <w:rFonts w:asciiTheme="minorHAnsi" w:hAnsiTheme="minorHAnsi" w:cstheme="minorHAnsi"/>
+                <w:noProof/>
+                <w:lang w:val="ca-ES"/>
+              </w:rPr>
+            </w:pPr>
+            <w:r>
+              <w:rPr>
+                <w:rFonts w:asciiTheme="minorHAnsi" w:hAnsiTheme="minorHAnsi" w:cstheme="minorHAnsi"/>
+                <w:noProof/>
+                <w:lang w:val="ca-ES"/>
+              </w:rPr>
+              <w:t>Database released under Open Database License, individual contents</w:t>
+            </w:r>
+            <w:r>
+              <w:rPr>
+                <w:rFonts w:asciiTheme="minorHAnsi" w:hAnsiTheme="minorHAnsi" w:cstheme="minorHAnsi"/>
+                <w:noProof/>
+                <w:lang w:val="ca-ES"/>
+              </w:rPr>
+              <w:t xml:space="preserve"> </w:t>
+            </w:r>
+            <w:bookmarkStart w:id="20" w:name="_GoBack"/>
+            <w:bookmarkEnd w:id="20"/>
+            <w:r>
+              <w:rPr>
+                <w:rFonts w:asciiTheme="minorHAnsi" w:hAnsiTheme="minorHAnsi" w:cstheme="minorHAnsi"/>
+                <w:noProof/>
+                <w:lang w:val="ca-ES"/>
+              </w:rPr>
+              <w:t>under Database Contents License</w:t>
+            </w:r>
+          </w:p>
+        </w:tc>
+        <w:tc>
+          <w:tcPr>
+            <w:tcW w:w="6237" w:type="dxa"/>
+          </w:tcPr>
+          <w:p>
+            <w:pPr>
+              <w:ind w:left="0" w:firstLine="0"/>
+              <w:rPr>
+                <w:rFonts w:asciiTheme="minorHAnsi" w:hAnsiTheme="minorHAnsi" w:cstheme="minorHAnsi"/>
+                <w:lang w:val="ca-ES"/>
+              </w:rPr>
+            </w:pPr>
+            <w:proofErr w:type="spellStart"/>
+            <w:r>
+              <w:rPr>
+                <w:rFonts w:asciiTheme="minorHAnsi" w:hAnsiTheme="minorHAnsi" w:cstheme="minorHAnsi"/>
+                <w:b/>
+                <w:lang w:val="ca-ES"/>
+              </w:rPr>
+              <w:t>ODbL</w:t>
+            </w:r>
+            <w:proofErr w:type="spellEnd"/>
+            <w:r>
+              <w:rPr>
+                <w:rFonts w:asciiTheme="minorHAnsi" w:hAnsiTheme="minorHAnsi" w:cstheme="minorHAnsi"/>
+                <w:lang w:val="ca-ES"/>
+              </w:rPr>
+              <w:t xml:space="preserve"> </w:t>
+            </w:r>
+            <w:r>
+              <w:rPr>
+                <w:rFonts w:asciiTheme="minorHAnsi" w:hAnsiTheme="minorHAnsi" w:cstheme="minorHAnsi"/>
+                <w:lang w:val="ca-ES"/>
+              </w:rPr>
+              <w:t xml:space="preserve">és una llicència de </w:t>
+            </w:r>
+            <w:proofErr w:type="spellStart"/>
+            <w:r>
+              <w:rPr>
+                <w:rFonts w:asciiTheme="minorHAnsi" w:hAnsiTheme="minorHAnsi" w:cstheme="minorHAnsi"/>
+                <w:lang w:val="ca-ES"/>
+              </w:rPr>
+              <w:t>copyleft</w:t>
+            </w:r>
+            <w:proofErr w:type="spellEnd"/>
+            <w:r>
+              <w:rPr>
+                <w:rFonts w:asciiTheme="minorHAnsi" w:hAnsiTheme="minorHAnsi" w:cstheme="minorHAnsi"/>
+                <w:lang w:val="ca-ES"/>
+              </w:rPr>
+              <w:t xml:space="preserve"> tipus (compartir igual) que permet a altres el lliure ús, compartició i </w:t>
+            </w:r>
+            <w:r>
+              <w:rPr>
+                <w:rFonts w:asciiTheme="minorHAnsi" w:hAnsiTheme="minorHAnsi" w:cstheme="minorHAnsi"/>
+                <w:lang w:val="ca-ES"/>
+              </w:rPr>
+              <w:t>modificació mentre mantinguin aquesta llicència a la obra derivada.</w:t>
+            </w:r>
+          </w:p>
+        </w:tc>
+      </w:tr>
+      <w:tr>
+        <w:tc>
+          <w:tcPr>
+            <w:tcW w:w="3246" w:type="dxa"/>
+          </w:tcPr>
+          <w:p>
+            <w:pPr>
+              <w:ind w:left="0" w:firstLine="0"/>
+              <w:rPr>
+                <w:rFonts w:asciiTheme="minorHAnsi" w:hAnsiTheme="minorHAnsi" w:cstheme="minorHAnsi"/>
+                <w:noProof/>
+                <w:lang w:val="ca-ES"/>
+              </w:rPr>
+            </w:pPr>
+            <w:r>
+              <w:rPr>
+                <w:rFonts w:asciiTheme="minorHAnsi" w:hAnsiTheme="minorHAnsi" w:cstheme="minorHAnsi"/>
+                <w:noProof/>
+                <w:lang w:val="ca-ES"/>
+              </w:rPr>
+              <w:lastRenderedPageBreak/>
+              <w:t>Other (specified above)</w:t>
+            </w:r>
+          </w:p>
+        </w:tc>
+        <w:tc>
+          <w:tcPr>
+            <w:tcW w:w="6237" w:type="dxa"/>
+          </w:tcPr>
+          <w:p>
+            <w:pPr>
+              <w:ind w:left="0" w:firstLine="0"/>
+              <w:rPr>
+                <w:rFonts w:asciiTheme="minorHAnsi" w:hAnsiTheme="minorHAnsi" w:cstheme="minorHAnsi"/>
+                <w:lang w:val="ca-ES"/>
+              </w:rPr>
+            </w:pPr>
+            <w:r>
+              <w:rPr>
+                <w:rFonts w:asciiTheme="minorHAnsi" w:hAnsiTheme="minorHAnsi" w:cstheme="minorHAnsi"/>
+                <w:lang w:val="ca-ES"/>
+              </w:rPr>
+              <w:t>Nosaltres triem una altra la CC BY</w:t>
+            </w:r>
+            <w:r>
+              <w:rPr>
+                <w:rFonts w:asciiTheme="minorHAnsi" w:hAnsiTheme="minorHAnsi" w:cstheme="minorHAnsi"/>
+                <w:lang w:val="ca-ES"/>
+              </w:rPr>
+              <w:t>-NC-ND 4.0 com expliquem a continuació.</w:t>
+            </w:r>
+          </w:p>
+        </w:tc>
+      </w:tr>
+      <w:tr>
+        <w:tc>
+          <w:tcPr>
+            <w:tcW w:w="3246" w:type="dxa"/>
+          </w:tcPr>
+          <w:p>
+            <w:pPr>
+              <w:ind w:left="0" w:firstLine="0"/>
+              <w:rPr>
+                <w:rFonts w:asciiTheme="minorHAnsi" w:hAnsiTheme="minorHAnsi" w:cstheme="minorHAnsi"/>
+                <w:noProof/>
+                <w:lang w:val="ca-ES"/>
+              </w:rPr>
+            </w:pPr>
+            <w:r>
+              <w:rPr>
+                <w:rFonts w:asciiTheme="minorHAnsi" w:hAnsiTheme="minorHAnsi" w:cstheme="minorHAnsi"/>
+                <w:noProof/>
+                <w:lang w:val="ca-ES"/>
+              </w:rPr>
+              <w:t>Unknown License</w:t>
+            </w:r>
+          </w:p>
+        </w:tc>
+        <w:tc>
+          <w:tcPr>
+            <w:tcW w:w="6237" w:type="dxa"/>
+          </w:tcPr>
+          <w:p>
+            <w:pPr>
+              <w:ind w:left="0" w:firstLine="0"/>
+              <w:rPr>
+                <w:rFonts w:asciiTheme="minorHAnsi" w:hAnsiTheme="minorHAnsi" w:cstheme="minorHAnsi"/>
+                <w:lang w:val="ca-ES"/>
+              </w:rPr>
+            </w:pPr>
+            <w:r>
+              <w:rPr>
+                <w:rFonts w:asciiTheme="minorHAnsi" w:hAnsiTheme="minorHAnsi" w:cstheme="minorHAnsi"/>
+                <w:lang w:val="ca-ES"/>
+              </w:rPr>
+              <w:t>Sense cap llicència</w:t>
+            </w:r>
+            <w:r>
+              <w:rPr>
+                <w:rFonts w:asciiTheme="minorHAnsi" w:hAnsiTheme="minorHAnsi" w:cstheme="minorHAnsi"/>
+                <w:lang w:val="ca-ES"/>
+              </w:rPr>
+              <w:t xml:space="preserve"> coneguda, el que és un risc ja que no hi ha el parany d’una llicència amplament reconeguda, o simplement es lliura sense cap llicència.</w:t>
+            </w:r>
+          </w:p>
+        </w:tc>
+      </w:tr>
+    </w:tbl>
+    <w:p>
+      <w:pPr>
+        <w:rPr>
+          <w:rFonts w:asciiTheme="minorHAnsi" w:hAnsiTheme="minorHAnsi" w:cstheme="minorHAnsi"/>
+          <w:lang w:val="ca-ES"/>
+        </w:rPr>
+      </w:pPr>
+    </w:p>
+    <w:p>
+      <w:pPr>
+        <w:rPr>
+          <w:rFonts w:asciiTheme="minorHAnsi" w:hAnsiTheme="minorHAnsi" w:cstheme="minorHAnsi"/>
+          <w:lang w:val="ca-ES"/>
+        </w:rPr>
+      </w:pPr>
+      <w:r>
+        <w:rPr>
+          <w:rFonts w:asciiTheme="minorHAnsi" w:hAnsiTheme="minorHAnsi" w:cstheme="minorHAnsi"/>
+          <w:lang w:val="ca-ES"/>
+        </w:rPr>
+        <w:t xml:space="preserve">Repassades les llicències proposades, </w:t>
+      </w:r>
+      <w:r>
+        <w:rPr>
+          <w:rFonts w:asciiTheme="minorHAnsi" w:hAnsiTheme="minorHAnsi" w:cstheme="minorHAnsi"/>
+          <w:lang w:val="ca-ES"/>
+        </w:rPr>
+        <w:t>n</w:t>
+      </w:r>
+      <w:r>
+        <w:rPr>
+          <w:rFonts w:asciiTheme="minorHAnsi" w:hAnsiTheme="minorHAnsi" w:cstheme="minorHAnsi"/>
+          <w:lang w:val="ca-ES"/>
+        </w:rPr>
+        <w:t xml:space="preserve">osaltres </w:t>
+      </w:r>
+      <w:r>
+        <w:rPr>
+          <w:rFonts w:asciiTheme="minorHAnsi" w:hAnsiTheme="minorHAnsi" w:cstheme="minorHAnsi"/>
+          <w:lang w:val="ca-ES"/>
+        </w:rPr>
+        <w:t xml:space="preserve">optem per </w:t>
+      </w:r>
+      <w:r>
+        <w:rPr>
+          <w:rFonts w:asciiTheme="minorHAnsi" w:hAnsiTheme="minorHAnsi" w:cstheme="minorHAnsi"/>
+          <w:lang w:val="ca-ES"/>
+        </w:rPr>
+        <w:t>tri</w:t>
+      </w:r>
+      <w:r>
+        <w:rPr>
+          <w:rFonts w:asciiTheme="minorHAnsi" w:hAnsiTheme="minorHAnsi" w:cstheme="minorHAnsi"/>
+          <w:lang w:val="ca-ES"/>
+        </w:rPr>
+        <w:t>ar</w:t>
+      </w:r>
+      <w:r>
+        <w:rPr>
+          <w:rFonts w:asciiTheme="minorHAnsi" w:hAnsiTheme="minorHAnsi" w:cstheme="minorHAnsi"/>
+          <w:lang w:val="ca-ES"/>
+        </w:rPr>
+        <w:t xml:space="preserve"> una llicència CC que no es proposa a l’enunciat per ser </w:t>
       </w:r>
       <w:r>
         <w:rPr>
@@ -6486,15 +7150,23 @@
           <w:b/>
           <w:lang w:val="ca-ES"/>
         </w:rPr>
-        <w:t xml:space="preserve">encara mes restrictiva </w:t>
-      </w:r>
-      <w:r>
-        <w:rPr>
-          <w:rFonts w:asciiTheme="minorHAnsi" w:hAnsiTheme="minorHAnsi" w:cstheme="minorHAnsi"/>
-          <w:lang w:val="ca-ES"/>
-        </w:rPr>
-        <w:t>que les proposades:</w:t>
-      </w:r>
+        <w:t>encara mes restrictiva</w:t>
+      </w:r>
+      <w:r>
+        <w:rPr>
+          <w:rFonts w:asciiTheme="minorHAnsi" w:hAnsiTheme="minorHAnsi" w:cstheme="minorHAnsi"/>
+          <w:lang w:val="ca-ES"/>
+        </w:rPr>
+        <w:t>:</w:t>
+      </w:r>
+    </w:p>
+    <w:p>
+      <w:pPr>
+        <w:rPr>
+          <w:rFonts w:asciiTheme="minorHAnsi" w:hAnsiTheme="minorHAnsi" w:cstheme="minorHAnsi"/>
+          <w:lang w:val="ca-ES"/>
+        </w:rPr>
+      </w:pPr>
     </w:p>
     <w:p>
       <w:pPr>
@@ -7699,6 +8371,7 @@
           <w:rFonts w:asciiTheme="minorHAnsi" w:hAnsiTheme="minorHAnsi" w:cstheme="minorHAnsi"/>
           <w:lang w:val="ca-ES"/>
         </w:rPr>
+        <w:lastRenderedPageBreak/>
         <w:t xml:space="preserve">Per que sigui més entenedor s’han </w:t>
       </w:r>
       <w:r>
@@ -7820,15 +8493,7 @@
           <w:rFonts w:asciiTheme="minorHAnsi" w:hAnsiTheme="minorHAnsi" w:cstheme="minorHAnsi"/>
           <w:lang w:val="ca-ES"/>
         </w:rPr>
-        <w:t xml:space="preserve"> de la </w:t>
-      </w:r>
-      <w:r>
-        <w:rPr>
-          <w:rFonts w:asciiTheme="minorHAnsi" w:hAnsiTheme="minorHAnsi" w:cstheme="minorHAnsi"/>
-          <w:lang w:val="ca-ES"/>
-        </w:rPr>
-        <w:lastRenderedPageBreak/>
-        <w:t>‘</w:t>
+        <w:t xml:space="preserve"> de la ‘</w:t>
       </w:r>
       <w:r>
         <w:rPr>
@@ -8655,7 +9320,6 @@
           <w:rFonts w:asciiTheme="minorHAnsi" w:hAnsiTheme="minorHAnsi" w:cstheme="minorHAnsi"/>
           <w:lang w:val="ca-ES"/>
         </w:rPr>
-        <w:lastRenderedPageBreak/>
         <w:t>O</w:t>
       </w:r>
       <w:r>
@@ -9046,6 +9710,7 @@
           <w:b/>
           <w:lang w:val="ca-ES"/>
         </w:rPr>
+        <w:lastRenderedPageBreak/>
         <w:t>miguel-munoz_stats.csv</w:t>
       </w:r>
       <w:r>
@@ -9626,6 +10291,215 @@
         </w:rPr>
       </w:pPr>
     </w:p>
+    <w:p>
+      <w:pPr>
+        <w:ind w:left="426"/>
+        <w:rPr>
+          <w:rFonts w:asciiTheme="minorHAnsi" w:hAnsiTheme="minorHAnsi" w:cstheme="minorHAnsi"/>
+          <w:lang w:val="ca-ES"/>
+        </w:rPr>
+      </w:pPr>
+    </w:p>
+    <w:tbl>
+      <w:tblPr>
+        <w:tblStyle w:val="Tablaconcuadrcula"/>
+        <w:tblW w:w="0" w:type="auto"/>
+        <w:tblInd w:w="426" w:type="dxa"/>
+        <w:tblLook w:val="04A0" w:firstRow="1" w:lastRow="0" w:firstColumn="1" w:lastColumn="0" w:noHBand="0" w:noVBand="1"/>
+      </w:tblPr>
+      <w:tblGrid>
+        <w:gridCol w:w="4558"/>
+        <w:gridCol w:w="4530"/>
+      </w:tblGrid>
+      <w:tr>
+        <w:tc>
+          <w:tcPr>
+            <w:tcW w:w="4558" w:type="dxa"/>
+          </w:tcPr>
+          <w:p>
+            <w:pPr>
+              <w:ind w:left="0" w:firstLine="0"/>
+              <w:jc w:val="center"/>
+              <w:rPr>
+                <w:rFonts w:asciiTheme="minorHAnsi" w:hAnsiTheme="minorHAnsi" w:cstheme="minorHAnsi"/>
+                <w:b/>
+                <w:lang w:val="ca-ES"/>
+              </w:rPr>
+            </w:pPr>
+            <w:r>
+              <w:rPr>
+                <w:rFonts w:asciiTheme="minorHAnsi" w:hAnsiTheme="minorHAnsi" w:cstheme="minorHAnsi"/>
+                <w:b/>
+                <w:lang w:val="ca-ES"/>
+              </w:rPr>
+              <w:t>Contribucions</w:t>
+            </w:r>
+          </w:p>
+        </w:tc>
+        <w:tc>
+          <w:tcPr>
+            <w:tcW w:w="4530" w:type="dxa"/>
+          </w:tcPr>
+          <w:p>
+            <w:pPr>
+              <w:ind w:left="0" w:firstLine="0"/>
+              <w:jc w:val="center"/>
+              <w:rPr>
+                <w:rFonts w:asciiTheme="minorHAnsi" w:hAnsiTheme="minorHAnsi" w:cstheme="minorHAnsi"/>
+                <w:b/>
+                <w:lang w:val="ca-ES"/>
+              </w:rPr>
+            </w:pPr>
+            <w:r>
+              <w:rPr>
+                <w:rFonts w:asciiTheme="minorHAnsi" w:hAnsiTheme="minorHAnsi" w:cstheme="minorHAnsi"/>
+                <w:b/>
+                <w:lang w:val="ca-ES"/>
+              </w:rPr>
+              <w:t>Signatura</w:t>
+            </w:r>
+          </w:p>
+        </w:tc>
+      </w:tr>
+      <w:tr>
+        <w:tc>
+          <w:tcPr>
+            <w:tcW w:w="4558" w:type="dxa"/>
+          </w:tcPr>
+          <w:p>
+            <w:pPr>
+              <w:ind w:left="0" w:firstLine="0"/>
+              <w:jc w:val="center"/>
+              <w:rPr>
+                <w:rFonts w:asciiTheme="minorHAnsi" w:hAnsiTheme="minorHAnsi" w:cstheme="minorHAnsi"/>
+                <w:lang w:val="ca-ES"/>
+              </w:rPr>
+            </w:pPr>
+            <w:r>
+              <w:rPr>
+                <w:rFonts w:asciiTheme="minorHAnsi" w:hAnsiTheme="minorHAnsi" w:cstheme="minorHAnsi"/>
+                <w:lang w:val="ca-ES"/>
+              </w:rPr>
+              <w:t>Recerca Prèvia</w:t>
+            </w:r>
+          </w:p>
+        </w:tc>
+        <w:tc>
+          <w:tcPr>
+            <w:tcW w:w="4530" w:type="dxa"/>
+          </w:tcPr>
+          <w:p>
+            <w:pPr>
+              <w:ind w:left="0" w:firstLine="0"/>
+              <w:jc w:val="center"/>
+              <w:rPr>
+                <w:rFonts w:asciiTheme="minorHAnsi" w:hAnsiTheme="minorHAnsi" w:cstheme="minorHAnsi"/>
+                <w:lang w:val="ca-ES"/>
+              </w:rPr>
+            </w:pPr>
+            <w:r>
+              <w:rPr>
+                <w:rFonts w:asciiTheme="minorHAnsi" w:hAnsiTheme="minorHAnsi" w:cstheme="minorHAnsi"/>
+                <w:lang w:val="ca-ES"/>
+              </w:rPr>
+              <w:t>QDJ, JDM</w:t>
+            </w:r>
+          </w:p>
+        </w:tc>
+      </w:tr>
+      <w:tr>
+        <w:tc>
+          <w:tcPr>
+            <w:tcW w:w="4558" w:type="dxa"/>
+          </w:tcPr>
+          <w:p>
+            <w:pPr>
+              <w:ind w:left="0" w:firstLine="0"/>
+              <w:jc w:val="center"/>
+              <w:rPr>
+                <w:rFonts w:asciiTheme="minorHAnsi" w:hAnsiTheme="minorHAnsi" w:cstheme="minorHAnsi"/>
+                <w:lang w:val="ca-ES"/>
+              </w:rPr>
+            </w:pPr>
+            <w:r>
+              <w:rPr>
+                <w:rFonts w:asciiTheme="minorHAnsi" w:hAnsiTheme="minorHAnsi" w:cstheme="minorHAnsi"/>
+                <w:lang w:val="ca-ES"/>
+              </w:rPr>
+              <w:t>Redacció de les respostes</w:t>
+            </w:r>
+          </w:p>
+        </w:tc>
+        <w:tc>
+          <w:tcPr>
+            <w:tcW w:w="4530" w:type="dxa"/>
+          </w:tcPr>
+          <w:p>
+            <w:pPr>
+              <w:ind w:left="0" w:firstLine="0"/>
+              <w:jc w:val="center"/>
+              <w:rPr>
+                <w:rFonts w:asciiTheme="minorHAnsi" w:hAnsiTheme="minorHAnsi" w:cstheme="minorHAnsi"/>
+                <w:lang w:val="ca-ES"/>
+              </w:rPr>
+            </w:pPr>
+            <w:r>
+              <w:rPr>
+                <w:rFonts w:asciiTheme="minorHAnsi" w:hAnsiTheme="minorHAnsi" w:cstheme="minorHAnsi"/>
+                <w:lang w:val="ca-ES"/>
+              </w:rPr>
+              <w:t>QDJ, JDM</w:t>
+            </w:r>
+          </w:p>
+        </w:tc>
+      </w:tr>
+      <w:tr>
+        <w:tc>
+          <w:tcPr>
+            <w:tcW w:w="4558" w:type="dxa"/>
+          </w:tcPr>
+          <w:p>
+            <w:pPr>
+              <w:ind w:left="0" w:firstLine="0"/>
+              <w:jc w:val="center"/>
+              <w:rPr>
+                <w:rFonts w:asciiTheme="minorHAnsi" w:hAnsiTheme="minorHAnsi" w:cstheme="minorHAnsi"/>
+                <w:lang w:val="ca-ES"/>
+              </w:rPr>
+            </w:pPr>
+            <w:r>
+              <w:rPr>
+                <w:rFonts w:asciiTheme="minorHAnsi" w:hAnsiTheme="minorHAnsi" w:cstheme="minorHAnsi"/>
+                <w:lang w:val="ca-ES"/>
+              </w:rPr>
+              <w:t>Desenvolupament del codi</w:t>
+            </w:r>
+          </w:p>
+        </w:tc>
+        <w:tc>
+          <w:tcPr>
+            <w:tcW w:w="4530" w:type="dxa"/>
+          </w:tcPr>
+          <w:p>
+            <w:pPr>
+              <w:ind w:left="0" w:firstLine="0"/>
+              <w:jc w:val="center"/>
+              <w:rPr>
+                <w:rFonts w:asciiTheme="minorHAnsi" w:hAnsiTheme="minorHAnsi" w:cstheme="minorHAnsi"/>
+                <w:lang w:val="ca-ES"/>
+              </w:rPr>
+            </w:pPr>
+            <w:r>
+              <w:rPr>
+                <w:rFonts w:asciiTheme="minorHAnsi" w:hAnsiTheme="minorHAnsi" w:cstheme="minorHAnsi"/>
+                <w:lang w:val="ca-ES"/>
+              </w:rPr>
+              <w:t>QDJ, JDM</w:t>
+            </w:r>
+          </w:p>
+        </w:tc>
+      </w:tr>
+    </w:tbl>
     <w:p>
       <w:pPr>
         <w:ind w:left="426"/>
@@ -10650,6 +11524,119 @@
     </w:lvl>
   </w:abstractNum>
   <w:abstractNum w:abstractNumId="4" w15:restartNumberingAfterBreak="0">
+    <w:nsid w:val="46BC4AFE"/>
+    <w:multiLevelType w:val="hybridMultilevel"/>
+    <w:tmpl w:val="54B6432A"/>
+    <w:lvl w:ilvl="0" w:tplc="0C0A0001">
+      <w:start w:val="1"/>
+      <w:numFmt w:val="bullet"/>
+      <w:lvlText w:val=""/>
+      <w:lvlJc w:val="left"/>
+      <w:pPr>
+        <w:ind w:left="720" w:hanging="360"/>
+      </w:pPr>
+      <w:rPr>
+        <w:rFonts w:ascii="Symbol" w:hAnsi="Symbol" w:hint="default"/>
+      </w:rPr>
+    </w:lvl>
+    <w:lvl w:ilvl="1" w:tplc="0C0A0003" w:tentative="1">
+      <w:start w:val="1"/>
+      <w:numFmt w:val="bullet"/>
+      <w:lvlText w:val="o"/>
+      <w:lvlJc w:val="left"/>
+      <w:pPr>
+        <w:ind w:left="1440" w:hanging="360"/>
+      </w:pPr>
+      <w:rPr>
+        <w:rFonts w:ascii="Courier New" w:hAnsi="Courier New" w:cs="Courier New" w:hint="default"/>
+      </w:rPr>
+    </w:lvl>
+    <w:lvl w:ilvl="2" w:tplc="0C0A0005" w:tentative="1">
+      <w:start w:val="1"/>
+      <w:numFmt w:val="bullet"/>
+      <w:lvlText w:val=""/>
+      <w:lvlJc w:val="left"/>
+      <w:pPr>
+        <w:ind w:left="2160" w:hanging="360"/>
+      </w:pPr>
+      <w:rPr>
+        <w:rFonts w:ascii="Wingdings" w:hAnsi="Wingdings" w:hint="default"/>
+      </w:rPr>
+    </w:lvl>
+    <w:lvl w:ilvl="3" w:tplc="0C0A0001" w:tentative="1">
+      <w:start w:val="1"/>
+      <w:numFmt w:val="bullet"/>
+      <w:lvlText w:val=""/>
+      <w:lvlJc w:val="left"/>
+      <w:pPr>
+        <w:ind w:left="2880" w:hanging="360"/>
+      </w:pPr>
+      <w:rPr>
+        <w:rFonts w:ascii="Symbol" w:hAnsi="Symbol" w:hint="default"/>
+      </w:rPr>
+    </w:lvl>
+    <w:lvl w:ilvl="4" w:tplc="0C0A0003" w:tentative="1">
+      <w:start w:val="1"/>
+      <w:numFmt w:val="bullet"/>
+      <w:lvlText w:val="o"/>
+      <w:lvlJc w:val="left"/>
+      <w:pPr>
+        <w:ind w:left="3600" w:hanging="360"/>
+      </w:pPr>
+      <w:rPr>
+        <w:rFonts w:ascii="Courier New" w:hAnsi="Courier New" w:cs="Courier New" w:hint="default"/>
+      </w:rPr>
+    </w:lvl>
+    <w:lvl w:ilvl="5" w:tplc="0C0A0005" w:tentative="1">
+      <w:start w:val="1"/>
+      <w:numFmt w:val="bullet"/>
+      <w:lvlText w:val=""/>
+      <w:lvlJc w:val="left"/>
+      <w:pPr>
+        <w:ind w:left="4320" w:hanging="360"/>
+      </w:pPr>
+      <w:rPr>
+        <w:rFonts w:ascii="Wingdings" w:hAnsi="Wingdings" w:hint="default"/>
+      </w:rPr>
+    </w:lvl>
+    <w:lvl w:ilvl="6" w:tplc="0C0A0001" w:tentative="1">
+      <w:start w:val="1"/>
+      <w:numFmt w:val="bullet"/>
+      <w:lvlText w:val=""/>
+      <w:lvlJc w:val="left"/>
+      <w:pPr>
+        <w:ind w:left="5040" w:hanging="360"/>
+      </w:pPr>
+      <w:rPr>
+        <w:rFonts w:ascii="Symbol" w:hAnsi="Symbol" w:hint="default"/>
+      </w:rPr>
+    </w:lvl>
+    <w:lvl w:ilvl="7" w:tplc="0C0A0003" w:tentative="1">
+      <w:start w:val="1"/>
+      <w:numFmt w:val="bullet"/>
+      <w:lvlText w:val="o"/>
+      <w:lvlJc w:val="left"/>
+      <w:pPr>
+        <w:ind w:left="5760" w:hanging="360"/>
+      </w:pPr>
+      <w:rPr>
+        <w:rFonts w:ascii="Courier New" w:hAnsi="Courier New" w:cs="Courier New" w:hint="default"/>
+      </w:rPr>
+    </w:lvl>
+    <w:lvl w:ilvl="8" w:tplc="0C0A0005" w:tentative="1">
+      <w:start w:val="1"/>
+      <w:numFmt w:val="bullet"/>
+      <w:lvlText w:val=""/>
+      <w:lvlJc w:val="left"/>
+      <w:pPr>
+        <w:ind w:left="6480" w:hanging="360"/>
+      </w:pPr>
+      <w:rPr>
+        <w:rFonts w:ascii="Wingdings" w:hAnsi="Wingdings" w:hint="default"/>
+      </w:rPr>
+    </w:lvl>
+  </w:abstractNum>
+  <w:abstractNum w:abstractNumId="5" w15:restartNumberingAfterBreak="0">
     <w:nsid w:val="4CDB27CB"/>
     <w:multiLevelType w:val="hybridMultilevel"/>
     <w:tmpl w:val="9B8238AA"/>
@@ -10738,7 +11725,7 @@
       </w:pPr>
     </w:lvl>
   </w:abstractNum>
-  <w:abstractNum w:abstractNumId="5" w15:restartNumberingAfterBreak="0">
+  <w:abstractNum w:abstractNumId="6" w15:restartNumberingAfterBreak="0">
     <w:nsid w:val="573021C5"/>
     <w:multiLevelType w:val="hybridMultilevel"/>
     <w:tmpl w:val="62C83218"/>
@@ -10851,7 +11838,7 @@
       </w:rPr>
     </w:lvl>
   </w:abstractNum>
-  <w:abstractNum w:abstractNumId="6" w15:restartNumberingAfterBreak="0">
+  <w:abstractNum w:abstractNumId="7" w15:restartNumberingAfterBreak="0">
     <w:nsid w:val="5D612EA2"/>
     <w:multiLevelType w:val="hybridMultilevel"/>
     <w:tmpl w:val="61CAF4FC"/>
@@ -10937,7 +11924,7 @@
       </w:pPr>
     </w:lvl>
   </w:abstractNum>
-  <w:abstractNum w:abstractNumId="7" w15:restartNumberingAfterBreak="0">
+  <w:abstractNum w:abstractNumId="8" w15:restartNumberingAfterBreak="0">
     <w:nsid w:val="5DAE1CD4"/>
     <w:multiLevelType w:val="hybridMultilevel"/>
     <w:tmpl w:val="42D0987C"/>
@@ -11023,7 +12010,7 @@
       </w:pPr>
     </w:lvl>
   </w:abstractNum>
-  <w:abstractNum w:abstractNumId="8" w15:restartNumberingAfterBreak="0">
+  <w:abstractNum w:abstractNumId="9" w15:restartNumberingAfterBreak="0">
     <w:nsid w:val="5FAD380A"/>
     <w:multiLevelType w:val="hybridMultilevel"/>
     <w:tmpl w:val="22AC7D78"/>
@@ -11136,7 +12123,7 @@
       </w:rPr>
     </w:lvl>
   </w:abstractNum>
-  <w:abstractNum w:abstractNumId="9" w15:restartNumberingAfterBreak="0">
+  <w:abstractNum w:abstractNumId="10" w15:restartNumberingAfterBreak="0">
     <w:nsid w:val="66730CE2"/>
     <w:multiLevelType w:val="hybridMultilevel"/>
     <w:tmpl w:val="EE88919C"/>
@@ -11348,7 +12335,7 @@
       </w:rPr>
     </w:lvl>
   </w:abstractNum>
-  <w:abstractNum w:abstractNumId="10" w15:restartNumberingAfterBreak="0">
+  <w:abstractNum w:abstractNumId="11" w15:restartNumberingAfterBreak="0">
     <w:nsid w:val="66F468CB"/>
     <w:multiLevelType w:val="hybridMultilevel"/>
     <w:tmpl w:val="188E72B0"/>
@@ -11434,7 +12421,7 @@
       </w:pPr>
     </w:lvl>
   </w:abstractNum>
-  <w:abstractNum w:abstractNumId="11" w15:restartNumberingAfterBreak="0">
+  <w:abstractNum w:abstractNumId="12" w15:restartNumberingAfterBreak="0">
     <w:nsid w:val="6D5811D3"/>
     <w:multiLevelType w:val="hybridMultilevel"/>
     <w:tmpl w:val="13F62AD0"/>
@@ -11547,7 +12534,7 @@
       </w:rPr>
     </w:lvl>
   </w:abstractNum>
-  <w:abstractNum w:abstractNumId="12" w15:restartNumberingAfterBreak="0">
+  <w:abstractNum w:abstractNumId="13" w15:restartNumberingAfterBreak="0">
     <w:nsid w:val="6DE07E4C"/>
     <w:multiLevelType w:val="hybridMultilevel"/>
     <w:tmpl w:val="02E8BCFC"/>
@@ -11660,7 +12647,7 @@
       </w:rPr>
     </w:lvl>
   </w:abstractNum>
-  <w:abstractNum w:abstractNumId="13" w15:restartNumberingAfterBreak="0">
+  <w:abstractNum w:abstractNumId="14" w15:restartNumberingAfterBreak="0">
     <w:nsid w:val="70F960CF"/>
     <w:multiLevelType w:val="hybridMultilevel"/>
     <w:tmpl w:val="73C48394"/>
@@ -11773,7 +12760,7 @@
       </w:rPr>
     </w:lvl>
   </w:abstractNum>
-  <w:abstractNum w:abstractNumId="14" w15:restartNumberingAfterBreak="0">
+  <w:abstractNum w:abstractNumId="15" w15:restartNumberingAfterBreak="0">
     <w:nsid w:val="7603291F"/>
     <w:multiLevelType w:val="hybridMultilevel"/>
     <w:tmpl w:val="A954ABFC"/>
@@ -11874,19 +12861,19 @@
     </w:lvl>
   </w:abstractNum>
   <w:num w:numId="1">
-    <w:abstractNumId w:val="8"/>
+    <w:abstractNumId w:val="9"/>
   </w:num>
   <w:num w:numId="2">
-    <w:abstractNumId w:val="6"/>
+    <w:abstractNumId w:val="7"/>
   </w:num>
   <w:num w:numId="3">
+    <w:abstractNumId w:val="11"/>
+  </w:num>
+  <w:num w:numId="4">
     <w:abstractNumId w:val="10"/>
   </w:num>
-  <w:num w:numId="4">
-    <w:abstractNumId w:val="9"/>
-  </w:num>
   <w:num w:numId="5">
-    <w:abstractNumId w:val="7"/>
+    <w:abstractNumId w:val="8"/>
   </w:num>
   <w:num w:numId="6">
     <w:abstractNumId w:val="2"/>
@@ -11895,28 +12882,31 @@
     <w:abstractNumId w:val="3"/>
   </w:num>
   <w:num w:numId="8">
-    <w:abstractNumId w:val="12"/>
+    <w:abstractNumId w:val="13"/>
   </w:num>
   <w:num w:numId="9">
-    <w:abstractNumId w:val="13"/>
+    <w:abstractNumId w:val="14"/>
   </w:num>
   <w:num w:numId="10">
     <w:abstractNumId w:val="0"/>
   </w:num>
   <w:num w:numId="11">
-    <w:abstractNumId w:val="14"/>
+    <w:abstractNumId w:val="15"/>
   </w:num>
   <w:num w:numId="12">
-    <w:abstractNumId w:val="4"/>
+    <w:abstractNumId w:val="5"/>
   </w:num>
   <w:num w:numId="13">
-    <w:abstractNumId w:val="11"/>
+    <w:abstractNumId w:val="12"/>
   </w:num>
   <w:num w:numId="14">
     <w:abstractNumId w:val="1"/>
   </w:num>
   <w:num w:numId="15">
-    <w:abstractNumId w:val="5"/>
+    <w:abstractNumId w:val="6"/>
+  </w:num>
+  <w:num w:numId="16">
+    <w:abstractNumId w:val="4"/>
   </w:num>
 </w:numbering>
 </file>
@@ -12976,7 +13966,7 @@
 </file>
 
 <file path=customXml/itemProps1.xml><?xml version="1.0" encoding="utf-8"?>
-<ds:datastoreItem xmlns:ds="http://schemas.openxmlformats.org/officeDocument/2006/customXml" ds:itemID="{E2025BB1-9291-400F-A5BD-A812EC3B43B8}">
+<ds:datastoreItem xmlns:ds="http://schemas.openxmlformats.org/officeDocument/2006/customXml" ds:itemID="{4276AD9E-2338-409F-A51E-4CE86EEAC045}">
   <ds:schemaRefs>
     <ds:schemaRef ds:uri="http://schemas.openxmlformats.org/officeDocument/2006/bibliography"/>
   </ds:schemaRefs>

</xml_diff>

<commit_message>
Pujada del report afegint URL de GitHUB a la portada
</commit_message>
<xml_diff>
--- a/ENTREGA/INFORME_Practica1_Webscraping.docx
+++ b/ENTREGA/INFORME_Practica1_Webscraping.docx
@@ -64,7 +64,7 @@
       <w:pPr>
         <w:spacing w:after="160" w:line="259" w:lineRule="auto"/>
         <w:ind w:left="0" w:firstLine="0"/>
-        <w:jc w:val="left"/>
+        <w:jc w:val="center"/>
         <w:rPr>
           <w:rFonts w:asciiTheme="minorHAnsi" w:hAnsiTheme="minorHAnsi" w:cstheme="minorHAnsi"/>
           <w:sz w:val="28"/>
@@ -147,7 +147,20 @@
           <w:szCs w:val="28"/>
           <w:lang w:val="ca-ES"/>
         </w:rPr>
-        <w:t>TEMPORADA 2018-2019</w:t>
+        <w:t>TEMPORADA 2018-201</w:t>
+      </w:r>
+      <w:bookmarkStart w:id="0" w:name="_GoBack"/>
+      <w:bookmarkEnd w:id="0"/>
+      <w:r>
+        <w:rPr>
+          <w:rFonts w:asciiTheme="minorHAnsi" w:hAnsiTheme="minorHAnsi" w:cstheme="minorHAnsi"/>
+          <w:b/>
+          <w:color w:val="70AD47" w:themeColor="accent6"/>
+          <w:sz w:val="24"/>
+          <w:szCs w:val="28"/>
+          <w:lang w:val="ca-ES"/>
+        </w:rPr>
+        <w:t>9</w:t>
       </w:r>
     </w:p>
     <w:p>
@@ -352,16 +365,51 @@
           <w:lang w:val="ca-ES"/>
         </w:rPr>
       </w:pPr>
-    </w:p>
-    <w:p>
-      <w:pPr>
-        <w:spacing w:after="160" w:line="259" w:lineRule="auto"/>
-        <w:ind w:left="0" w:firstLine="0"/>
-        <w:jc w:val="left"/>
-        <w:rPr>
-          <w:lang w:val="ca-ES"/>
-        </w:rPr>
-      </w:pPr>
+      <w:r>
+        <w:rPr>
+          <w:lang w:val="ca-ES"/>
+        </w:rPr>
+        <w:t>Repositori</w:t>
+      </w:r>
+      <w:r>
+        <w:rPr>
+          <w:lang w:val="ca-ES"/>
+        </w:rPr>
+        <w:t xml:space="preserve"> </w:t>
+      </w:r>
+      <w:proofErr w:type="spellStart"/>
+      <w:r>
+        <w:rPr>
+          <w:lang w:val="ca-ES"/>
+        </w:rPr>
+        <w:t>GitHUB</w:t>
+      </w:r>
+      <w:proofErr w:type="spellEnd"/>
+      <w:r>
+        <w:rPr>
+          <w:lang w:val="ca-ES"/>
+        </w:rPr>
+        <w:t>:</w:t>
+      </w:r>
+      <w:r>
+        <w:t xml:space="preserve"> </w:t>
+      </w:r>
+      <w:hyperlink r:id="rId10" w:history="1">
+        <w:r>
+          <w:rPr>
+            <w:rStyle w:val="Hipervnculo"/>
+            <w:rFonts w:asciiTheme="minorHAnsi" w:hAnsiTheme="minorHAnsi" w:cstheme="minorHAnsi"/>
+            <w:lang w:val="ca-ES"/>
+          </w:rPr>
+          <w:t>https://github.com/jjdiezm/Practica1</w:t>
+        </w:r>
+      </w:hyperlink>
+      <w:r>
+        <w:rPr>
+          <w:lang w:val="ca-ES"/>
+        </w:rPr>
+        <w:t xml:space="preserve"> </w:t>
+      </w:r>
     </w:p>
     <w:p>
       <w:pPr>
@@ -1508,9 +1556,9 @@
           <w:lang w:val="ca-ES"/>
         </w:rPr>
       </w:pPr>
-      <w:bookmarkStart w:id="0" w:name="_Toc5037394"/>
-      <w:bookmarkStart w:id="1" w:name="_Toc5038067"/>
-      <w:bookmarkStart w:id="2" w:name="_Toc5465444"/>
+      <w:bookmarkStart w:id="1" w:name="_Toc5037394"/>
+      <w:bookmarkStart w:id="2" w:name="_Toc5038067"/>
+      <w:bookmarkStart w:id="3" w:name="_Toc5465444"/>
       <w:r>
         <w:rPr>
           <w:rFonts w:asciiTheme="majorHAnsi" w:hAnsiTheme="majorHAnsi" w:cstheme="majorHAnsi"/>
@@ -1529,9 +1577,9 @@
         </w:rPr>
         <w:t>.</w:t>
       </w:r>
-      <w:bookmarkEnd w:id="0"/>
       <w:bookmarkEnd w:id="1"/>
       <w:bookmarkEnd w:id="2"/>
+      <w:bookmarkEnd w:id="3"/>
     </w:p>
     <w:p>
       <w:pPr>
@@ -1585,8 +1633,8 @@
           <w:lang w:val="ca-ES"/>
         </w:rPr>
       </w:pPr>
-      <w:bookmarkStart w:id="3" w:name="_Toc5038068"/>
-      <w:bookmarkStart w:id="4" w:name="_Toc5465445"/>
+      <w:bookmarkStart w:id="4" w:name="_Toc5038068"/>
+      <w:bookmarkStart w:id="5" w:name="_Toc5465445"/>
       <w:r>
         <w:rPr>
           <w:rFonts w:asciiTheme="majorHAnsi" w:hAnsiTheme="majorHAnsi" w:cstheme="majorHAnsi"/>
@@ -1596,8 +1644,8 @@
         </w:rPr>
         <w:t>Definir un títol pel dataset. Triar un títol que sigui descriptiu.</w:t>
       </w:r>
-      <w:bookmarkEnd w:id="3"/>
       <w:bookmarkEnd w:id="4"/>
+      <w:bookmarkEnd w:id="5"/>
       <w:r>
         <w:rPr>
           <w:rFonts w:asciiTheme="majorHAnsi" w:hAnsiTheme="majorHAnsi" w:cstheme="majorHAnsi"/>
@@ -1706,7 +1754,7 @@
         </w:rPr>
         <w:t xml:space="preserve"> </w:t>
       </w:r>
-      <w:bookmarkStart w:id="5" w:name="_Hlk5391258"/>
+      <w:bookmarkStart w:id="6" w:name="_Hlk5391258"/>
       <w:r>
         <w:rPr>
           <w:rFonts w:asciiTheme="minorHAnsi" w:hAnsiTheme="minorHAnsi" w:cstheme="minorHAnsi"/>
@@ -1739,7 +1787,7 @@
         </w:rPr>
         <w:t xml:space="preserve"> </w:t>
       </w:r>
-      <w:bookmarkEnd w:id="5"/>
+      <w:bookmarkEnd w:id="6"/>
       <w:r>
         <w:rPr>
           <w:rFonts w:asciiTheme="minorHAnsi" w:hAnsiTheme="minorHAnsi" w:cstheme="minorHAnsi"/>
@@ -1803,8 +1851,8 @@
           <w:lang w:val="ca-ES"/>
         </w:rPr>
       </w:pPr>
-      <w:bookmarkStart w:id="6" w:name="_Toc5038069"/>
-      <w:bookmarkStart w:id="7" w:name="_Toc5465446"/>
+      <w:bookmarkStart w:id="7" w:name="_Toc5038069"/>
+      <w:bookmarkStart w:id="8" w:name="_Toc5465446"/>
       <w:r>
         <w:rPr>
           <w:rFonts w:asciiTheme="majorHAnsi" w:hAnsiTheme="majorHAnsi" w:cstheme="majorHAnsi"/>
@@ -1814,8 +1862,8 @@
         </w:rPr>
         <w:t>Descripció del dataset. Desenvolupar una descripció breu del conjunt de dades que s'ha extret (és necessari que aquesta descripció tingui sentit amb el títol triat).</w:t>
       </w:r>
-      <w:bookmarkEnd w:id="6"/>
       <w:bookmarkEnd w:id="7"/>
+      <w:bookmarkEnd w:id="8"/>
       <w:r>
         <w:rPr>
           <w:rFonts w:asciiTheme="majorHAnsi" w:hAnsiTheme="majorHAnsi" w:cstheme="majorHAnsi"/>
@@ -2101,8 +2149,8 @@
           <w:lang w:val="ca-ES"/>
         </w:rPr>
       </w:pPr>
-      <w:bookmarkStart w:id="8" w:name="_Toc5038070"/>
-      <w:bookmarkStart w:id="9" w:name="_Toc5465447"/>
+      <w:bookmarkStart w:id="9" w:name="_Toc5038070"/>
+      <w:bookmarkStart w:id="10" w:name="_Toc5465447"/>
       <w:r>
         <w:rPr>
           <w:rFonts w:asciiTheme="majorHAnsi" w:hAnsiTheme="majorHAnsi" w:cstheme="majorHAnsi"/>
@@ -2112,8 +2160,8 @@
         </w:rPr>
         <w:t>Representació gràfica. Presentar una imatge o esquema que identifiqui el dataset visualment</w:t>
       </w:r>
-      <w:bookmarkEnd w:id="8"/>
       <w:bookmarkEnd w:id="9"/>
+      <w:bookmarkEnd w:id="10"/>
       <w:r>
         <w:rPr>
           <w:rFonts w:asciiTheme="majorHAnsi" w:hAnsiTheme="majorHAnsi" w:cstheme="majorHAnsi"/>
@@ -2165,7 +2213,7 @@
                     <pic:cNvPicPr/>
                   </pic:nvPicPr>
                   <pic:blipFill>
-                    <a:blip r:embed="rId10">
+                    <a:blip r:embed="rId11">
                       <a:extLst>
                         <a:ext uri="{28A0092B-C50C-407E-A947-70E740481C1C}">
                           <a14:useLocalDpi xmlns:a14="http://schemas.microsoft.com/office/drawing/2010/main" val="0"/>
@@ -2307,8 +2355,8 @@
           <w:lang w:val="ca-ES"/>
         </w:rPr>
       </w:pPr>
-      <w:bookmarkStart w:id="10" w:name="_Toc5038071"/>
-      <w:bookmarkStart w:id="11" w:name="_Toc5465448"/>
+      <w:bookmarkStart w:id="11" w:name="_Toc5038071"/>
+      <w:bookmarkStart w:id="12" w:name="_Toc5465448"/>
       <w:r>
         <w:rPr>
           <w:rFonts w:asciiTheme="majorHAnsi" w:hAnsiTheme="majorHAnsi" w:cstheme="majorHAnsi"/>
@@ -2319,8 +2367,8 @@
         <w:lastRenderedPageBreak/>
         <w:t>Contingut. Explicar els camps que inclou el dataset, el període de temps de les dades i com s'ha recollit.</w:t>
       </w:r>
-      <w:bookmarkEnd w:id="10"/>
       <w:bookmarkEnd w:id="11"/>
+      <w:bookmarkEnd w:id="12"/>
       <w:r>
         <w:rPr>
           <w:rFonts w:asciiTheme="majorHAnsi" w:hAnsiTheme="majorHAnsi" w:cstheme="majorHAnsi"/>
@@ -2556,7 +2604,7 @@
                     <pic:cNvPicPr/>
                   </pic:nvPicPr>
                   <pic:blipFill rotWithShape="1">
-                    <a:blip r:embed="rId11" cstate="print">
+                    <a:blip r:embed="rId12" cstate="print">
                       <a:extLst>
                         <a:ext uri="{28A0092B-C50C-407E-A947-70E740481C1C}">
                           <a14:useLocalDpi xmlns:a14="http://schemas.microsoft.com/office/drawing/2010/main" val="0"/>
@@ -2602,7 +2650,7 @@
           <w:lang w:val="ca-ES"/>
         </w:rPr>
       </w:pPr>
-      <w:bookmarkStart w:id="12" w:name="_Hlk5048935"/>
+      <w:bookmarkStart w:id="13" w:name="_Hlk5048935"/>
       <w:r>
         <w:rPr>
           <w:b/>
@@ -2666,7 +2714,7 @@
         </w:rPr>
         <w:t xml:space="preserve">: Dades </w:t>
       </w:r>
-      <w:bookmarkEnd w:id="12"/>
+      <w:bookmarkEnd w:id="13"/>
       <w:r>
         <w:rPr>
           <w:i w:val="0"/>
@@ -2752,7 +2800,7 @@
                     <pic:cNvPicPr/>
                   </pic:nvPicPr>
                   <pic:blipFill rotWithShape="1">
-                    <a:blip r:embed="rId12" cstate="print">
+                    <a:blip r:embed="rId13" cstate="print">
                       <a:extLst>
                         <a:ext uri="{28A0092B-C50C-407E-A947-70E740481C1C}">
                           <a14:useLocalDpi xmlns:a14="http://schemas.microsoft.com/office/drawing/2010/main" val="0"/>
@@ -2797,7 +2845,7 @@
           <w:lang w:val="ca-ES"/>
         </w:rPr>
       </w:pPr>
-      <w:bookmarkStart w:id="13" w:name="_Hlk5055161"/>
+      <w:bookmarkStart w:id="14" w:name="_Hlk5055161"/>
       <w:r>
         <w:rPr>
           <w:b/>
@@ -2882,7 +2930,7 @@
         </w:rPr>
         <w:t xml:space="preserve">Dades estadístiques </w:t>
       </w:r>
-      <w:bookmarkEnd w:id="13"/>
+      <w:bookmarkEnd w:id="14"/>
       <w:r>
         <w:rPr>
           <w:sz w:val="18"/>
@@ -4625,7 +4673,7 @@
                     <pic:cNvPicPr/>
                   </pic:nvPicPr>
                   <pic:blipFill>
-                    <a:blip r:embed="rId13" cstate="print">
+                    <a:blip r:embed="rId14" cstate="print">
                       <a:extLst>
                         <a:ext uri="{28A0092B-C50C-407E-A947-70E740481C1C}">
                           <a14:useLocalDpi xmlns:a14="http://schemas.microsoft.com/office/drawing/2010/main" val="0"/>
@@ -4844,8 +4892,8 @@
           <w:lang w:val="ca-ES"/>
         </w:rPr>
       </w:pPr>
-      <w:bookmarkStart w:id="14" w:name="_Toc5038072"/>
-      <w:bookmarkStart w:id="15" w:name="_Toc5465449"/>
+      <w:bookmarkStart w:id="15" w:name="_Toc5038072"/>
+      <w:bookmarkStart w:id="16" w:name="_Toc5465449"/>
       <w:r>
         <w:rPr>
           <w:rFonts w:asciiTheme="majorHAnsi" w:hAnsiTheme="majorHAnsi" w:cstheme="majorHAnsi"/>
@@ -4855,8 +4903,8 @@
         </w:rPr>
         <w:t>Agraïments. Presentar el propietari del conjunt de dades. És necessari incloure cites de recerca o anàlisis anteriors (si n'hi ha).</w:t>
       </w:r>
-      <w:bookmarkEnd w:id="14"/>
       <w:bookmarkEnd w:id="15"/>
+      <w:bookmarkEnd w:id="16"/>
       <w:r>
         <w:rPr>
           <w:rFonts w:asciiTheme="majorHAnsi" w:hAnsiTheme="majorHAnsi" w:cstheme="majorHAnsi"/>
@@ -4921,8 +4969,8 @@
           <w:lang w:val="ca-ES"/>
         </w:rPr>
       </w:pPr>
-      <w:bookmarkStart w:id="16" w:name="_Toc5038073"/>
-      <w:bookmarkStart w:id="17" w:name="_Toc5465450"/>
+      <w:bookmarkStart w:id="17" w:name="_Toc5038073"/>
+      <w:bookmarkStart w:id="18" w:name="_Toc5465450"/>
       <w:r>
         <w:rPr>
           <w:rFonts w:asciiTheme="majorHAnsi" w:hAnsiTheme="majorHAnsi" w:cstheme="majorHAnsi"/>
@@ -4932,8 +4980,8 @@
         </w:rPr>
         <w:t>Inspiració. Explicar per què és interessant aquest conjunt de dades i quines preguntes es pretenen respondre.</w:t>
       </w:r>
-      <w:bookmarkEnd w:id="16"/>
       <w:bookmarkEnd w:id="17"/>
+      <w:bookmarkEnd w:id="18"/>
       <w:r>
         <w:rPr>
           <w:rFonts w:asciiTheme="majorHAnsi" w:hAnsiTheme="majorHAnsi" w:cstheme="majorHAnsi"/>
@@ -5548,8 +5596,8 @@
           <w:lang w:val="ca-ES"/>
         </w:rPr>
       </w:pPr>
-      <w:bookmarkStart w:id="18" w:name="_Toc5038074"/>
-      <w:bookmarkStart w:id="19" w:name="_Toc5465451"/>
+      <w:bookmarkStart w:id="19" w:name="_Toc5038074"/>
+      <w:bookmarkStart w:id="20" w:name="_Toc5465451"/>
       <w:r>
         <w:rPr>
           <w:rFonts w:asciiTheme="majorHAnsi" w:hAnsiTheme="majorHAnsi" w:cstheme="majorHAnsi"/>
@@ -5559,8 +5607,8 @@
         </w:rPr>
         <w:t>Llicència. Seleccionar una d'aquestes llicències pel dataset resultant i explicar el motiu de la seva selecció:</w:t>
       </w:r>
-      <w:bookmarkEnd w:id="18"/>
       <w:bookmarkEnd w:id="19"/>
+      <w:bookmarkEnd w:id="20"/>
       <w:r>
         <w:rPr>
           <w:rFonts w:asciiTheme="majorHAnsi" w:hAnsiTheme="majorHAnsi" w:cstheme="majorHAnsi"/>
@@ -6410,7 +6458,7 @@
         </w:rPr>
         <w:t xml:space="preserve">: </w:t>
       </w:r>
-      <w:hyperlink r:id="rId14" w:history="1">
+      <w:hyperlink r:id="rId15" w:history="1">
         <w:r>
           <w:rPr>
             <w:rStyle w:val="Hipervnculo"/>
@@ -6720,23 +6768,7 @@
                 <w:b/>
                 <w:lang w:val="ca-ES"/>
               </w:rPr>
-              <w:t>Compartir</w:t>
-            </w:r>
-            <w:r>
-              <w:rPr>
-                <w:rFonts w:asciiTheme="minorHAnsi" w:hAnsiTheme="minorHAnsi" w:cstheme="minorHAnsi"/>
-                <w:b/>
-                <w:lang w:val="ca-ES"/>
-              </w:rPr>
-              <w:t xml:space="preserve"> </w:t>
-            </w:r>
-            <w:r>
-              <w:rPr>
-                <w:rFonts w:asciiTheme="minorHAnsi" w:hAnsiTheme="minorHAnsi" w:cstheme="minorHAnsi"/>
-                <w:b/>
-                <w:lang w:val="ca-ES"/>
-              </w:rPr>
-              <w:t>Igual</w:t>
+              <w:t>Compartir Igual</w:t>
             </w:r>
             <w:r>
               <w:rPr>
@@ -6898,8 +6930,6 @@
               </w:rPr>
               <w:t xml:space="preserve"> </w:t>
             </w:r>
-            <w:bookmarkStart w:id="20" w:name="_GoBack"/>
-            <w:bookmarkEnd w:id="20"/>
             <w:r>
               <w:rPr>
                 <w:rFonts w:asciiTheme="minorHAnsi" w:hAnsiTheme="minorHAnsi" w:cstheme="minorHAnsi"/>
@@ -7212,7 +7242,7 @@
         </w:rPr>
         <w:t xml:space="preserve"> </w:t>
       </w:r>
-      <w:hyperlink r:id="rId15" w:history="1">
+      <w:hyperlink r:id="rId16" w:history="1">
         <w:r>
           <w:rPr>
             <w:rStyle w:val="Hipervnculo"/>
@@ -7259,7 +7289,7 @@
                     </pic:cNvPicPr>
                   </pic:nvPicPr>
                   <pic:blipFill>
-                    <a:blip r:embed="rId16" cstate="print">
+                    <a:blip r:embed="rId17" cstate="print">
                       <a:extLst>
                         <a:ext uri="{28A0092B-C50C-407E-A947-70E740481C1C}">
                           <a14:useLocalDpi xmlns:a14="http://schemas.microsoft.com/office/drawing/2010/main" val="0"/>
@@ -9157,7 +9187,7 @@
                     </pic:cNvPicPr>
                   </pic:nvPicPr>
                   <pic:blipFill>
-                    <a:blip r:embed="rId17">
+                    <a:blip r:embed="rId18">
                       <a:extLst>
                         <a:ext uri="{28A0092B-C50C-407E-A947-70E740481C1C}">
                           <a14:useLocalDpi xmlns:a14="http://schemas.microsoft.com/office/drawing/2010/main" val="0"/>
@@ -9390,7 +9420,7 @@
                     </pic:cNvPicPr>
                   </pic:nvPicPr>
                   <pic:blipFill>
-                    <a:blip r:embed="rId18">
+                    <a:blip r:embed="rId19">
                       <a:extLst>
                         <a:ext uri="{28A0092B-C50C-407E-A947-70E740481C1C}">
                           <a14:useLocalDpi xmlns:a14="http://schemas.microsoft.com/office/drawing/2010/main" val="0"/>
@@ -10264,7 +10294,7 @@
           <w:lang w:val="ca-ES"/>
         </w:rPr>
       </w:pPr>
-      <w:hyperlink r:id="rId19" w:history="1">
+      <w:hyperlink r:id="rId20" w:history="1">
         <w:r>
           <w:rPr>
             <w:rStyle w:val="Hipervnculo"/>
@@ -10519,8 +10549,8 @@
       </w:pPr>
     </w:p>
     <w:sectPr>
-      <w:headerReference w:type="default" r:id="rId20"/>
-      <w:footerReference w:type="default" r:id="rId21"/>
+      <w:headerReference w:type="default" r:id="rId21"/>
+      <w:footerReference w:type="default" r:id="rId22"/>
       <w:pgSz w:w="12240" w:h="15840"/>
       <w:pgMar w:top="992" w:right="1440" w:bottom="1440" w:left="1276" w:header="425" w:footer="544" w:gutter="0"/>
       <w:cols w:space="720"/>
@@ -13966,7 +13996,7 @@
 </file>
 
 <file path=customXml/itemProps1.xml><?xml version="1.0" encoding="utf-8"?>
-<ds:datastoreItem xmlns:ds="http://schemas.openxmlformats.org/officeDocument/2006/customXml" ds:itemID="{4276AD9E-2338-409F-A51E-4CE86EEAC045}">
+<ds:datastoreItem xmlns:ds="http://schemas.openxmlformats.org/officeDocument/2006/customXml" ds:itemID="{6A647BBD-115D-4DA8-B61E-DB79007EBDF5}">
   <ds:schemaRefs>
     <ds:schemaRef ds:uri="http://schemas.openxmlformats.org/officeDocument/2006/bibliography"/>
   </ds:schemaRefs>

</xml_diff>